<commit_message>
Documentaiton for Contrast Thresholds
Signed-off-by: John Maunsell <maunsell@uchicago.edu>
</commit_message>
<xml_diff>
--- a/01 Contrast Thresholds/ Documents/Contrast Thresholds Guide.docx
+++ b/01 Contrast Thresholds/ Documents/Contrast Thresholds Guide.docx
@@ -44,13 +44,13 @@
         <w:rPr>
           <w:b/>
         </w:rPr>
-        <w:t xml:space="preserve">BSLC 322, January 3 &amp; </w:t>
-      </w:r>
-      <w:r>
-        <w:rPr>
-          <w:b/>
-        </w:rPr>
-        <w:t>5, 2018</w:t>
+        <w:t xml:space="preserve">BSLC 322, January </w:t>
+      </w:r>
+      <w:r>
+        <w:rPr>
+          <w:b/>
+        </w:rPr>
+        <w:t>9, 10, &amp; 11, 2019</w:t>
       </w:r>
     </w:p>
     <w:p>
@@ -372,7 +372,23 @@
           <w:sz w:val="20"/>
           <w:szCs w:val="20"/>
         </w:rPr>
-        <w:t xml:space="preserve"> four different </w:t>
+        <w:t xml:space="preserve"> </w:t>
+      </w:r>
+      <w:r>
+        <w:rPr>
+          <w:rFonts w:ascii="Arial" w:hAnsi="Arial" w:cs="Arial"/>
+          <w:sz w:val="20"/>
+          <w:szCs w:val="20"/>
+        </w:rPr>
+        <w:t>five</w:t>
+      </w:r>
+      <w:r>
+        <w:rPr>
+          <w:rFonts w:ascii="Arial" w:hAnsi="Arial" w:cs="Arial"/>
+          <w:sz w:val="20"/>
+          <w:szCs w:val="20"/>
+        </w:rPr>
+        <w:t xml:space="preserve"> different </w:t>
       </w:r>
       <w:r>
         <w:rPr>
@@ -396,7 +412,23 @@
           <w:sz w:val="20"/>
           <w:szCs w:val="20"/>
         </w:rPr>
-        <w:t xml:space="preserve">Working in pairs, each student </w:t>
+        <w:t xml:space="preserve">Working in pairs, </w:t>
+      </w:r>
+      <w:r>
+        <w:rPr>
+          <w:rFonts w:ascii="Arial" w:hAnsi="Arial" w:cs="Arial"/>
+          <w:sz w:val="20"/>
+          <w:szCs w:val="20"/>
+        </w:rPr>
+        <w:t>both</w:t>
+      </w:r>
+      <w:r>
+        <w:rPr>
+          <w:rFonts w:ascii="Arial" w:hAnsi="Arial" w:cs="Arial"/>
+          <w:sz w:val="20"/>
+          <w:szCs w:val="20"/>
+        </w:rPr>
+        <w:t xml:space="preserve"> student </w:t>
       </w:r>
       <w:r>
         <w:rPr>
@@ -420,15 +452,23 @@
           <w:sz w:val="20"/>
           <w:szCs w:val="20"/>
         </w:rPr>
-        <w:t xml:space="preserve">serve as a subject for two of the </w:t>
-      </w:r>
-      <w:r>
-        <w:rPr>
-          <w:rFonts w:ascii="Arial" w:hAnsi="Arial" w:cs="Arial"/>
-          <w:sz w:val="20"/>
-          <w:szCs w:val="20"/>
-        </w:rPr>
-        <w:t xml:space="preserve">four </w:t>
+        <w:t xml:space="preserve">serve as a subject </w:t>
+      </w:r>
+      <w:r>
+        <w:rPr>
+          <w:rFonts w:ascii="Arial" w:hAnsi="Arial" w:cs="Arial"/>
+          <w:sz w:val="20"/>
+          <w:szCs w:val="20"/>
+        </w:rPr>
+        <w:t>for collecting data using each of the</w:t>
+      </w:r>
+      <w:r>
+        <w:rPr>
+          <w:rFonts w:ascii="Arial" w:hAnsi="Arial" w:cs="Arial"/>
+          <w:sz w:val="20"/>
+          <w:szCs w:val="20"/>
+        </w:rPr>
+        <w:t xml:space="preserve"> </w:t>
       </w:r>
       <w:r>
         <w:rPr>
@@ -464,7 +504,23 @@
           <w:sz w:val="20"/>
           <w:szCs w:val="20"/>
         </w:rPr>
-        <w:t xml:space="preserve">When you have finished, you should quit Matlab, collect any data files from the lab machine and discard your files on the lab machine.  You do not need to log out, reboot or shutdown the computer. </w:t>
+        <w:t xml:space="preserve">When you have finished, you should quit Matlab, collect any data files from the </w:t>
+      </w:r>
+      <w:r>
+        <w:rPr>
+          <w:rFonts w:ascii="Arial" w:hAnsi="Arial" w:cs="Arial"/>
+          <w:sz w:val="20"/>
+          <w:szCs w:val="20"/>
+        </w:rPr>
+        <w:t>computer</w:t>
+      </w:r>
+      <w:r>
+        <w:rPr>
+          <w:rFonts w:ascii="Arial" w:hAnsi="Arial" w:cs="Arial"/>
+          <w:sz w:val="20"/>
+          <w:szCs w:val="20"/>
+        </w:rPr>
+        <w:t xml:space="preserve"> and discard your files on the lab machine.  You do not need to log out, reboot or shutdown the computer. </w:t>
       </w:r>
     </w:p>
     <w:p>
@@ -494,7 +550,7 @@
         </w:rPr>
         <w:t xml:space="preserve"> Lab reports should be prepared following the general instructions found on the course </w:t>
       </w:r>
-      <w:hyperlink r:id="rId6" w:history="1">
+      <w:hyperlink r:id="rId7" w:history="1">
         <w:r>
           <w:rPr>
             <w:rStyle w:val="Hyperlink"/>
@@ -599,31 +655,63 @@
           <w:sz w:val="20"/>
           <w:szCs w:val="20"/>
         </w:rPr>
-        <w:t>How many stimulus repeats are required to get reliable data?</w:t>
-      </w:r>
-      <w:r>
-        <w:rPr>
-          <w:rFonts w:ascii="Arial" w:hAnsi="Arial" w:cs="Arial"/>
-          <w:sz w:val="20"/>
-          <w:szCs w:val="20"/>
-        </w:rPr>
-        <w:t xml:space="preserve"> </w:t>
-      </w:r>
-      <w:r>
-        <w:rPr>
-          <w:rFonts w:ascii="Arial" w:hAnsi="Arial" w:cs="Arial"/>
-          <w:sz w:val="20"/>
-          <w:szCs w:val="20"/>
-        </w:rPr>
-        <w:t xml:space="preserve">Why was the contrast increment presented only briefly? </w:t>
-      </w:r>
-      <w:r>
-        <w:rPr>
-          <w:rFonts w:ascii="Arial" w:hAnsi="Arial" w:cs="Arial"/>
-          <w:sz w:val="20"/>
-          <w:szCs w:val="20"/>
-        </w:rPr>
-        <w:t xml:space="preserve">Why was a two-alternative force choice design selected </w:t>
+        <w:t xml:space="preserve">You should describe the visual stimuli and their presentation completely but concisely. </w:t>
+      </w:r>
+      <w:r>
+        <w:rPr>
+          <w:rFonts w:ascii="Arial" w:hAnsi="Arial" w:cs="Arial"/>
+          <w:sz w:val="20"/>
+          <w:szCs w:val="20"/>
+        </w:rPr>
+        <w:t xml:space="preserve">How is contrast defined for your stimulus? </w:t>
+      </w:r>
+      <w:r>
+        <w:rPr>
+          <w:rFonts w:ascii="Arial" w:hAnsi="Arial" w:cs="Arial"/>
+          <w:sz w:val="20"/>
+          <w:szCs w:val="20"/>
+        </w:rPr>
+        <w:t xml:space="preserve">You might explain design considerations such as why </w:t>
+      </w:r>
+      <w:r>
+        <w:rPr>
+          <w:rFonts w:ascii="Arial" w:hAnsi="Arial" w:cs="Arial"/>
+          <w:sz w:val="20"/>
+          <w:szCs w:val="20"/>
+        </w:rPr>
+        <w:t xml:space="preserve">the contrast increment </w:t>
+      </w:r>
+      <w:r>
+        <w:rPr>
+          <w:rFonts w:ascii="Arial" w:hAnsi="Arial" w:cs="Arial"/>
+          <w:sz w:val="20"/>
+          <w:szCs w:val="20"/>
+        </w:rPr>
+        <w:t>was presented only briefly and w</w:t>
+      </w:r>
+      <w:r>
+        <w:rPr>
+          <w:rFonts w:ascii="Arial" w:hAnsi="Arial" w:cs="Arial"/>
+          <w:sz w:val="20"/>
+          <w:szCs w:val="20"/>
+        </w:rPr>
+        <w:t xml:space="preserve">hy a two-alternative force choice design </w:t>
+      </w:r>
+      <w:r>
+        <w:rPr>
+          <w:rFonts w:ascii="Arial" w:hAnsi="Arial" w:cs="Arial"/>
+          <w:sz w:val="20"/>
+          <w:szCs w:val="20"/>
+        </w:rPr>
+        <w:t xml:space="preserve">was used </w:t>
+      </w:r>
+      <w:r>
+        <w:rPr>
+          <w:rFonts w:ascii="Arial" w:hAnsi="Arial" w:cs="Arial"/>
+          <w:sz w:val="20"/>
+          <w:szCs w:val="20"/>
+        </w:rPr>
+        <w:t xml:space="preserve">selected </w:t>
       </w:r>
       <w:r>
         <w:rPr>
@@ -667,47 +755,15 @@
           <w:sz w:val="20"/>
           <w:szCs w:val="20"/>
         </w:rPr>
-        <w:t>Include a figure showing your data in your report.</w:t>
-      </w:r>
-      <w:r>
-        <w:rPr>
-          <w:rFonts w:ascii="Arial" w:hAnsi="Arial" w:cs="Arial"/>
-          <w:sz w:val="20"/>
-          <w:szCs w:val="20"/>
-        </w:rPr>
-        <w:t xml:space="preserve"> </w:t>
-      </w:r>
-      <w:r>
-        <w:rPr>
-          <w:rFonts w:ascii="Arial" w:hAnsi="Arial" w:cs="Arial"/>
-          <w:sz w:val="20"/>
-          <w:szCs w:val="20"/>
-        </w:rPr>
-        <w:t>Are your d</w:t>
-      </w:r>
-      <w:r>
-        <w:rPr>
-          <w:rFonts w:ascii="Arial" w:hAnsi="Arial" w:cs="Arial"/>
-          <w:sz w:val="20"/>
-          <w:szCs w:val="20"/>
-        </w:rPr>
-        <w:t xml:space="preserve">ata consistent between subjects and </w:t>
-      </w:r>
-      <w:r>
-        <w:rPr>
-          <w:rFonts w:ascii="Arial" w:hAnsi="Arial" w:cs="Arial"/>
-          <w:sz w:val="20"/>
-          <w:szCs w:val="20"/>
-        </w:rPr>
-        <w:t>base contrasts?</w:t>
-      </w:r>
-      <w:r>
-        <w:rPr>
-          <w:rFonts w:ascii="Arial" w:hAnsi="Arial" w:cs="Arial"/>
-          <w:sz w:val="20"/>
-          <w:szCs w:val="20"/>
-        </w:rPr>
-        <w:t xml:space="preserve"> </w:t>
+        <w:t>Include a figure s</w:t>
+      </w:r>
+      <w:r>
+        <w:rPr>
+          <w:rFonts w:ascii="Arial" w:hAnsi="Arial" w:cs="Arial"/>
+          <w:sz w:val="20"/>
+          <w:szCs w:val="20"/>
+        </w:rPr>
+        <w:t xml:space="preserve">howing your data in your report and describe your finding comprehensively but concisely. </w:t>
       </w:r>
       <w:r>
         <w:rPr>
@@ -779,18 +835,16 @@
           <w:sz w:val="20"/>
           <w:szCs w:val="20"/>
         </w:rPr>
-        <w:t xml:space="preserve">How will </w:t>
-      </w:r>
-      <w:proofErr w:type="gramStart"/>
-      <w:r>
-        <w:rPr>
-          <w:rFonts w:ascii="Arial" w:hAnsi="Arial" w:cs="Arial"/>
-          <w:sz w:val="20"/>
-          <w:szCs w:val="20"/>
-        </w:rPr>
-        <w:t>you</w:t>
-      </w:r>
-      <w:proofErr w:type="gramEnd"/>
+        <w:t>How will you</w:t>
+      </w:r>
+      <w:r>
+        <w:rPr>
+          <w:rFonts w:ascii="Arial" w:hAnsi="Arial" w:cs="Arial"/>
+          <w:sz w:val="20"/>
+          <w:szCs w:val="20"/>
+        </w:rPr>
+        <w:t>r</w:t>
+      </w:r>
       <w:r>
         <w:rPr>
           <w:rFonts w:ascii="Arial" w:hAnsi="Arial" w:cs="Arial"/>
@@ -904,8 +958,6 @@
         </w:rPr>
         <w:br w:type="page"/>
       </w:r>
-      <w:bookmarkStart w:id="0" w:name="_GoBack"/>
-      <w:bookmarkEnd w:id="0"/>
     </w:p>
     <w:p>
       <w:pPr>
@@ -1039,7 +1091,7 @@
                     </pic:cNvPicPr>
                   </pic:nvPicPr>
                   <pic:blipFill>
-                    <a:blip r:embed="rId7">
+                    <a:blip r:embed="rId8">
                       <a:extLst>
                         <a:ext uri="{28A0092B-C50C-407E-A947-70E740481C1C}">
                           <a14:useLocalDpi xmlns:a14="http://schemas.microsoft.com/office/drawing/2010/main" val="0"/>
@@ -1082,25 +1134,7 @@
           <w:sz w:val="20"/>
           <w:szCs w:val="20"/>
         </w:rPr>
-        <w:t>1) Log into the “</w:t>
-      </w:r>
-      <w:proofErr w:type="spellStart"/>
-      <w:r>
-        <w:rPr>
-          <w:rFonts w:ascii="Arial" w:hAnsi="Arial" w:cs="Arial"/>
-          <w:sz w:val="20"/>
-          <w:szCs w:val="20"/>
-        </w:rPr>
-        <w:t>labuser</w:t>
-      </w:r>
-      <w:proofErr w:type="spellEnd"/>
-      <w:r>
-        <w:rPr>
-          <w:rFonts w:ascii="Arial" w:hAnsi="Arial" w:cs="Arial"/>
-          <w:sz w:val="20"/>
-          <w:szCs w:val="20"/>
-        </w:rPr>
-        <w:t>” account.</w:t>
+        <w:t>1) Log into the “labuser” account.</w:t>
       </w:r>
       <w:r>
         <w:rPr>
@@ -1132,23 +1166,31 @@
           <w:sz w:val="20"/>
           <w:szCs w:val="20"/>
         </w:rPr>
-        <w:t>d</w:t>
-      </w:r>
-      <w:r>
-        <w:rPr>
-          <w:rFonts w:ascii="Arial" w:hAnsi="Arial" w:cs="Arial"/>
-          <w:sz w:val="20"/>
-          <w:szCs w:val="20"/>
-        </w:rPr>
-        <w:t xml:space="preserve">o </w:t>
-      </w:r>
-      <w:r>
-        <w:rPr>
-          <w:rFonts w:ascii="Arial" w:hAnsi="Arial" w:cs="Arial"/>
-          <w:sz w:val="20"/>
-          <w:szCs w:val="20"/>
-        </w:rPr>
-        <w:t>not enter anything in the password field.</w:t>
+        <w:t>leave</w:t>
+      </w:r>
+      <w:r>
+        <w:rPr>
+          <w:rFonts w:ascii="Arial" w:hAnsi="Arial" w:cs="Arial"/>
+          <w:sz w:val="20"/>
+          <w:szCs w:val="20"/>
+        </w:rPr>
+        <w:t xml:space="preserve"> the password field</w:t>
+      </w:r>
+      <w:r>
+        <w:rPr>
+          <w:rFonts w:ascii="Arial" w:hAnsi="Arial" w:cs="Arial"/>
+          <w:sz w:val="20"/>
+          <w:szCs w:val="20"/>
+        </w:rPr>
+        <w:t xml:space="preserve"> empty</w:t>
+      </w:r>
+      <w:r>
+        <w:rPr>
+          <w:rFonts w:ascii="Arial" w:hAnsi="Arial" w:cs="Arial"/>
+          <w:sz w:val="20"/>
+          <w:szCs w:val="20"/>
+        </w:rPr>
+        <w:t>.</w:t>
       </w:r>
     </w:p>
     <w:p>
@@ -1300,7 +1342,6 @@
         </w:rPr>
         <w:t xml:space="preserve">eshold application by entering the command </w:t>
       </w:r>
-      <w:proofErr w:type="spellStart"/>
       <w:r>
         <w:rPr>
           <w:rFonts w:ascii="Arial" w:hAnsi="Arial" w:cs="Arial"/>
@@ -1308,18 +1349,8 @@
           <w:sz w:val="20"/>
           <w:szCs w:val="20"/>
         </w:rPr>
-        <w:t>contrastThreshold</w:t>
-      </w:r>
-      <w:r>
-        <w:rPr>
-          <w:rFonts w:ascii="Arial" w:hAnsi="Arial" w:cs="Arial"/>
-          <w:i/>
-          <w:sz w:val="20"/>
-          <w:szCs w:val="20"/>
-        </w:rPr>
-        <w:t>s</w:t>
-      </w:r>
-      <w:proofErr w:type="spellEnd"/>
+        <w:t>contrast Thresholds</w:t>
+      </w:r>
       <w:r>
         <w:rPr>
           <w:rFonts w:ascii="Arial" w:hAnsi="Arial" w:cs="Arial"/>
@@ -1521,7 +1552,7 @@
           <w:sz w:val="20"/>
           <w:szCs w:val="20"/>
         </w:rPr>
-        <w:t xml:space="preserve">, which are described below. </w:t>
+        <w:t>, which are described below.</w:t>
       </w:r>
     </w:p>
     <w:p>
@@ -1692,7 +1723,23 @@
           <w:sz w:val="20"/>
           <w:szCs w:val="20"/>
         </w:rPr>
-        <w:t xml:space="preserve">All unsaved data will be lost when you quit. </w:t>
+        <w:t>All unsaved data will be</w:t>
+      </w:r>
+      <w:r>
+        <w:rPr>
+          <w:rFonts w:ascii="Arial" w:hAnsi="Arial" w:cs="Arial"/>
+          <w:sz w:val="20"/>
+          <w:szCs w:val="20"/>
+        </w:rPr>
+        <w:t xml:space="preserve"> irretrievably</w:t>
+      </w:r>
+      <w:r>
+        <w:rPr>
+          <w:rFonts w:ascii="Arial" w:hAnsi="Arial" w:cs="Arial"/>
+          <w:sz w:val="20"/>
+          <w:szCs w:val="20"/>
+        </w:rPr>
+        <w:t xml:space="preserve"> lost when you quit.</w:t>
       </w:r>
     </w:p>
     <w:p>
@@ -1708,29 +1755,40 @@
     </w:p>
     <w:p>
       <w:pPr>
-        <w:rPr>
-          <w:rFonts w:ascii="Arial" w:hAnsi="Arial" w:cs="Arial"/>
-          <w:b/>
-          <w:sz w:val="20"/>
-          <w:szCs w:val="20"/>
-        </w:rPr>
-      </w:pPr>
-      <w:r>
-        <w:rPr>
-          <w:rFonts w:ascii="Arial" w:hAnsi="Arial" w:cs="Arial"/>
-          <w:b/>
-          <w:sz w:val="20"/>
-          <w:szCs w:val="20"/>
-        </w:rPr>
-        <w:br w:type="page"/>
-      </w:r>
-    </w:p>
-    <w:p>
-      <w:pPr>
         <w:spacing w:after="120"/>
         <w:jc w:val="both"/>
         <w:rPr>
           <w:rFonts w:ascii="Arial" w:hAnsi="Arial" w:cs="Arial"/>
+          <w:sz w:val="20"/>
+          <w:szCs w:val="20"/>
+        </w:rPr>
+      </w:pPr>
+    </w:p>
+    <w:p>
+      <w:pPr>
+        <w:rPr>
+          <w:rFonts w:ascii="Arial" w:hAnsi="Arial" w:cs="Arial"/>
+          <w:b/>
+          <w:sz w:val="20"/>
+          <w:szCs w:val="20"/>
+        </w:rPr>
+      </w:pPr>
+      <w:r>
+        <w:rPr>
+          <w:rFonts w:ascii="Arial" w:hAnsi="Arial" w:cs="Arial"/>
+          <w:b/>
+          <w:sz w:val="20"/>
+          <w:szCs w:val="20"/>
+        </w:rPr>
+        <w:br w:type="page"/>
+      </w:r>
+    </w:p>
+    <w:p>
+      <w:pPr>
+        <w:spacing w:after="120"/>
+        <w:jc w:val="both"/>
+        <w:rPr>
+          <w:rFonts w:ascii="Arial" w:hAnsi="Arial" w:cs="Arial"/>
           <w:b/>
           <w:sz w:val="20"/>
           <w:szCs w:val="20"/>
@@ -1746,9 +1804,9 @@
           <w:noProof/>
         </w:rPr>
         <w:drawing>
-          <wp:inline distT="0" distB="0" distL="0" distR="0" wp14:anchorId="6578A0D9" wp14:editId="5FBF808B">
-            <wp:extent cx="2613025" cy="2025015"/>
-            <wp:effectExtent l="0" t="0" r="3175" b="6985"/>
+          <wp:inline distT="0" distB="0" distL="0" distR="0" wp14:anchorId="6578A0D9" wp14:editId="0B4F373E">
+            <wp:extent cx="2275481" cy="1763429"/>
+            <wp:effectExtent l="0" t="0" r="10795" b="0"/>
             <wp:docPr id="2" name="Picture 2" descr="/Users/maunsell/Desktop/Screen Shot 2017-12-07 at 10.23.34.png"/>
             <wp:cNvGraphicFramePr>
               <a:graphicFrameLocks xmlns:a="http://schemas.openxmlformats.org/drawingml/2006/main" noChangeAspect="1"/>
@@ -1763,7 +1821,7 @@
                     </pic:cNvPicPr>
                   </pic:nvPicPr>
                   <pic:blipFill>
-                    <a:blip r:embed="rId8" cstate="print">
+                    <a:blip r:embed="rId9" cstate="print">
                       <a:extLst>
                         <a:ext uri="{28A0092B-C50C-407E-A947-70E740481C1C}">
                           <a14:useLocalDpi xmlns:a14="http://schemas.microsoft.com/office/drawing/2010/main" val="0"/>
@@ -1778,7 +1836,7 @@
                   <pic:spPr bwMode="auto">
                     <a:xfrm>
                       <a:off x="0" y="0"/>
-                      <a:ext cx="2613025" cy="2025015"/>
+                      <a:ext cx="2328581" cy="1804580"/>
                     </a:xfrm>
                     <a:prstGeom prst="rect">
                       <a:avLst/>
@@ -1937,7 +1995,23 @@
           <w:sz w:val="20"/>
           <w:szCs w:val="20"/>
         </w:rPr>
-        <w:t>There are four different base contrasts: 6.25%, 12.5%, 25% and 50%.</w:t>
+        <w:t xml:space="preserve">There are four different base contrasts: </w:t>
+      </w:r>
+      <w:r>
+        <w:rPr>
+          <w:rFonts w:ascii="Arial" w:hAnsi="Arial" w:cs="Arial"/>
+          <w:sz w:val="20"/>
+          <w:szCs w:val="20"/>
+        </w:rPr>
+        <w:t>3%, 6%, 12%, 24, and 48</w:t>
+      </w:r>
+      <w:r>
+        <w:rPr>
+          <w:rFonts w:ascii="Arial" w:hAnsi="Arial" w:cs="Arial"/>
+          <w:sz w:val="20"/>
+          <w:szCs w:val="20"/>
+        </w:rPr>
+        <w:t>%.</w:t>
       </w:r>
       <w:r>
         <w:rPr>
@@ -2019,7 +2093,48 @@
           <w:sz w:val="20"/>
           <w:szCs w:val="20"/>
         </w:rPr>
-        <w:t xml:space="preserve">, the task will continue presenting successive trials until you stop it or the requested number of </w:t>
+        <w:t>, the task will continue presenting successive trials</w:t>
+      </w:r>
+      <w:r>
+        <w:rPr>
+          <w:rFonts w:ascii="Arial" w:hAnsi="Arial" w:cs="Arial"/>
+          <w:sz w:val="20"/>
+          <w:szCs w:val="20"/>
+        </w:rPr>
+        <w:t xml:space="preserve"> of that </w:t>
+      </w:r>
+      <w:r>
+        <w:rPr>
+          <w:rFonts w:ascii="Arial" w:hAnsi="Arial" w:cs="Arial"/>
+          <w:b/>
+          <w:sz w:val="20"/>
+          <w:szCs w:val="20"/>
+        </w:rPr>
+        <w:t>Base Contrast</w:t>
+      </w:r>
+      <w:r>
+        <w:rPr>
+          <w:rFonts w:ascii="Arial" w:hAnsi="Arial" w:cs="Arial"/>
+          <w:sz w:val="20"/>
+          <w:szCs w:val="20"/>
+        </w:rPr>
+        <w:t xml:space="preserve"> until you stop it or </w:t>
+      </w:r>
+      <w:r>
+        <w:rPr>
+          <w:rFonts w:ascii="Arial" w:hAnsi="Arial" w:cs="Arial"/>
+          <w:sz w:val="20"/>
+          <w:szCs w:val="20"/>
+        </w:rPr>
+        <w:t>you reach the</w:t>
+      </w:r>
+      <w:r>
+        <w:rPr>
+          <w:rFonts w:ascii="Arial" w:hAnsi="Arial" w:cs="Arial"/>
+          <w:sz w:val="20"/>
+          <w:szCs w:val="20"/>
+        </w:rPr>
+        <w:t xml:space="preserve"> number of </w:t>
       </w:r>
       <w:r>
         <w:rPr>
@@ -2036,7 +2151,81 @@
           <w:sz w:val="20"/>
           <w:szCs w:val="20"/>
         </w:rPr>
-        <w:t xml:space="preserve"> has been completed for the selected </w:t>
+        <w:t xml:space="preserve"> </w:t>
+      </w:r>
+      <w:r>
+        <w:rPr>
+          <w:rFonts w:ascii="Arial" w:hAnsi="Arial" w:cs="Arial"/>
+          <w:sz w:val="20"/>
+          <w:szCs w:val="20"/>
+        </w:rPr>
+        <w:t>selected in the control panel</w:t>
+      </w:r>
+      <w:r>
+        <w:rPr>
+          <w:rFonts w:ascii="Arial" w:hAnsi="Arial" w:cs="Arial"/>
+          <w:sz w:val="20"/>
+          <w:szCs w:val="20"/>
+        </w:rPr>
+        <w:t>.</w:t>
+      </w:r>
+      <w:r>
+        <w:rPr>
+          <w:rFonts w:ascii="Arial" w:hAnsi="Arial" w:cs="Arial"/>
+          <w:sz w:val="20"/>
+          <w:szCs w:val="20"/>
+        </w:rPr>
+        <w:t xml:space="preserve"> </w:t>
+      </w:r>
+      <w:r>
+        <w:rPr>
+          <w:rFonts w:ascii="Arial" w:hAnsi="Arial" w:cs="Arial"/>
+          <w:sz w:val="20"/>
+          <w:szCs w:val="20"/>
+        </w:rPr>
+        <w:t xml:space="preserve">It is a good idea to set the </w:t>
+      </w:r>
+      <w:r>
+        <w:rPr>
+          <w:rFonts w:ascii="Arial" w:hAnsi="Arial" w:cs="Arial"/>
+          <w:b/>
+          <w:sz w:val="20"/>
+          <w:szCs w:val="20"/>
+        </w:rPr>
+        <w:t>Stimulus Repeats</w:t>
+      </w:r>
+      <w:r>
+        <w:rPr>
+          <w:rFonts w:ascii="Arial" w:hAnsi="Arial" w:cs="Arial"/>
+          <w:b/>
+          <w:sz w:val="20"/>
+          <w:szCs w:val="20"/>
+        </w:rPr>
+        <w:t xml:space="preserve"> </w:t>
+      </w:r>
+      <w:r>
+        <w:rPr>
+          <w:rFonts w:ascii="Arial" w:hAnsi="Arial" w:cs="Arial"/>
+          <w:sz w:val="20"/>
+          <w:szCs w:val="20"/>
+        </w:rPr>
+        <w:t>to 5</w:t>
+      </w:r>
+      <w:r>
+        <w:rPr>
+          <w:rFonts w:ascii="Arial" w:hAnsi="Arial" w:cs="Arial"/>
+          <w:sz w:val="20"/>
+          <w:szCs w:val="20"/>
+        </w:rPr>
+        <w:t xml:space="preserve"> and switch subjects or cycle</w:t>
+      </w:r>
+      <w:r>
+        <w:rPr>
+          <w:rFonts w:ascii="Arial" w:hAnsi="Arial" w:cs="Arial"/>
+          <w:sz w:val="20"/>
+          <w:szCs w:val="20"/>
+        </w:rPr>
+        <w:t xml:space="preserve"> to a different </w:t>
       </w:r>
       <w:r>
         <w:rPr>
@@ -2050,26 +2239,27 @@
       <w:r>
         <w:rPr>
           <w:rFonts w:ascii="Arial" w:hAnsi="Arial" w:cs="Arial"/>
-          <w:sz w:val="20"/>
-          <w:szCs w:val="20"/>
-        </w:rPr>
-        <w:t>.</w:t>
-      </w:r>
-      <w:r>
-        <w:rPr>
-          <w:rFonts w:ascii="Arial" w:hAnsi="Arial" w:cs="Arial"/>
-          <w:sz w:val="20"/>
-          <w:szCs w:val="20"/>
-        </w:rPr>
-        <w:t xml:space="preserve"> </w:t>
-      </w:r>
-      <w:r>
-        <w:rPr>
-          <w:rFonts w:ascii="Arial" w:hAnsi="Arial" w:cs="Arial"/>
-          <w:sz w:val="20"/>
-          <w:szCs w:val="20"/>
-        </w:rPr>
-        <w:t xml:space="preserve">It is a good idea to set the </w:t>
+          <w:b/>
+          <w:sz w:val="20"/>
+          <w:szCs w:val="20"/>
+        </w:rPr>
+        <w:t xml:space="preserve">.  </w:t>
+      </w:r>
+      <w:r>
+        <w:rPr>
+          <w:rFonts w:ascii="Arial" w:hAnsi="Arial" w:cs="Arial"/>
+          <w:sz w:val="20"/>
+          <w:szCs w:val="20"/>
+        </w:rPr>
+        <w:t>You will need to increment the</w:t>
+      </w:r>
+      <w:r>
+        <w:rPr>
+          <w:rFonts w:ascii="Arial" w:hAnsi="Arial" w:cs="Arial"/>
+          <w:sz w:val="20"/>
+          <w:szCs w:val="20"/>
+        </w:rPr>
+        <w:t xml:space="preserve"> </w:t>
       </w:r>
       <w:r>
         <w:rPr>
@@ -2095,50 +2285,24 @@
           <w:sz w:val="20"/>
           <w:szCs w:val="20"/>
         </w:rPr>
-        <w:t xml:space="preserve">to 5.  Once you have collected 5 repeats you can move to a different </w:t>
-      </w:r>
-      <w:r>
-        <w:rPr>
-          <w:rFonts w:ascii="Arial" w:hAnsi="Arial" w:cs="Arial"/>
-          <w:b/>
-          <w:sz w:val="20"/>
-          <w:szCs w:val="20"/>
-        </w:rPr>
-        <w:t xml:space="preserve">Base Contrast </w:t>
-      </w:r>
-      <w:r>
-        <w:rPr>
-          <w:rFonts w:ascii="Arial" w:hAnsi="Arial" w:cs="Arial"/>
-          <w:sz w:val="20"/>
-          <w:szCs w:val="20"/>
-        </w:rPr>
-        <w:t xml:space="preserve">or change the </w:t>
-      </w:r>
-      <w:r>
-        <w:rPr>
-          <w:rFonts w:ascii="Arial" w:hAnsi="Arial" w:cs="Arial"/>
-          <w:b/>
-          <w:sz w:val="20"/>
-          <w:szCs w:val="20"/>
-        </w:rPr>
-        <w:t>Stimulus Repeats</w:t>
-      </w:r>
-      <w:r>
-        <w:rPr>
-          <w:rFonts w:ascii="Arial" w:hAnsi="Arial" w:cs="Arial"/>
-          <w:b/>
-          <w:sz w:val="20"/>
-          <w:szCs w:val="20"/>
-        </w:rPr>
-        <w:t xml:space="preserve"> </w:t>
-      </w:r>
-      <w:r>
-        <w:rPr>
-          <w:rFonts w:ascii="Arial" w:hAnsi="Arial" w:cs="Arial"/>
-          <w:sz w:val="20"/>
-          <w:szCs w:val="20"/>
-        </w:rPr>
-        <w:t xml:space="preserve">10 and collect additional data. </w:t>
+        <w:t xml:space="preserve">to continue collecting data once you have reached the limit for a given </w:t>
+      </w:r>
+      <w:r>
+        <w:rPr>
+          <w:rFonts w:ascii="Arial" w:hAnsi="Arial" w:cs="Arial"/>
+          <w:b/>
+          <w:sz w:val="20"/>
+          <w:szCs w:val="20"/>
+        </w:rPr>
+        <w:t>Base Contrast</w:t>
+      </w:r>
+      <w:r>
+        <w:rPr>
+          <w:rFonts w:ascii="Arial" w:hAnsi="Arial" w:cs="Arial"/>
+          <w:sz w:val="20"/>
+          <w:szCs w:val="20"/>
+        </w:rPr>
+        <w:t xml:space="preserve">. </w:t>
       </w:r>
     </w:p>
     <w:p>
@@ -2154,6 +2318,107 @@
     </w:p>
     <w:p>
       <w:pPr>
+        <w:jc w:val="both"/>
+        <w:rPr>
+          <w:rFonts w:ascii="Arial" w:hAnsi="Arial" w:cs="Arial"/>
+          <w:sz w:val="20"/>
+          <w:szCs w:val="20"/>
+        </w:rPr>
+      </w:pPr>
+      <w:r>
+        <w:rPr>
+          <w:rFonts w:ascii="Arial" w:hAnsi="Arial" w:cs="Arial"/>
+          <w:sz w:val="20"/>
+          <w:szCs w:val="20"/>
+        </w:rPr>
+        <w:t xml:space="preserve">For each </w:t>
+      </w:r>
+      <w:r>
+        <w:rPr>
+          <w:rFonts w:ascii="Arial" w:hAnsi="Arial" w:cs="Arial"/>
+          <w:b/>
+          <w:sz w:val="20"/>
+          <w:szCs w:val="20"/>
+        </w:rPr>
+        <w:t xml:space="preserve">Base Contrast, </w:t>
+      </w:r>
+      <w:r>
+        <w:rPr>
+          <w:rFonts w:ascii="Arial" w:hAnsi="Arial" w:cs="Arial"/>
+          <w:sz w:val="20"/>
+          <w:szCs w:val="20"/>
+        </w:rPr>
+        <w:t xml:space="preserve">5 different fixed, pre-set contrast increments will be presented: the base contrast will be multiplied by small values ranging up to a factor of 2.0. </w:t>
+      </w:r>
+      <w:r>
+        <w:rPr>
+          <w:rFonts w:ascii="Arial" w:hAnsi="Arial" w:cs="Arial"/>
+          <w:sz w:val="20"/>
+          <w:szCs w:val="20"/>
+        </w:rPr>
+        <w:t xml:space="preserve">The approximate multipliers are </w:t>
+      </w:r>
+      <w:r>
+        <w:rPr>
+          <w:rFonts w:ascii="Arial" w:hAnsi="Arial" w:cs="Arial"/>
+          <w:sz w:val="20"/>
+          <w:szCs w:val="20"/>
+        </w:rPr>
+        <w:t>1.0625, 1.125, 1.25, 1.5 or 2.0</w:t>
+      </w:r>
+      <w:r>
+        <w:rPr>
+          <w:rFonts w:ascii="Arial" w:hAnsi="Arial" w:cs="Arial"/>
+          <w:sz w:val="20"/>
+          <w:szCs w:val="20"/>
+        </w:rPr>
+        <w:t>. The actual multipliers have been adjusted to overcome limitations of the video</w:t>
+      </w:r>
+      <w:bookmarkStart w:id="0" w:name="_GoBack"/>
+      <w:bookmarkEnd w:id="0"/>
+      <w:r>
+        <w:rPr>
+          <w:rFonts w:ascii="Arial" w:hAnsi="Arial" w:cs="Arial"/>
+          <w:sz w:val="20"/>
+          <w:szCs w:val="20"/>
+        </w:rPr>
+        <w:t xml:space="preserve"> display and ensure that each requested increment contrast produces a stimulus that differs from other contrast increments. </w:t>
+      </w:r>
+      <w:r>
+        <w:rPr>
+          <w:rFonts w:ascii="Arial" w:hAnsi="Arial" w:cs="Arial"/>
+          <w:sz w:val="20"/>
+          <w:szCs w:val="20"/>
+        </w:rPr>
+        <w:t xml:space="preserve">For example, on each trial using a 48% contrast base stimulus, you might be tested with contrasts of 50.1%, 53.2%, 59.8%, 71.3% or 96%. </w:t>
+      </w:r>
+      <w:r>
+        <w:rPr>
+          <w:rFonts w:ascii="Arial" w:hAnsi="Arial" w:cs="Arial"/>
+          <w:sz w:val="20"/>
+          <w:szCs w:val="20"/>
+        </w:rPr>
+        <w:t>The</w:t>
+      </w:r>
+      <w:r>
+        <w:rPr>
+          <w:rFonts w:ascii="Arial" w:hAnsi="Arial" w:cs="Arial"/>
+          <w:sz w:val="20"/>
+          <w:szCs w:val="20"/>
+        </w:rPr>
+        <w:t xml:space="preserve"> increments have been set to span typical behavior thresholds. You should easily detect the largest increment, but the small increment will be at or below threshold.</w:t>
+      </w:r>
+      <w:r>
+        <w:rPr>
+          <w:rFonts w:ascii="Arial" w:hAnsi="Arial" w:cs="Arial"/>
+          <w:sz w:val="20"/>
+          <w:szCs w:val="20"/>
+        </w:rPr>
+        <w:t xml:space="preserve"> </w:t>
+      </w:r>
+    </w:p>
+    <w:p>
+      <w:pPr>
         <w:pStyle w:val="p1"/>
         <w:jc w:val="both"/>
         <w:rPr>
@@ -2162,258 +2427,6 @@
           <w:szCs w:val="20"/>
         </w:rPr>
       </w:pPr>
-      <w:r>
-        <w:rPr>
-          <w:rFonts w:ascii="Arial" w:hAnsi="Arial" w:cs="Arial"/>
-          <w:sz w:val="20"/>
-          <w:szCs w:val="20"/>
-        </w:rPr>
-        <w:t xml:space="preserve">For each </w:t>
-      </w:r>
-      <w:r>
-        <w:rPr>
-          <w:rFonts w:ascii="Arial" w:hAnsi="Arial" w:cs="Arial"/>
-          <w:b/>
-          <w:sz w:val="20"/>
-          <w:szCs w:val="20"/>
-        </w:rPr>
-        <w:t xml:space="preserve">Base Contrast, </w:t>
-      </w:r>
-      <w:r>
-        <w:rPr>
-          <w:rFonts w:ascii="Arial" w:hAnsi="Arial" w:cs="Arial"/>
-          <w:sz w:val="20"/>
-          <w:szCs w:val="20"/>
-        </w:rPr>
-        <w:t xml:space="preserve">5 different </w:t>
-      </w:r>
-      <w:r>
-        <w:rPr>
-          <w:rFonts w:ascii="Arial" w:hAnsi="Arial" w:cs="Arial"/>
-          <w:sz w:val="20"/>
-          <w:szCs w:val="20"/>
-        </w:rPr>
-        <w:t xml:space="preserve">pre-set </w:t>
-      </w:r>
-      <w:r>
-        <w:rPr>
-          <w:rFonts w:ascii="Arial" w:hAnsi="Arial" w:cs="Arial"/>
-          <w:sz w:val="20"/>
-          <w:szCs w:val="20"/>
-        </w:rPr>
-        <w:t>contrast increments will be prese</w:t>
-      </w:r>
-      <w:r>
-        <w:rPr>
-          <w:rFonts w:ascii="Arial" w:hAnsi="Arial" w:cs="Arial"/>
-          <w:sz w:val="20"/>
-          <w:szCs w:val="20"/>
-        </w:rPr>
-        <w:t>nted: th</w:t>
-      </w:r>
-      <w:r>
-        <w:rPr>
-          <w:rFonts w:ascii="Arial" w:hAnsi="Arial" w:cs="Arial"/>
-          <w:sz w:val="20"/>
-          <w:szCs w:val="20"/>
-        </w:rPr>
-        <w:t xml:space="preserve">e base contrast will be </w:t>
-      </w:r>
-      <w:r>
-        <w:rPr>
-          <w:rFonts w:ascii="Arial" w:hAnsi="Arial" w:cs="Arial"/>
-          <w:sz w:val="20"/>
-          <w:szCs w:val="20"/>
-        </w:rPr>
-        <w:t>multiplied by</w:t>
-      </w:r>
-      <w:r>
-        <w:rPr>
-          <w:rFonts w:ascii="Arial" w:hAnsi="Arial" w:cs="Arial"/>
-          <w:sz w:val="20"/>
-          <w:szCs w:val="20"/>
-        </w:rPr>
-        <w:t xml:space="preserve"> 1.0625, 1.125, 1.25, 1.5 </w:t>
-      </w:r>
-      <w:r>
-        <w:rPr>
-          <w:rFonts w:ascii="Arial" w:hAnsi="Arial" w:cs="Arial"/>
-          <w:sz w:val="20"/>
-          <w:szCs w:val="20"/>
-        </w:rPr>
-        <w:t>or</w:t>
-      </w:r>
-      <w:r>
-        <w:rPr>
-          <w:rFonts w:ascii="Arial" w:hAnsi="Arial" w:cs="Arial"/>
-          <w:sz w:val="20"/>
-          <w:szCs w:val="20"/>
-        </w:rPr>
-        <w:t xml:space="preserve"> 2.0.</w:t>
-      </w:r>
-      <w:r>
-        <w:rPr>
-          <w:rFonts w:ascii="Arial" w:hAnsi="Arial" w:cs="Arial"/>
-          <w:sz w:val="20"/>
-          <w:szCs w:val="20"/>
-        </w:rPr>
-        <w:t xml:space="preserve"> </w:t>
-      </w:r>
-      <w:r>
-        <w:rPr>
-          <w:rFonts w:ascii="Arial" w:hAnsi="Arial" w:cs="Arial"/>
-          <w:sz w:val="20"/>
-          <w:szCs w:val="20"/>
-        </w:rPr>
-        <w:t>For example</w:t>
-      </w:r>
-      <w:r>
-        <w:rPr>
-          <w:rFonts w:ascii="Arial" w:hAnsi="Arial" w:cs="Arial"/>
-          <w:sz w:val="20"/>
-          <w:szCs w:val="20"/>
-        </w:rPr>
-        <w:t xml:space="preserve">, </w:t>
-      </w:r>
-      <w:r>
-        <w:rPr>
-          <w:rFonts w:ascii="Arial" w:hAnsi="Arial" w:cs="Arial"/>
-          <w:sz w:val="20"/>
-          <w:szCs w:val="20"/>
-        </w:rPr>
-        <w:t>on each trial using</w:t>
-      </w:r>
-      <w:r>
-        <w:rPr>
-          <w:rFonts w:ascii="Arial" w:hAnsi="Arial" w:cs="Arial"/>
-          <w:sz w:val="20"/>
-          <w:szCs w:val="20"/>
-        </w:rPr>
-        <w:t xml:space="preserve"> a</w:t>
-      </w:r>
-      <w:r>
-        <w:rPr>
-          <w:rFonts w:ascii="Arial" w:hAnsi="Arial" w:cs="Arial"/>
-          <w:sz w:val="20"/>
-          <w:szCs w:val="20"/>
-        </w:rPr>
-        <w:t xml:space="preserve"> 50% contrast</w:t>
-      </w:r>
-      <w:r>
-        <w:rPr>
-          <w:rFonts w:ascii="Arial" w:hAnsi="Arial" w:cs="Arial"/>
-          <w:sz w:val="20"/>
-          <w:szCs w:val="20"/>
-        </w:rPr>
-        <w:t xml:space="preserve"> base stimulus</w:t>
-      </w:r>
-      <w:r>
-        <w:rPr>
-          <w:rFonts w:ascii="Arial" w:hAnsi="Arial" w:cs="Arial"/>
-          <w:sz w:val="20"/>
-          <w:szCs w:val="20"/>
-        </w:rPr>
-        <w:t>, one stimulus</w:t>
-      </w:r>
-      <w:r>
-        <w:rPr>
-          <w:rFonts w:ascii="Arial" w:hAnsi="Arial" w:cs="Arial"/>
-          <w:sz w:val="20"/>
-          <w:szCs w:val="20"/>
-        </w:rPr>
-        <w:t xml:space="preserve"> </w:t>
-      </w:r>
-      <w:r>
-        <w:rPr>
-          <w:rFonts w:ascii="Arial" w:hAnsi="Arial" w:cs="Arial"/>
-          <w:sz w:val="20"/>
-          <w:szCs w:val="20"/>
-        </w:rPr>
-        <w:t>will</w:t>
-      </w:r>
-      <w:r>
-        <w:rPr>
-          <w:rFonts w:ascii="Arial" w:hAnsi="Arial" w:cs="Arial"/>
-          <w:sz w:val="20"/>
-          <w:szCs w:val="20"/>
-        </w:rPr>
-        <w:t xml:space="preserve"> </w:t>
-      </w:r>
-      <w:r>
-        <w:rPr>
-          <w:rFonts w:ascii="Arial" w:hAnsi="Arial" w:cs="Arial"/>
-          <w:sz w:val="20"/>
-          <w:szCs w:val="20"/>
-        </w:rPr>
-        <w:t xml:space="preserve">increment to </w:t>
-      </w:r>
-      <w:r>
-        <w:rPr>
-          <w:rFonts w:ascii="Arial" w:hAnsi="Arial" w:cs="Arial"/>
-          <w:sz w:val="20"/>
-          <w:szCs w:val="20"/>
-        </w:rPr>
-        <w:t xml:space="preserve">53.13%, 56.25%, 62.5%, 75% </w:t>
-      </w:r>
-      <w:r>
-        <w:rPr>
-          <w:rFonts w:ascii="Arial" w:hAnsi="Arial" w:cs="Arial"/>
-          <w:sz w:val="20"/>
-          <w:szCs w:val="20"/>
-        </w:rPr>
-        <w:t>or</w:t>
-      </w:r>
-      <w:r>
-        <w:rPr>
-          <w:rFonts w:ascii="Arial" w:hAnsi="Arial" w:cs="Arial"/>
-          <w:sz w:val="20"/>
-          <w:szCs w:val="20"/>
-        </w:rPr>
-        <w:t xml:space="preserve"> 100%.</w:t>
-      </w:r>
-      <w:r>
-        <w:rPr>
-          <w:rFonts w:ascii="Arial" w:hAnsi="Arial" w:cs="Arial"/>
-          <w:sz w:val="20"/>
-          <w:szCs w:val="20"/>
-        </w:rPr>
-        <w:t xml:space="preserve"> </w:t>
-      </w:r>
-      <w:r>
-        <w:rPr>
-          <w:rFonts w:ascii="Arial" w:hAnsi="Arial" w:cs="Arial"/>
-          <w:sz w:val="20"/>
-          <w:szCs w:val="20"/>
-        </w:rPr>
-        <w:t xml:space="preserve">These increments have been </w:t>
-      </w:r>
-      <w:r>
-        <w:rPr>
-          <w:rFonts w:ascii="Arial" w:hAnsi="Arial" w:cs="Arial"/>
-          <w:sz w:val="20"/>
-          <w:szCs w:val="20"/>
-        </w:rPr>
-        <w:t>set</w:t>
-      </w:r>
-      <w:r>
-        <w:rPr>
-          <w:rFonts w:ascii="Arial" w:hAnsi="Arial" w:cs="Arial"/>
-          <w:sz w:val="20"/>
-          <w:szCs w:val="20"/>
-        </w:rPr>
-        <w:t xml:space="preserve"> to span typical behavior thresholds. </w:t>
-      </w:r>
-    </w:p>
-    <w:p>
-      <w:pPr>
-        <w:pStyle w:val="p1"/>
-        <w:jc w:val="both"/>
-        <w:rPr>
-          <w:rFonts w:ascii="Arial" w:hAnsi="Arial" w:cs="Arial"/>
-          <w:sz w:val="20"/>
-          <w:szCs w:val="20"/>
-        </w:rPr>
-      </w:pPr>
     </w:p>
     <w:p>
       <w:pPr>
@@ -2593,7 +2606,23 @@
           <w:sz w:val="20"/>
           <w:szCs w:val="20"/>
         </w:rPr>
-        <w:t xml:space="preserve">The change will last for only the </w:t>
+        <w:t>The change will last for only</w:t>
+      </w:r>
+      <w:r>
+        <w:rPr>
+          <w:rFonts w:ascii="Arial" w:hAnsi="Arial" w:cs="Arial"/>
+          <w:sz w:val="20"/>
+          <w:szCs w:val="20"/>
+        </w:rPr>
+        <w:t xml:space="preserve"> for</w:t>
+      </w:r>
+      <w:r>
+        <w:rPr>
+          <w:rFonts w:ascii="Arial" w:hAnsi="Arial" w:cs="Arial"/>
+          <w:sz w:val="20"/>
+          <w:szCs w:val="20"/>
+        </w:rPr>
+        <w:t xml:space="preserve"> the </w:t>
       </w:r>
       <w:r>
         <w:rPr>
@@ -2739,27 +2768,7 @@
           <w:sz w:val="20"/>
           <w:szCs w:val="20"/>
         </w:rPr>
-        <w:t>Inter-</w:t>
-      </w:r>
-      <w:proofErr w:type="gramStart"/>
-      <w:r>
-        <w:rPr>
-          <w:rFonts w:ascii="Arial" w:hAnsi="Arial" w:cs="Arial"/>
-          <w:b/>
-          <w:sz w:val="20"/>
-          <w:szCs w:val="20"/>
-        </w:rPr>
-        <w:t>trial</w:t>
-      </w:r>
-      <w:proofErr w:type="gramEnd"/>
-      <w:r>
-        <w:rPr>
-          <w:rFonts w:ascii="Arial" w:hAnsi="Arial" w:cs="Arial"/>
-          <w:b/>
-          <w:sz w:val="20"/>
-          <w:szCs w:val="20"/>
-        </w:rPr>
-        <w:t xml:space="preserve"> Duration</w:t>
+        <w:t>Inter-trial Duration</w:t>
       </w:r>
       <w:r>
         <w:rPr>
@@ -2802,7 +2811,23 @@
           <w:sz w:val="20"/>
           <w:szCs w:val="20"/>
         </w:rPr>
-        <w:t xml:space="preserve">If you can’t remain focused, you can </w:t>
+        <w:t xml:space="preserve">If you </w:t>
+      </w:r>
+      <w:r>
+        <w:rPr>
+          <w:rFonts w:ascii="Arial" w:hAnsi="Arial" w:cs="Arial"/>
+          <w:sz w:val="20"/>
+          <w:szCs w:val="20"/>
+        </w:rPr>
+        <w:t>have trouble remaining</w:t>
+      </w:r>
+      <w:r>
+        <w:rPr>
+          <w:rFonts w:ascii="Arial" w:hAnsi="Arial" w:cs="Arial"/>
+          <w:sz w:val="20"/>
+          <w:szCs w:val="20"/>
+        </w:rPr>
+        <w:t xml:space="preserve"> focused, you can </w:t>
       </w:r>
       <w:r>
         <w:rPr>
@@ -2877,6 +2902,14 @@
           <w:sz w:val="20"/>
           <w:szCs w:val="20"/>
         </w:rPr>
+        <w:t xml:space="preserve">If you stop partway through a trial, that trial will be discarded and re-tested when you begin again. </w:t>
+      </w:r>
+      <w:r>
+        <w:rPr>
+          <w:rFonts w:ascii="Arial" w:hAnsi="Arial" w:cs="Arial"/>
+          <w:sz w:val="20"/>
+          <w:szCs w:val="20"/>
+        </w:rPr>
         <w:t>You can</w:t>
       </w:r>
       <w:r>
@@ -2901,7 +2934,23 @@
           <w:sz w:val="20"/>
           <w:szCs w:val="20"/>
         </w:rPr>
-        <w:t>Both subjects should contribute data to each base contrast</w:t>
+        <w:t>Both subjects should contribute data</w:t>
+      </w:r>
+      <w:r>
+        <w:rPr>
+          <w:rFonts w:ascii="Arial" w:hAnsi="Arial" w:cs="Arial"/>
+          <w:sz w:val="20"/>
+          <w:szCs w:val="20"/>
+        </w:rPr>
+        <w:t xml:space="preserve"> equally</w:t>
+      </w:r>
+      <w:r>
+        <w:rPr>
+          <w:rFonts w:ascii="Arial" w:hAnsi="Arial" w:cs="Arial"/>
+          <w:sz w:val="20"/>
+          <w:szCs w:val="20"/>
+        </w:rPr>
+        <w:t xml:space="preserve"> to each base contrast</w:t>
       </w:r>
       <w:r>
         <w:rPr>
@@ -2919,27 +2968,14 @@
         </w:rPr>
         <w:t xml:space="preserve"> </w:t>
       </w:r>
-    </w:p>
-    <w:p>
-      <w:pPr>
-        <w:spacing w:after="120"/>
-        <w:jc w:val="both"/>
-        <w:rPr>
-          <w:rFonts w:ascii="Arial" w:hAnsi="Arial" w:cs="Arial"/>
-          <w:sz w:val="20"/>
-          <w:szCs w:val="20"/>
-        </w:rPr>
-      </w:pPr>
-    </w:p>
-    <w:p>
-      <w:pPr>
-        <w:jc w:val="center"/>
-        <w:rPr>
-          <w:rFonts w:ascii="Arial" w:hAnsi="Arial" w:cs="Arial"/>
-          <w:sz w:val="20"/>
-          <w:szCs w:val="20"/>
-        </w:rPr>
-      </w:pPr>
+      <w:r>
+        <w:rPr>
+          <w:rFonts w:ascii="Arial" w:hAnsi="Arial" w:cs="Arial"/>
+          <w:sz w:val="20"/>
+          <w:szCs w:val="20"/>
+        </w:rPr>
+        <w:t>It is a good idea to save your data set periodically while you work.</w:t>
+      </w:r>
       <w:r>
         <w:br w:type="page"/>
       </w:r>
@@ -2966,16 +3002,16 @@
           <w:szCs w:val="20"/>
         </w:rPr>
         <w:drawing>
-          <wp:anchor distT="0" distB="0" distL="114300" distR="114300" simplePos="0" relativeHeight="251660288" behindDoc="0" locked="0" layoutInCell="1" allowOverlap="1" wp14:anchorId="3ECBB5FA" wp14:editId="62DF4FD7">
+          <wp:anchor distT="0" distB="0" distL="114300" distR="114300" simplePos="0" relativeHeight="251660288" behindDoc="0" locked="0" layoutInCell="1" allowOverlap="1" wp14:anchorId="3ECBB5FA" wp14:editId="5D980243">
             <wp:simplePos x="0" y="0"/>
             <wp:positionH relativeFrom="column">
-              <wp:posOffset>3225165</wp:posOffset>
+              <wp:posOffset>3213514</wp:posOffset>
             </wp:positionH>
             <wp:positionV relativeFrom="paragraph">
               <wp:posOffset>0</wp:posOffset>
             </wp:positionV>
-            <wp:extent cx="2916555" cy="4345940"/>
-            <wp:effectExtent l="0" t="0" r="4445" b="0"/>
+            <wp:extent cx="3177540" cy="4767580"/>
+            <wp:effectExtent l="0" t="0" r="0" b="0"/>
             <wp:wrapSquare wrapText="bothSides"/>
             <wp:docPr id="4" name="Picture 4"/>
             <wp:cNvGraphicFramePr>
@@ -2991,7 +3027,7 @@
                     </pic:cNvPicPr>
                   </pic:nvPicPr>
                   <pic:blipFill>
-                    <a:blip r:embed="rId9">
+                    <a:blip r:embed="rId10">
                       <a:extLst>
                         <a:ext uri="{28A0092B-C50C-407E-A947-70E740481C1C}">
                           <a14:useLocalDpi xmlns:a14="http://schemas.microsoft.com/office/drawing/2010/main" val="0"/>
@@ -3005,7 +3041,7 @@
                   <pic:spPr bwMode="auto">
                     <a:xfrm>
                       <a:off x="0" y="0"/>
-                      <a:ext cx="2916555" cy="4345940"/>
+                      <a:ext cx="3177540" cy="4767580"/>
                     </a:xfrm>
                     <a:prstGeom prst="rect">
                       <a:avLst/>
@@ -3142,6 +3178,14 @@
           <w:sz w:val="20"/>
           <w:szCs w:val="20"/>
         </w:rPr>
+        <w:t xml:space="preserve"> that</w:t>
+      </w:r>
+      <w:r>
+        <w:rPr>
+          <w:rFonts w:ascii="Arial" w:hAnsi="Arial" w:cs="Arial"/>
+          <w:sz w:val="20"/>
+          <w:szCs w:val="20"/>
+        </w:rPr>
         <w:t xml:space="preserve"> will be repeated before the task stops.</w:t>
       </w:r>
       <w:r>
@@ -3203,47 +3247,7 @@
           <w:sz w:val="20"/>
           <w:szCs w:val="20"/>
         </w:rPr>
-        <w:t xml:space="preserve">Inter-trial </w:t>
-      </w:r>
-      <w:proofErr w:type="spellStart"/>
-      <w:r>
-        <w:rPr>
-          <w:rFonts w:ascii="Arial" w:hAnsi="Arial" w:cs="Arial"/>
-          <w:b/>
-          <w:sz w:val="20"/>
-          <w:szCs w:val="20"/>
-        </w:rPr>
-        <w:t>Dur</w:t>
-      </w:r>
-      <w:proofErr w:type="spellEnd"/>
-      <w:r>
-        <w:rPr>
-          <w:rFonts w:ascii="Arial" w:hAnsi="Arial" w:cs="Arial"/>
-          <w:b/>
-          <w:sz w:val="20"/>
-          <w:szCs w:val="20"/>
-        </w:rPr>
-        <w:t>. (</w:t>
-      </w:r>
-      <w:proofErr w:type="spellStart"/>
-      <w:r>
-        <w:rPr>
-          <w:rFonts w:ascii="Arial" w:hAnsi="Arial" w:cs="Arial"/>
-          <w:b/>
-          <w:sz w:val="20"/>
-          <w:szCs w:val="20"/>
-        </w:rPr>
-        <w:t>s</w:t>
-      </w:r>
-      <w:proofErr w:type="spellEnd"/>
-      <w:r>
-        <w:rPr>
-          <w:rFonts w:ascii="Arial" w:hAnsi="Arial" w:cs="Arial"/>
-          <w:b/>
-          <w:sz w:val="20"/>
-          <w:szCs w:val="20"/>
-        </w:rPr>
-        <w:t>):</w:t>
+        <w:t>Inter-trial Dur. (s):</w:t>
       </w:r>
       <w:r>
         <w:rPr>
@@ -3288,47 +3292,7 @@
           <w:sz w:val="20"/>
           <w:szCs w:val="20"/>
         </w:rPr>
-        <w:t xml:space="preserve">Base Stim. </w:t>
-      </w:r>
-      <w:proofErr w:type="spellStart"/>
-      <w:r>
-        <w:rPr>
-          <w:rFonts w:ascii="Arial" w:hAnsi="Arial" w:cs="Arial"/>
-          <w:b/>
-          <w:sz w:val="20"/>
-          <w:szCs w:val="20"/>
-        </w:rPr>
-        <w:t>Dur</w:t>
-      </w:r>
-      <w:proofErr w:type="spellEnd"/>
-      <w:r>
-        <w:rPr>
-          <w:rFonts w:ascii="Arial" w:hAnsi="Arial" w:cs="Arial"/>
-          <w:b/>
-          <w:sz w:val="20"/>
-          <w:szCs w:val="20"/>
-        </w:rPr>
-        <w:t>. (</w:t>
-      </w:r>
-      <w:proofErr w:type="spellStart"/>
-      <w:r>
-        <w:rPr>
-          <w:rFonts w:ascii="Arial" w:hAnsi="Arial" w:cs="Arial"/>
-          <w:b/>
-          <w:sz w:val="20"/>
-          <w:szCs w:val="20"/>
-        </w:rPr>
-        <w:t>s</w:t>
-      </w:r>
-      <w:proofErr w:type="spellEnd"/>
-      <w:r>
-        <w:rPr>
-          <w:rFonts w:ascii="Arial" w:hAnsi="Arial" w:cs="Arial"/>
-          <w:b/>
-          <w:sz w:val="20"/>
-          <w:szCs w:val="20"/>
-        </w:rPr>
-        <w:t>):</w:t>
+        <w:t>Base Stim. Dur. (s):</w:t>
       </w:r>
       <w:r>
         <w:rPr>
@@ -3381,47 +3345,7 @@
           <w:sz w:val="20"/>
           <w:szCs w:val="20"/>
         </w:rPr>
-        <w:t xml:space="preserve">Test Stim. </w:t>
-      </w:r>
-      <w:proofErr w:type="spellStart"/>
-      <w:r>
-        <w:rPr>
-          <w:rFonts w:ascii="Arial" w:hAnsi="Arial" w:cs="Arial"/>
-          <w:b/>
-          <w:sz w:val="20"/>
-          <w:szCs w:val="20"/>
-        </w:rPr>
-        <w:t>Dur</w:t>
-      </w:r>
-      <w:proofErr w:type="spellEnd"/>
-      <w:r>
-        <w:rPr>
-          <w:rFonts w:ascii="Arial" w:hAnsi="Arial" w:cs="Arial"/>
-          <w:b/>
-          <w:sz w:val="20"/>
-          <w:szCs w:val="20"/>
-        </w:rPr>
-        <w:t>. (</w:t>
-      </w:r>
-      <w:proofErr w:type="spellStart"/>
-      <w:r>
-        <w:rPr>
-          <w:rFonts w:ascii="Arial" w:hAnsi="Arial" w:cs="Arial"/>
-          <w:b/>
-          <w:sz w:val="20"/>
-          <w:szCs w:val="20"/>
-        </w:rPr>
-        <w:t>s</w:t>
-      </w:r>
-      <w:proofErr w:type="spellEnd"/>
-      <w:r>
-        <w:rPr>
-          <w:rFonts w:ascii="Arial" w:hAnsi="Arial" w:cs="Arial"/>
-          <w:b/>
-          <w:sz w:val="20"/>
-          <w:szCs w:val="20"/>
-        </w:rPr>
-        <w:t>):</w:t>
+        <w:t>Test Stim. Dur. (s):</w:t>
       </w:r>
       <w:r>
         <w:rPr>
@@ -3482,7 +3406,7 @@
           <w:sz w:val="20"/>
           <w:szCs w:val="20"/>
         </w:rPr>
-        <w:t xml:space="preserve"> Use this menu to select which of the four base contrasts you will test.</w:t>
+        <w:t xml:space="preserve"> Use this menu to select which of the base contrasts you will test.</w:t>
       </w:r>
     </w:p>
     <w:p>
@@ -3753,7 +3677,23 @@
           <w:sz w:val="20"/>
           <w:szCs w:val="20"/>
         </w:rPr>
-        <w:t>Save the current contents of the control dialog as a PDF.</w:t>
+        <w:t xml:space="preserve">Save the current contents of the control </w:t>
+      </w:r>
+      <w:r>
+        <w:rPr>
+          <w:rFonts w:ascii="Arial" w:hAnsi="Arial" w:cs="Arial"/>
+          <w:sz w:val="20"/>
+          <w:szCs w:val="20"/>
+        </w:rPr>
+        <w:t>panel</w:t>
+      </w:r>
+      <w:r>
+        <w:rPr>
+          <w:rFonts w:ascii="Arial" w:hAnsi="Arial" w:cs="Arial"/>
+          <w:sz w:val="20"/>
+          <w:szCs w:val="20"/>
+        </w:rPr>
+        <w:t xml:space="preserve"> as a PDF.</w:t>
       </w:r>
     </w:p>
     <w:p>
@@ -3840,6 +3780,22 @@
         </w:rPr>
         <w:t>Controls are disabled while the display is hidden.</w:t>
       </w:r>
+      <w:r>
+        <w:rPr>
+          <w:rFonts w:ascii="Arial" w:hAnsi="Arial" w:cs="Arial"/>
+          <w:sz w:val="20"/>
+          <w:szCs w:val="20"/>
+        </w:rPr>
+        <w:t xml:space="preserve"> You can activate this button by pressing the left shift key and escape together.  This is useful if you lose the control panel behind the </w:t>
+      </w:r>
+      <w:r>
+        <w:rPr>
+          <w:rFonts w:ascii="Arial" w:hAnsi="Arial" w:cs="Arial"/>
+          <w:sz w:val="20"/>
+          <w:szCs w:val="20"/>
+        </w:rPr>
+        <w:t>display</w:t>
+      </w:r>
     </w:p>
     <w:p>
       <w:pPr>
@@ -3912,23 +3868,39 @@
           <w:sz w:val="20"/>
           <w:szCs w:val="20"/>
         </w:rPr>
-        <w:t xml:space="preserve"> The first row shows the number of blocks (of five</w:t>
-      </w:r>
-      <w:r>
-        <w:rPr>
-          <w:rFonts w:ascii="Arial" w:hAnsi="Arial" w:cs="Arial"/>
-          <w:sz w:val="20"/>
-          <w:szCs w:val="20"/>
-        </w:rPr>
-        <w:t xml:space="preserve"> contrast</w:t>
-      </w:r>
-      <w:r>
-        <w:rPr>
-          <w:rFonts w:ascii="Arial" w:hAnsi="Arial" w:cs="Arial"/>
-          <w:sz w:val="20"/>
-          <w:szCs w:val="20"/>
-        </w:rPr>
-        <w:t xml:space="preserve"> increments) completed</w:t>
+        <w:t xml:space="preserve"> The first row shows the number of blocks (</w:t>
+      </w:r>
+      <w:r>
+        <w:rPr>
+          <w:rFonts w:ascii="Arial" w:hAnsi="Arial" w:cs="Arial"/>
+          <w:sz w:val="20"/>
+          <w:szCs w:val="20"/>
+        </w:rPr>
+        <w:t xml:space="preserve">one trial of each </w:t>
+      </w:r>
+      <w:r>
+        <w:rPr>
+          <w:rFonts w:ascii="Arial" w:hAnsi="Arial" w:cs="Arial"/>
+          <w:sz w:val="20"/>
+          <w:szCs w:val="20"/>
+        </w:rPr>
+        <w:t>contrast</w:t>
+      </w:r>
+      <w:r>
+        <w:rPr>
+          <w:rFonts w:ascii="Arial" w:hAnsi="Arial" w:cs="Arial"/>
+          <w:sz w:val="20"/>
+          <w:szCs w:val="20"/>
+        </w:rPr>
+        <w:t xml:space="preserve"> increment</w:t>
+      </w:r>
+      <w:r>
+        <w:rPr>
+          <w:rFonts w:ascii="Arial" w:hAnsi="Arial" w:cs="Arial"/>
+          <w:sz w:val="20"/>
+          <w:szCs w:val="20"/>
+        </w:rPr>
+        <w:t>) completed</w:t>
       </w:r>
       <w:r>
         <w:rPr>
@@ -3944,15 +3916,63 @@
           <w:sz w:val="20"/>
           <w:szCs w:val="20"/>
         </w:rPr>
-        <w:t>. Once a few blocks have been, the table will also display the threshold contrast, the difference between the threshold contrast and the base contrast, and the ratio of the threshold contrast and the base contrast.</w:t>
-      </w:r>
-      <w:r>
-        <w:rPr>
-          <w:rFonts w:ascii="Arial" w:hAnsi="Arial" w:cs="Arial"/>
-          <w:sz w:val="20"/>
-          <w:szCs w:val="20"/>
-        </w:rPr>
-        <w:t xml:space="preserve"> These values are based on the fitted function shown in the Performance Plot.</w:t>
+        <w:t>. Once a few blocks have been</w:t>
+      </w:r>
+      <w:r>
+        <w:rPr>
+          <w:rFonts w:ascii="Arial" w:hAnsi="Arial" w:cs="Arial"/>
+          <w:sz w:val="20"/>
+          <w:szCs w:val="20"/>
+        </w:rPr>
+        <w:t xml:space="preserve"> collected</w:t>
+      </w:r>
+      <w:r>
+        <w:rPr>
+          <w:rFonts w:ascii="Arial" w:hAnsi="Arial" w:cs="Arial"/>
+          <w:sz w:val="20"/>
+          <w:szCs w:val="20"/>
+        </w:rPr>
+        <w:t xml:space="preserve">, the table will also display the threshold contrast, the difference between the threshold contrast and the base contrast, and the </w:t>
+      </w:r>
+      <w:r>
+        <w:rPr>
+          <w:rFonts w:ascii="Arial" w:hAnsi="Arial" w:cs="Arial"/>
+          <w:sz w:val="20"/>
+          <w:szCs w:val="20"/>
+        </w:rPr>
+        <w:t>Weber Fraction for</w:t>
+      </w:r>
+      <w:r>
+        <w:rPr>
+          <w:rFonts w:ascii="Arial" w:hAnsi="Arial" w:cs="Arial"/>
+          <w:sz w:val="20"/>
+          <w:szCs w:val="20"/>
+        </w:rPr>
+        <w:t xml:space="preserve"> the base contrast.</w:t>
+      </w:r>
+      <w:r>
+        <w:rPr>
+          <w:rFonts w:ascii="Arial" w:hAnsi="Arial" w:cs="Arial"/>
+          <w:sz w:val="20"/>
+          <w:szCs w:val="20"/>
+        </w:rPr>
+        <w:t xml:space="preserve"> These values are based on the fitted function</w:t>
+      </w:r>
+      <w:r>
+        <w:rPr>
+          <w:rFonts w:ascii="Arial" w:hAnsi="Arial" w:cs="Arial"/>
+          <w:sz w:val="20"/>
+          <w:szCs w:val="20"/>
+        </w:rPr>
+        <w:t>s that will be</w:t>
+      </w:r>
+      <w:r>
+        <w:rPr>
+          <w:rFonts w:ascii="Arial" w:hAnsi="Arial" w:cs="Arial"/>
+          <w:sz w:val="20"/>
+          <w:szCs w:val="20"/>
+        </w:rPr>
+        <w:t xml:space="preserve"> shown in the Performance Plot.</w:t>
       </w:r>
     </w:p>
     <w:p>
@@ -3981,23 +4001,39 @@
           <w:sz w:val="20"/>
           <w:szCs w:val="20"/>
         </w:rPr>
-        <w:t>The performance plot shows the percent correct for each increment.</w:t>
-      </w:r>
-      <w:r>
-        <w:rPr>
-          <w:rFonts w:ascii="Arial" w:hAnsi="Arial" w:cs="Arial"/>
-          <w:sz w:val="20"/>
-          <w:szCs w:val="20"/>
-        </w:rPr>
-        <w:t xml:space="preserve"> </w:t>
-      </w:r>
-      <w:r>
-        <w:rPr>
-          <w:rFonts w:ascii="Arial" w:hAnsi="Arial" w:cs="Arial"/>
-          <w:sz w:val="20"/>
-          <w:szCs w:val="20"/>
-        </w:rPr>
-        <w:t xml:space="preserve">Increments on different base contrasts are plotted in different colors. Colored solid vertical lines mark the four different base contrasts. </w:t>
+        <w:t>The performance plot shows the percent correct for each increment</w:t>
+      </w:r>
+      <w:r>
+        <w:rPr>
+          <w:rFonts w:ascii="Arial" w:hAnsi="Arial" w:cs="Arial"/>
+          <w:sz w:val="20"/>
+          <w:szCs w:val="20"/>
+        </w:rPr>
+        <w:t>, all in one plot</w:t>
+      </w:r>
+      <w:r>
+        <w:rPr>
+          <w:rFonts w:ascii="Arial" w:hAnsi="Arial" w:cs="Arial"/>
+          <w:sz w:val="20"/>
+          <w:szCs w:val="20"/>
+        </w:rPr>
+        <w:t>.</w:t>
+      </w:r>
+      <w:r>
+        <w:rPr>
+          <w:rFonts w:ascii="Arial" w:hAnsi="Arial" w:cs="Arial"/>
+          <w:sz w:val="20"/>
+          <w:szCs w:val="20"/>
+        </w:rPr>
+        <w:t xml:space="preserve"> </w:t>
+      </w:r>
+      <w:r>
+        <w:rPr>
+          <w:rFonts w:ascii="Arial" w:hAnsi="Arial" w:cs="Arial"/>
+          <w:sz w:val="20"/>
+          <w:szCs w:val="20"/>
+        </w:rPr>
+        <w:t xml:space="preserve">Increments on different base contrasts are plotted in different colors. Colored solid vertical lines mark the different base contrasts. </w:t>
       </w:r>
       <w:r>
         <w:rPr>
@@ -4021,7 +4057,23 @@
           <w:sz w:val="20"/>
           <w:szCs w:val="20"/>
         </w:rPr>
-        <w:t>The fit is based on the five increments and an equally-weighted point at 50% correct at the base contrast.  The function is:</w:t>
+        <w:t xml:space="preserve">The fit is based on the </w:t>
+      </w:r>
+      <w:r>
+        <w:rPr>
+          <w:rFonts w:ascii="Arial" w:hAnsi="Arial" w:cs="Arial"/>
+          <w:sz w:val="20"/>
+          <w:szCs w:val="20"/>
+        </w:rPr>
+        <w:t xml:space="preserve">increment data </w:t>
+      </w:r>
+      <w:r>
+        <w:rPr>
+          <w:rFonts w:ascii="Arial" w:hAnsi="Arial" w:cs="Arial"/>
+          <w:sz w:val="20"/>
+          <w:szCs w:val="20"/>
+        </w:rPr>
+        <w:t>and an equally-weighted point at 50% correct at the base contrast.  The function is:</w:t>
       </w:r>
     </w:p>
     <w:p>
@@ -4284,7 +4336,7 @@
       </w:r>
     </w:p>
     <w:sectPr>
-      <w:headerReference w:type="default" r:id="rId10"/>
+      <w:headerReference w:type="default" r:id="rId11"/>
       <w:pgSz w:w="12240" w:h="15840"/>
       <w:pgMar w:top="1440" w:right="1440" w:bottom="1440" w:left="1440" w:header="720" w:footer="720" w:gutter="0"/>
       <w:cols w:space="720"/>
@@ -5137,4 +5189,16 @@
     </a:ext>
   </a:extLst>
 </a:theme>
+</file>
+
+<file path=customXml/item1.xml><?xml version="1.0" encoding="utf-8"?>
+<b:Sources xmlns:b="http://schemas.openxmlformats.org/officeDocument/2006/bibliography" xmlns="http://schemas.openxmlformats.org/officeDocument/2006/bibliography" SelectedStyle="/APASixthEditionOfficeOnline.xsl" StyleName="APA"/>
+</file>
+
+<file path=customXml/itemProps1.xml><?xml version="1.0" encoding="utf-8"?>
+<ds:datastoreItem xmlns:ds="http://schemas.openxmlformats.org/officeDocument/2006/customXml" ds:itemID="{42893C9C-E6D7-C046-982B-9C3D3F4BED0D}">
+  <ds:schemaRefs>
+    <ds:schemaRef ds:uri="http://schemas.openxmlformats.org/officeDocument/2006/bibliography"/>
+  </ds:schemaRefs>
+</ds:datastoreItem>
 </file>
</xml_diff>

<commit_message>
Debugged Contrast Threshold Code
Seems ready to go.  Final testing on lab setup day.
</commit_message>
<xml_diff>
--- a/01 Contrast Thresholds/ Documents/Contrast Thresholds Guide.docx
+++ b/01 Contrast Thresholds/ Documents/Contrast Thresholds Guide.docx
@@ -1,6 +1,6 @@
 
 <file path=word/document.xml><?xml version="1.0" encoding="utf-8"?>
-<w:document xmlns:wpc="http://schemas.microsoft.com/office/word/2010/wordprocessingCanvas" xmlns:mo="http://schemas.microsoft.com/office/mac/office/2008/main" xmlns:mc="http://schemas.openxmlformats.org/markup-compatibility/2006" xmlns:mv="urn:schemas-microsoft-com:mac:vml" xmlns:o="urn:schemas-microsoft-com:office:office" xmlns:r="http://schemas.openxmlformats.org/officeDocument/2006/relationships" xmlns:m="http://schemas.openxmlformats.org/officeDocument/2006/math" xmlns:v="urn:schemas-microsoft-com:vml" xmlns:wp14="http://schemas.microsoft.com/office/word/2010/wordprocessingDrawing" xmlns:wp="http://schemas.openxmlformats.org/drawingml/2006/wordprocessingDrawing" xmlns:w10="urn:schemas-microsoft-com:office:word" xmlns:w="http://schemas.openxmlformats.org/wordprocessingml/2006/main" xmlns:w14="http://schemas.microsoft.com/office/word/2010/wordml" xmlns:w15="http://schemas.microsoft.com/office/word/2012/wordml" xmlns:wpg="http://schemas.microsoft.com/office/word/2010/wordprocessingGroup" xmlns:wpi="http://schemas.microsoft.com/office/word/2010/wordprocessingInk" xmlns:wne="http://schemas.microsoft.com/office/word/2006/wordml" xmlns:wps="http://schemas.microsoft.com/office/word/2010/wordprocessingShape" mc:Ignorable="w14 w15 wp14">
+<w:document xmlns:wpc="http://schemas.microsoft.com/office/word/2010/wordprocessingCanvas" xmlns:cx="http://schemas.microsoft.com/office/drawing/2014/chartex" xmlns:cx1="http://schemas.microsoft.com/office/drawing/2015/9/8/chartex" xmlns:cx2="http://schemas.microsoft.com/office/drawing/2015/10/21/chartex" xmlns:cx3="http://schemas.microsoft.com/office/drawing/2016/5/9/chartex" xmlns:cx4="http://schemas.microsoft.com/office/drawing/2016/5/10/chartex" xmlns:cx5="http://schemas.microsoft.com/office/drawing/2016/5/11/chartex" xmlns:cx6="http://schemas.microsoft.com/office/drawing/2016/5/12/chartex" xmlns:cx7="http://schemas.microsoft.com/office/drawing/2016/5/13/chartex" xmlns:cx8="http://schemas.microsoft.com/office/drawing/2016/5/14/chartex" xmlns:mc="http://schemas.openxmlformats.org/markup-compatibility/2006" xmlns:aink="http://schemas.microsoft.com/office/drawing/2016/ink" xmlns:am3d="http://schemas.microsoft.com/office/drawing/2017/model3d" xmlns:o="urn:schemas-microsoft-com:office:office" xmlns:r="http://schemas.openxmlformats.org/officeDocument/2006/relationships" xmlns:m="http://schemas.openxmlformats.org/officeDocument/2006/math" xmlns:v="urn:schemas-microsoft-com:vml" xmlns:wp14="http://schemas.microsoft.com/office/word/2010/wordprocessingDrawing" xmlns:wp="http://schemas.openxmlformats.org/drawingml/2006/wordprocessingDrawing" xmlns:w10="urn:schemas-microsoft-com:office:word" xmlns:w="http://schemas.openxmlformats.org/wordprocessingml/2006/main" xmlns:w14="http://schemas.microsoft.com/office/word/2010/wordml" xmlns:w15="http://schemas.microsoft.com/office/word/2012/wordml" xmlns:w16cid="http://schemas.microsoft.com/office/word/2016/wordml/cid" xmlns:w16se="http://schemas.microsoft.com/office/word/2015/wordml/symex" xmlns:wpg="http://schemas.microsoft.com/office/word/2010/wordprocessingGroup" xmlns:wpi="http://schemas.microsoft.com/office/word/2010/wordprocessingInk" xmlns:wne="http://schemas.microsoft.com/office/word/2006/wordml" xmlns:wps="http://schemas.microsoft.com/office/word/2010/wordprocessingShape" mc:Ignorable="w14 w15 w16se w16cid wp14">
   <w:body>
     <w:p>
       <w:pPr>
@@ -53,13 +53,7 @@
         <w:rPr>
           <w:b/>
         </w:rPr>
-        <w:t xml:space="preserve">9 </w:t>
-      </w:r>
-      <w:r>
-        <w:rPr>
-          <w:b/>
-        </w:rPr>
-        <w:t>&amp; 11, 2019</w:t>
+        <w:t>8-10, 2020</w:t>
       </w:r>
     </w:p>
     <w:p>
@@ -478,15 +472,79 @@
           <w:sz w:val="20"/>
           <w:szCs w:val="20"/>
         </w:rPr>
-        <w:t xml:space="preserve">serve as a subject </w:t>
-      </w:r>
-      <w:r>
-        <w:rPr>
-          <w:rFonts w:ascii="Arial" w:hAnsi="Arial" w:cs="Arial"/>
-          <w:sz w:val="20"/>
-          <w:szCs w:val="20"/>
-        </w:rPr>
-        <w:t>for collecting data using each of the</w:t>
+        <w:t>serve as subject</w:t>
+      </w:r>
+      <w:r>
+        <w:rPr>
+          <w:rFonts w:ascii="Arial" w:hAnsi="Arial" w:cs="Arial"/>
+          <w:sz w:val="20"/>
+          <w:szCs w:val="20"/>
+        </w:rPr>
+        <w:t>s</w:t>
+      </w:r>
+      <w:r>
+        <w:rPr>
+          <w:rFonts w:ascii="Arial" w:hAnsi="Arial" w:cs="Arial"/>
+          <w:sz w:val="20"/>
+          <w:szCs w:val="20"/>
+        </w:rPr>
+        <w:t xml:space="preserve"> </w:t>
+      </w:r>
+      <w:r>
+        <w:rPr>
+          <w:rFonts w:ascii="Arial" w:hAnsi="Arial" w:cs="Arial"/>
+          <w:sz w:val="20"/>
+          <w:szCs w:val="20"/>
+        </w:rPr>
+        <w:t xml:space="preserve">for collecting </w:t>
+      </w:r>
+      <w:r>
+        <w:rPr>
+          <w:rFonts w:ascii="Arial" w:hAnsi="Arial" w:cs="Arial"/>
+          <w:sz w:val="20"/>
+          <w:szCs w:val="20"/>
+        </w:rPr>
+        <w:t>a single, combined data set</w:t>
+      </w:r>
+      <w:r>
+        <w:rPr>
+          <w:rFonts w:ascii="Arial" w:hAnsi="Arial" w:cs="Arial"/>
+          <w:sz w:val="20"/>
+          <w:szCs w:val="20"/>
+        </w:rPr>
+        <w:t xml:space="preserve"> </w:t>
+      </w:r>
+      <w:r>
+        <w:rPr>
+          <w:rFonts w:ascii="Arial" w:hAnsi="Arial" w:cs="Arial"/>
+          <w:sz w:val="20"/>
+          <w:szCs w:val="20"/>
+        </w:rPr>
+        <w:t>that includes</w:t>
+      </w:r>
+      <w:r>
+        <w:rPr>
+          <w:rFonts w:ascii="Arial" w:hAnsi="Arial" w:cs="Arial"/>
+          <w:sz w:val="20"/>
+          <w:szCs w:val="20"/>
+        </w:rPr>
+        <w:t xml:space="preserve"> </w:t>
+      </w:r>
+      <w:r>
+        <w:rPr>
+          <w:rFonts w:ascii="Arial" w:hAnsi="Arial" w:cs="Arial"/>
+          <w:sz w:val="20"/>
+          <w:szCs w:val="20"/>
+        </w:rPr>
+        <w:t xml:space="preserve">measurements at </w:t>
+      </w:r>
+      <w:r>
+        <w:rPr>
+          <w:rFonts w:ascii="Arial" w:hAnsi="Arial" w:cs="Arial"/>
+          <w:sz w:val="20"/>
+          <w:szCs w:val="20"/>
+        </w:rPr>
+        <w:t>each of the</w:t>
       </w:r>
       <w:r>
         <w:rPr>
@@ -645,7 +703,16 @@
           <w:sz w:val="20"/>
           <w:szCs w:val="20"/>
         </w:rPr>
-        <w:t>Introduction:</w:t>
+        <w:t>Overview</w:t>
+      </w:r>
+      <w:r>
+        <w:rPr>
+          <w:rFonts w:ascii="Arial" w:hAnsi="Arial" w:cs="Arial"/>
+          <w:i/>
+          <w:sz w:val="20"/>
+          <w:szCs w:val="20"/>
+        </w:rPr>
+        <w:t>:</w:t>
       </w:r>
       <w:r>
         <w:rPr>
@@ -662,6 +729,22 @@
           <w:szCs w:val="20"/>
         </w:rPr>
         <w:t>law and how do contrast increments relate to it?</w:t>
+      </w:r>
+      <w:r>
+        <w:rPr>
+          <w:rFonts w:ascii="Arial" w:hAnsi="Arial" w:cs="Arial"/>
+          <w:sz w:val="20"/>
+          <w:szCs w:val="20"/>
+        </w:rPr>
+        <w:t xml:space="preserve"> </w:t>
+      </w:r>
+      <w:r>
+        <w:rPr>
+          <w:rFonts w:ascii="Arial" w:hAnsi="Arial" w:cs="Arial"/>
+          <w:sz w:val="20"/>
+          <w:szCs w:val="20"/>
+        </w:rPr>
+        <w:t xml:space="preserve">You should describe the visual stimuli and their presentation completely but concisely. </w:t>
       </w:r>
     </w:p>
     <w:p>
@@ -681,87 +764,167 @@
           <w:sz w:val="20"/>
           <w:szCs w:val="20"/>
         </w:rPr>
-        <w:t>Methods:</w:t>
-      </w:r>
-      <w:r>
-        <w:rPr>
-          <w:rFonts w:ascii="Arial" w:hAnsi="Arial" w:cs="Arial"/>
-          <w:sz w:val="20"/>
-          <w:szCs w:val="20"/>
-        </w:rPr>
-        <w:t xml:space="preserve"> </w:t>
-      </w:r>
-      <w:r>
-        <w:rPr>
-          <w:rFonts w:ascii="Arial" w:hAnsi="Arial" w:cs="Arial"/>
-          <w:sz w:val="20"/>
-          <w:szCs w:val="20"/>
-        </w:rPr>
-        <w:t xml:space="preserve">You should describe the visual stimuli and their presentation completely but concisely. </w:t>
-      </w:r>
-      <w:r>
-        <w:rPr>
-          <w:rFonts w:ascii="Arial" w:hAnsi="Arial" w:cs="Arial"/>
-          <w:sz w:val="20"/>
-          <w:szCs w:val="20"/>
-        </w:rPr>
-        <w:t xml:space="preserve">How is contrast defined for your stimulus? </w:t>
-      </w:r>
-      <w:r>
-        <w:rPr>
-          <w:rFonts w:ascii="Arial" w:hAnsi="Arial" w:cs="Arial"/>
-          <w:sz w:val="20"/>
-          <w:szCs w:val="20"/>
-        </w:rPr>
-        <w:t xml:space="preserve">You might explain design considerations such as why </w:t>
-      </w:r>
-      <w:r>
-        <w:rPr>
-          <w:rFonts w:ascii="Arial" w:hAnsi="Arial" w:cs="Arial"/>
-          <w:sz w:val="20"/>
-          <w:szCs w:val="20"/>
-        </w:rPr>
-        <w:t xml:space="preserve">the contrast increment </w:t>
-      </w:r>
-      <w:r>
-        <w:rPr>
-          <w:rFonts w:ascii="Arial" w:hAnsi="Arial" w:cs="Arial"/>
-          <w:sz w:val="20"/>
-          <w:szCs w:val="20"/>
-        </w:rPr>
-        <w:t>was presented only briefly and w</w:t>
-      </w:r>
-      <w:r>
-        <w:rPr>
-          <w:rFonts w:ascii="Arial" w:hAnsi="Arial" w:cs="Arial"/>
-          <w:sz w:val="20"/>
-          <w:szCs w:val="20"/>
-        </w:rPr>
-        <w:t xml:space="preserve">hy a two-alternative force choice design </w:t>
-      </w:r>
-      <w:r>
-        <w:rPr>
-          <w:rFonts w:ascii="Arial" w:hAnsi="Arial" w:cs="Arial"/>
-          <w:sz w:val="20"/>
-          <w:szCs w:val="20"/>
-        </w:rPr>
-        <w:t xml:space="preserve">was used </w:t>
-      </w:r>
-      <w:r>
-        <w:rPr>
-          <w:rFonts w:ascii="Arial" w:hAnsi="Arial" w:cs="Arial"/>
-          <w:sz w:val="20"/>
-          <w:szCs w:val="20"/>
-        </w:rPr>
-        <w:t xml:space="preserve">selected </w:t>
-      </w:r>
-      <w:r>
-        <w:rPr>
-          <w:rFonts w:ascii="Arial" w:hAnsi="Arial" w:cs="Arial"/>
-          <w:sz w:val="20"/>
-          <w:szCs w:val="20"/>
-        </w:rPr>
-        <w:t>rather than a yes/no design (in which each trial has a single stimulus that either does or does not increase contrast)?</w:t>
+        <w:t>Results:</w:t>
+      </w:r>
+      <w:r>
+        <w:rPr>
+          <w:rFonts w:ascii="Arial" w:hAnsi="Arial" w:cs="Arial"/>
+          <w:sz w:val="20"/>
+          <w:szCs w:val="20"/>
+        </w:rPr>
+        <w:t xml:space="preserve"> </w:t>
+      </w:r>
+      <w:r>
+        <w:rPr>
+          <w:rFonts w:ascii="Arial" w:hAnsi="Arial" w:cs="Arial"/>
+          <w:sz w:val="20"/>
+          <w:szCs w:val="20"/>
+        </w:rPr>
+        <w:t xml:space="preserve">Include a figure </w:t>
+      </w:r>
+      <w:r>
+        <w:rPr>
+          <w:rFonts w:ascii="Arial" w:hAnsi="Arial" w:cs="Arial"/>
+          <w:sz w:val="20"/>
+          <w:szCs w:val="20"/>
+        </w:rPr>
+        <w:t>or table presenting</w:t>
+      </w:r>
+      <w:r>
+        <w:rPr>
+          <w:rFonts w:ascii="Arial" w:hAnsi="Arial" w:cs="Arial"/>
+          <w:sz w:val="20"/>
+          <w:szCs w:val="20"/>
+        </w:rPr>
+        <w:t xml:space="preserve"> your data and describe your finding</w:t>
+      </w:r>
+      <w:r>
+        <w:rPr>
+          <w:rFonts w:ascii="Arial" w:hAnsi="Arial" w:cs="Arial"/>
+          <w:sz w:val="20"/>
+          <w:szCs w:val="20"/>
+        </w:rPr>
+        <w:t>s</w:t>
+      </w:r>
+      <w:r>
+        <w:rPr>
+          <w:rFonts w:ascii="Arial" w:hAnsi="Arial" w:cs="Arial"/>
+          <w:sz w:val="20"/>
+          <w:szCs w:val="20"/>
+        </w:rPr>
+        <w:t xml:space="preserve"> comprehensively but concisely. </w:t>
+      </w:r>
+      <w:r>
+        <w:rPr>
+          <w:rFonts w:ascii="Arial" w:hAnsi="Arial" w:cs="Arial"/>
+          <w:sz w:val="20"/>
+          <w:szCs w:val="20"/>
+        </w:rPr>
+        <w:t>Can you explain any inconsistencies?</w:t>
+      </w:r>
+      <w:r>
+        <w:rPr>
+          <w:rFonts w:ascii="Arial" w:hAnsi="Arial" w:cs="Arial"/>
+          <w:sz w:val="20"/>
+          <w:szCs w:val="20"/>
+        </w:rPr>
+        <w:t xml:space="preserve"> </w:t>
+      </w:r>
+      <w:r>
+        <w:rPr>
+          <w:rFonts w:ascii="Arial" w:hAnsi="Arial" w:cs="Arial"/>
+          <w:sz w:val="20"/>
+          <w:szCs w:val="20"/>
+        </w:rPr>
+        <w:t xml:space="preserve">What </w:t>
+      </w:r>
+      <w:r>
+        <w:rPr>
+          <w:rFonts w:ascii="Arial" w:hAnsi="Arial" w:cs="Arial"/>
+          <w:sz w:val="20"/>
+          <w:szCs w:val="20"/>
+        </w:rPr>
+        <w:t>do you</w:t>
+      </w:r>
+      <w:r>
+        <w:rPr>
+          <w:rFonts w:ascii="Arial" w:hAnsi="Arial" w:cs="Arial"/>
+          <w:sz w:val="20"/>
+          <w:szCs w:val="20"/>
+        </w:rPr>
+        <w:t>r</w:t>
+      </w:r>
+      <w:r>
+        <w:rPr>
+          <w:rFonts w:ascii="Arial" w:hAnsi="Arial" w:cs="Arial"/>
+          <w:sz w:val="20"/>
+          <w:szCs w:val="20"/>
+        </w:rPr>
+        <w:t xml:space="preserve"> data say about the reliability </w:t>
+      </w:r>
+      <w:r>
+        <w:rPr>
+          <w:rFonts w:ascii="Arial" w:hAnsi="Arial" w:cs="Arial"/>
+          <w:sz w:val="20"/>
+          <w:szCs w:val="20"/>
+        </w:rPr>
+        <w:t>of</w:t>
+      </w:r>
+      <w:r>
+        <w:rPr>
+          <w:rFonts w:ascii="Arial" w:hAnsi="Arial" w:cs="Arial"/>
+          <w:sz w:val="20"/>
+          <w:szCs w:val="20"/>
+        </w:rPr>
+        <w:t xml:space="preserve"> the Weber-Fechner law?</w:t>
+      </w:r>
+      <w:r>
+        <w:rPr>
+          <w:rFonts w:ascii="Arial" w:hAnsi="Arial" w:cs="Arial"/>
+          <w:sz w:val="20"/>
+          <w:szCs w:val="20"/>
+        </w:rPr>
+        <w:t xml:space="preserve"> </w:t>
+      </w:r>
+      <w:r>
+        <w:rPr>
+          <w:rFonts w:ascii="Arial" w:hAnsi="Arial" w:cs="Arial"/>
+          <w:sz w:val="20"/>
+          <w:szCs w:val="20"/>
+        </w:rPr>
+        <w:t>Will</w:t>
+      </w:r>
+      <w:r>
+        <w:rPr>
+          <w:rFonts w:ascii="Arial" w:hAnsi="Arial" w:cs="Arial"/>
+          <w:sz w:val="20"/>
+          <w:szCs w:val="20"/>
+        </w:rPr>
+        <w:t xml:space="preserve"> you</w:t>
+      </w:r>
+      <w:r>
+        <w:rPr>
+          <w:rFonts w:ascii="Arial" w:hAnsi="Arial" w:cs="Arial"/>
+          <w:sz w:val="20"/>
+          <w:szCs w:val="20"/>
+        </w:rPr>
+        <w:t>r</w:t>
+      </w:r>
+      <w:r>
+        <w:rPr>
+          <w:rFonts w:ascii="Arial" w:hAnsi="Arial" w:cs="Arial"/>
+          <w:sz w:val="20"/>
+          <w:szCs w:val="20"/>
+        </w:rPr>
+        <w:t xml:space="preserve"> data be affected if each of the two subjects has a different contrast increment threshold?</w:t>
+      </w:r>
+      <w:r>
+        <w:rPr>
+          <w:rFonts w:ascii="Arial" w:hAnsi="Arial" w:cs="Arial"/>
+          <w:sz w:val="20"/>
+          <w:szCs w:val="20"/>
+        </w:rPr>
+        <w:t xml:space="preserve"> </w:t>
       </w:r>
     </w:p>
     <w:p>
@@ -781,154 +944,6 @@
           <w:sz w:val="20"/>
           <w:szCs w:val="20"/>
         </w:rPr>
-        <w:t>Results:</w:t>
-      </w:r>
-      <w:r>
-        <w:rPr>
-          <w:rFonts w:ascii="Arial" w:hAnsi="Arial" w:cs="Arial"/>
-          <w:sz w:val="20"/>
-          <w:szCs w:val="20"/>
-        </w:rPr>
-        <w:t xml:space="preserve"> </w:t>
-      </w:r>
-      <w:r>
-        <w:rPr>
-          <w:rFonts w:ascii="Arial" w:hAnsi="Arial" w:cs="Arial"/>
-          <w:sz w:val="20"/>
-          <w:szCs w:val="20"/>
-        </w:rPr>
-        <w:t>Include a figure s</w:t>
-      </w:r>
-      <w:r>
-        <w:rPr>
-          <w:rFonts w:ascii="Arial" w:hAnsi="Arial" w:cs="Arial"/>
-          <w:sz w:val="20"/>
-          <w:szCs w:val="20"/>
-        </w:rPr>
-        <w:t xml:space="preserve">howing your data in your report and describe your finding comprehensively but concisely. </w:t>
-      </w:r>
-      <w:r>
-        <w:rPr>
-          <w:rFonts w:ascii="Arial" w:hAnsi="Arial" w:cs="Arial"/>
-          <w:sz w:val="20"/>
-          <w:szCs w:val="20"/>
-        </w:rPr>
-        <w:t>Can you explain any inconsistencies?</w:t>
-      </w:r>
-      <w:r>
-        <w:rPr>
-          <w:rFonts w:ascii="Arial" w:hAnsi="Arial" w:cs="Arial"/>
-          <w:sz w:val="20"/>
-          <w:szCs w:val="20"/>
-        </w:rPr>
-        <w:t xml:space="preserve"> </w:t>
-      </w:r>
-      <w:r>
-        <w:rPr>
-          <w:rFonts w:ascii="Arial" w:hAnsi="Arial" w:cs="Arial"/>
-          <w:sz w:val="20"/>
-          <w:szCs w:val="20"/>
-        </w:rPr>
-        <w:t xml:space="preserve">What </w:t>
-      </w:r>
-      <w:r>
-        <w:rPr>
-          <w:rFonts w:ascii="Arial" w:hAnsi="Arial" w:cs="Arial"/>
-          <w:sz w:val="20"/>
-          <w:szCs w:val="20"/>
-        </w:rPr>
-        <w:t>do you</w:t>
-      </w:r>
-      <w:r>
-        <w:rPr>
-          <w:rFonts w:ascii="Arial" w:hAnsi="Arial" w:cs="Arial"/>
-          <w:sz w:val="20"/>
-          <w:szCs w:val="20"/>
-        </w:rPr>
-        <w:t>r</w:t>
-      </w:r>
-      <w:r>
-        <w:rPr>
-          <w:rFonts w:ascii="Arial" w:hAnsi="Arial" w:cs="Arial"/>
-          <w:sz w:val="20"/>
-          <w:szCs w:val="20"/>
-        </w:rPr>
-        <w:t xml:space="preserve"> data say about the reliability </w:t>
-      </w:r>
-      <w:r>
-        <w:rPr>
-          <w:rFonts w:ascii="Arial" w:hAnsi="Arial" w:cs="Arial"/>
-          <w:sz w:val="20"/>
-          <w:szCs w:val="20"/>
-        </w:rPr>
-        <w:t>of</w:t>
-      </w:r>
-      <w:r>
-        <w:rPr>
-          <w:rFonts w:ascii="Arial" w:hAnsi="Arial" w:cs="Arial"/>
-          <w:sz w:val="20"/>
-          <w:szCs w:val="20"/>
-        </w:rPr>
-        <w:t xml:space="preserve"> the Weber-Fechner law?</w:t>
-      </w:r>
-      <w:r>
-        <w:rPr>
-          <w:rFonts w:ascii="Arial" w:hAnsi="Arial" w:cs="Arial"/>
-          <w:sz w:val="20"/>
-          <w:szCs w:val="20"/>
-        </w:rPr>
-        <w:t xml:space="preserve"> </w:t>
-      </w:r>
-      <w:r>
-        <w:rPr>
-          <w:rFonts w:ascii="Arial" w:hAnsi="Arial" w:cs="Arial"/>
-          <w:sz w:val="20"/>
-          <w:szCs w:val="20"/>
-        </w:rPr>
-        <w:t>How will you</w:t>
-      </w:r>
-      <w:r>
-        <w:rPr>
-          <w:rFonts w:ascii="Arial" w:hAnsi="Arial" w:cs="Arial"/>
-          <w:sz w:val="20"/>
-          <w:szCs w:val="20"/>
-        </w:rPr>
-        <w:t>r</w:t>
-      </w:r>
-      <w:r>
-        <w:rPr>
-          <w:rFonts w:ascii="Arial" w:hAnsi="Arial" w:cs="Arial"/>
-          <w:sz w:val="20"/>
-          <w:szCs w:val="20"/>
-        </w:rPr>
-        <w:t xml:space="preserve"> data be affected if each of the two subjects has a different contrast increment threshold?</w:t>
-      </w:r>
-      <w:r>
-        <w:rPr>
-          <w:rFonts w:ascii="Arial" w:hAnsi="Arial" w:cs="Arial"/>
-          <w:sz w:val="20"/>
-          <w:szCs w:val="20"/>
-        </w:rPr>
-        <w:t xml:space="preserve"> Why were contrast increments presented in a randomized order?</w:t>
-      </w:r>
-    </w:p>
-    <w:p>
-      <w:pPr>
-        <w:spacing w:after="120"/>
-        <w:jc w:val="both"/>
-        <w:rPr>
-          <w:rFonts w:ascii="Arial" w:hAnsi="Arial" w:cs="Arial"/>
-          <w:sz w:val="20"/>
-          <w:szCs w:val="20"/>
-        </w:rPr>
-      </w:pPr>
-      <w:r>
-        <w:rPr>
-          <w:rFonts w:ascii="Arial" w:hAnsi="Arial" w:cs="Arial"/>
-          <w:i/>
-          <w:sz w:val="20"/>
-          <w:szCs w:val="20"/>
-        </w:rPr>
         <w:t>Discussion:</w:t>
       </w:r>
       <w:r>
@@ -969,23 +984,15 @@
           <w:sz w:val="20"/>
           <w:szCs w:val="20"/>
         </w:rPr>
-        <w:t>Do</w:t>
-      </w:r>
-      <w:r>
-        <w:rPr>
-          <w:rFonts w:ascii="Arial" w:hAnsi="Arial" w:cs="Arial"/>
-          <w:sz w:val="20"/>
-          <w:szCs w:val="20"/>
-        </w:rPr>
-        <w:t xml:space="preserve"> </w:t>
-      </w:r>
-      <w:r>
-        <w:rPr>
-          <w:rFonts w:ascii="Arial" w:hAnsi="Arial" w:cs="Arial"/>
-          <w:sz w:val="20"/>
-          <w:szCs w:val="20"/>
-        </w:rPr>
-        <w:t xml:space="preserve">your data reveal anything conclusive about </w:t>
+        <w:t>Could your</w:t>
+      </w:r>
+      <w:r>
+        <w:rPr>
+          <w:rFonts w:ascii="Arial" w:hAnsi="Arial" w:cs="Arial"/>
+          <w:sz w:val="20"/>
+          <w:szCs w:val="20"/>
+        </w:rPr>
+        <w:t xml:space="preserve"> data reveal anything conclusive about </w:t>
       </w:r>
       <w:r>
         <w:rPr>
@@ -1249,6 +1256,14 @@
           <w:sz w:val="20"/>
           <w:szCs w:val="20"/>
         </w:rPr>
+        <w:t xml:space="preserve"> if you are asked for a password</w:t>
+      </w:r>
+      <w:r>
+        <w:rPr>
+          <w:rFonts w:ascii="Arial" w:hAnsi="Arial" w:cs="Arial"/>
+          <w:sz w:val="20"/>
+          <w:szCs w:val="20"/>
+        </w:rPr>
         <w:t>.</w:t>
       </w:r>
     </w:p>
@@ -1316,7 +1331,7 @@
           <w:sz w:val="20"/>
           <w:szCs w:val="20"/>
         </w:rPr>
-        <w:t>7a</w:t>
+        <w:t>9b</w:t>
       </w:r>
       <w:r>
         <w:rPr>
@@ -1425,7 +1440,7 @@
           <w:sz w:val="20"/>
           <w:szCs w:val="20"/>
         </w:rPr>
-        <w:t xml:space="preserve"> (no space) in the Matlab “Command Window” at </w:t>
+        <w:t xml:space="preserve"> (no space) in the “Command Window” at </w:t>
       </w:r>
       <w:r>
         <w:rPr>
@@ -1524,7 +1539,23 @@
           <w:sz w:val="20"/>
           <w:szCs w:val="20"/>
         </w:rPr>
-        <w:t xml:space="preserve"> to launch, and it will display warnings in the Matlab “Command Window” and the </w:t>
+        <w:t xml:space="preserve"> to launch, and it </w:t>
+      </w:r>
+      <w:r>
+        <w:rPr>
+          <w:rFonts w:ascii="Arial" w:hAnsi="Arial" w:cs="Arial"/>
+          <w:sz w:val="20"/>
+          <w:szCs w:val="20"/>
+        </w:rPr>
+        <w:t>might</w:t>
+      </w:r>
+      <w:r>
+        <w:rPr>
+          <w:rFonts w:ascii="Arial" w:hAnsi="Arial" w:cs="Arial"/>
+          <w:sz w:val="20"/>
+          <w:szCs w:val="20"/>
+        </w:rPr>
+        <w:t xml:space="preserve"> display warnings in the Matlab “Command Window” and the </w:t>
       </w:r>
       <w:r>
         <w:rPr>
@@ -2390,24 +2421,57 @@
           <w:sz w:val="20"/>
           <w:szCs w:val="20"/>
         </w:rPr>
-        <w:t>You will need to increment the</w:t>
-      </w:r>
-      <w:r>
-        <w:rPr>
-          <w:rFonts w:ascii="Arial" w:hAnsi="Arial" w:cs="Arial"/>
-          <w:sz w:val="20"/>
-          <w:szCs w:val="20"/>
-        </w:rPr>
-        <w:t xml:space="preserve"> </w:t>
-      </w:r>
-      <w:r>
-        <w:rPr>
-          <w:rFonts w:ascii="Arial" w:hAnsi="Arial" w:cs="Arial"/>
-          <w:b/>
-          <w:sz w:val="20"/>
-          <w:szCs w:val="20"/>
-        </w:rPr>
-        <w:t>Stimulus Repeats</w:t>
+        <w:t xml:space="preserve">You will need to </w:t>
+      </w:r>
+      <w:r>
+        <w:rPr>
+          <w:rFonts w:ascii="Arial" w:hAnsi="Arial" w:cs="Arial"/>
+          <w:sz w:val="20"/>
+          <w:szCs w:val="20"/>
+        </w:rPr>
+        <w:t>increase</w:t>
+      </w:r>
+      <w:r>
+        <w:rPr>
+          <w:rFonts w:ascii="Arial" w:hAnsi="Arial" w:cs="Arial"/>
+          <w:sz w:val="20"/>
+          <w:szCs w:val="20"/>
+        </w:rPr>
+        <w:t xml:space="preserve"> the</w:t>
+      </w:r>
+      <w:r>
+        <w:rPr>
+          <w:rFonts w:ascii="Arial" w:hAnsi="Arial" w:cs="Arial"/>
+          <w:sz w:val="20"/>
+          <w:szCs w:val="20"/>
+        </w:rPr>
+        <w:t xml:space="preserve"> value in the</w:t>
+      </w:r>
+      <w:r>
+        <w:rPr>
+          <w:rFonts w:ascii="Arial" w:hAnsi="Arial" w:cs="Arial"/>
+          <w:sz w:val="20"/>
+          <w:szCs w:val="20"/>
+        </w:rPr>
+        <w:t xml:space="preserve"> </w:t>
+      </w:r>
+      <w:r>
+        <w:rPr>
+          <w:rFonts w:ascii="Arial" w:hAnsi="Arial" w:cs="Arial"/>
+          <w:b/>
+          <w:sz w:val="20"/>
+          <w:szCs w:val="20"/>
+        </w:rPr>
+        <w:t xml:space="preserve">Stop After Block </w:t>
+      </w:r>
+      <w:r>
+        <w:rPr>
+          <w:rFonts w:ascii="Arial" w:hAnsi="Arial" w:cs="Arial"/>
+          <w:bCs/>
+          <w:sz w:val="20"/>
+          <w:szCs w:val="20"/>
+        </w:rPr>
+        <w:t>field</w:t>
       </w:r>
       <w:r>
         <w:rPr>
@@ -2477,7 +2541,71 @@
           <w:sz w:val="20"/>
           <w:szCs w:val="20"/>
         </w:rPr>
-        <w:t xml:space="preserve">5 different fixed, pre-set contrast increments will be presented: the base contrast will be multiplied by small values ranging up to a factor of 2.0. The approximate multipliers are 1.0625, 1.125, 1.25, 1.5 or 2.0. The actual multipliers have been adjusted to overcome limitations of the video display and ensure that each requested increment contrast produces a stimulus that differs from other contrast increments. For example, on each trial using a 48% contrast base stimulus, you might be tested with contrasts of 50.1%, 53.2%, 59.8%, 71.3% or 96%. </w:t>
+        <w:t>5 different</w:t>
+      </w:r>
+      <w:r>
+        <w:rPr>
+          <w:rFonts w:ascii="Arial" w:hAnsi="Arial" w:cs="Arial"/>
+          <w:sz w:val="20"/>
+          <w:szCs w:val="20"/>
+        </w:rPr>
+        <w:t xml:space="preserve"> </w:t>
+      </w:r>
+      <w:r>
+        <w:rPr>
+          <w:rFonts w:ascii="Arial" w:hAnsi="Arial" w:cs="Arial"/>
+          <w:sz w:val="20"/>
+          <w:szCs w:val="20"/>
+        </w:rPr>
+        <w:t>pre-</w:t>
+      </w:r>
+      <w:r>
+        <w:rPr>
+          <w:rFonts w:ascii="Arial" w:hAnsi="Arial" w:cs="Arial"/>
+          <w:sz w:val="20"/>
+          <w:szCs w:val="20"/>
+        </w:rPr>
+        <w:t>defined and fixed</w:t>
+      </w:r>
+      <w:r>
+        <w:rPr>
+          <w:rFonts w:ascii="Arial" w:hAnsi="Arial" w:cs="Arial"/>
+          <w:sz w:val="20"/>
+          <w:szCs w:val="20"/>
+        </w:rPr>
+        <w:t xml:space="preserve"> contrast increments will be presented: the base contrast will be multiplied by small values ranging up to a factor of 2.0. The approximate multipliers are 1.0625, 1.125, 1.25, 1.5 or 2.0. </w:t>
+      </w:r>
+      <w:r>
+        <w:rPr>
+          <w:rFonts w:ascii="Arial" w:hAnsi="Arial" w:cs="Arial"/>
+          <w:sz w:val="20"/>
+          <w:szCs w:val="20"/>
+        </w:rPr>
+        <w:t>(</w:t>
+      </w:r>
+      <w:r>
+        <w:rPr>
+          <w:rFonts w:ascii="Arial" w:hAnsi="Arial" w:cs="Arial"/>
+          <w:sz w:val="20"/>
+          <w:szCs w:val="20"/>
+        </w:rPr>
+        <w:t>The actual multipliers have been adjusted to overcome limitations of the video display and ensure that each requested increment contrast produces a stimulus that differs from other contrast increments.</w:t>
+      </w:r>
+      <w:r>
+        <w:rPr>
+          <w:rFonts w:ascii="Arial" w:hAnsi="Arial" w:cs="Arial"/>
+          <w:sz w:val="20"/>
+          <w:szCs w:val="20"/>
+        </w:rPr>
+        <w:t>)</w:t>
+      </w:r>
+      <w:r>
+        <w:rPr>
+          <w:rFonts w:ascii="Arial" w:hAnsi="Arial" w:cs="Arial"/>
+          <w:sz w:val="20"/>
+          <w:szCs w:val="20"/>
+        </w:rPr>
+        <w:t xml:space="preserve"> For example, on each trial using a 48% contrast base stimulus, you might be tested with contrasts of 50.1%, 53.2%, 59.8%, 71.3% or 96%. </w:t>
       </w:r>
       <w:r>
         <w:rPr>
@@ -2493,7 +2621,23 @@
           <w:sz w:val="20"/>
           <w:szCs w:val="20"/>
         </w:rPr>
-        <w:t xml:space="preserve"> increments have been set to span typical behavior thresholds. You should easily detect the largest increment, but the small</w:t>
+        <w:t xml:space="preserve"> increments have been set to span typical </w:t>
+      </w:r>
+      <w:r>
+        <w:rPr>
+          <w:rFonts w:ascii="Arial" w:hAnsi="Arial" w:cs="Arial"/>
+          <w:sz w:val="20"/>
+          <w:szCs w:val="20"/>
+        </w:rPr>
+        <w:t>detection</w:t>
+      </w:r>
+      <w:r>
+        <w:rPr>
+          <w:rFonts w:ascii="Arial" w:hAnsi="Arial" w:cs="Arial"/>
+          <w:sz w:val="20"/>
+          <w:szCs w:val="20"/>
+        </w:rPr>
+        <w:t xml:space="preserve"> thresholds. You should easily detect the largest increment, but the small</w:t>
       </w:r>
       <w:r>
         <w:rPr>
@@ -2929,8 +3073,6 @@
         </w:rPr>
         <w:t>doing</w:t>
       </w:r>
-      <w:bookmarkStart w:id="0" w:name="_GoBack"/>
-      <w:bookmarkEnd w:id="0"/>
       <w:r>
         <w:rPr>
           <w:rFonts w:ascii="Arial" w:hAnsi="Arial" w:cs="Arial"/>
@@ -3231,24 +3373,24 @@
       <w:r>
         <w:rPr>
           <w:rFonts w:ascii="Arial" w:hAnsi="Arial" w:cs="Arial"/>
-          <w:b/>
           <w:noProof/>
           <w:sz w:val="20"/>
           <w:szCs w:val="20"/>
         </w:rPr>
+        <w:lastRenderedPageBreak/>
         <w:drawing>
-          <wp:anchor distT="0" distB="0" distL="114300" distR="114300" simplePos="0" relativeHeight="251660288" behindDoc="0" locked="0" layoutInCell="1" allowOverlap="1" wp14:anchorId="3ECBB5FA" wp14:editId="5D980243">
+          <wp:anchor distT="0" distB="0" distL="114300" distR="114300" simplePos="0" relativeHeight="251659264" behindDoc="0" locked="0" layoutInCell="1" allowOverlap="1" wp14:anchorId="233DBF58" wp14:editId="39605DBF">
             <wp:simplePos x="0" y="0"/>
             <wp:positionH relativeFrom="column">
-              <wp:posOffset>3213514</wp:posOffset>
+              <wp:posOffset>3212465</wp:posOffset>
             </wp:positionH>
             <wp:positionV relativeFrom="paragraph">
               <wp:posOffset>0</wp:posOffset>
             </wp:positionV>
-            <wp:extent cx="3177540" cy="4767580"/>
-            <wp:effectExtent l="0" t="0" r="0" b="0"/>
+            <wp:extent cx="3093720" cy="4631055"/>
+            <wp:effectExtent l="0" t="0" r="5080" b="4445"/>
             <wp:wrapSquare wrapText="bothSides"/>
-            <wp:docPr id="4" name="Picture 4"/>
+            <wp:docPr id="1" name="Picture 1" descr="A screenshot of a cell phone&#10;&#10;Description automatically generated"/>
             <wp:cNvGraphicFramePr>
               <a:graphicFrameLocks xmlns:a="http://schemas.openxmlformats.org/drawingml/2006/main" noChangeAspect="1"/>
             </wp:cNvGraphicFramePr>
@@ -3256,10 +3398,8 @@
               <a:graphicData uri="http://schemas.openxmlformats.org/drawingml/2006/picture">
                 <pic:pic xmlns:pic="http://schemas.openxmlformats.org/drawingml/2006/picture">
                   <pic:nvPicPr>
-                    <pic:cNvPr id="0" name="Picture 2" descr="NSCI-20100%20Code/Screen%20Shot%202017-12-08%20at%202.51.39%20PM.png"/>
-                    <pic:cNvPicPr>
-                      <a:picLocks noChangeAspect="1" noChangeArrowheads="1"/>
-                    </pic:cNvPicPr>
+                    <pic:cNvPr id="1" name="Screen Shot 2020-01-03 at 12.40.14.png"/>
+                    <pic:cNvPicPr/>
                   </pic:nvPicPr>
                   <pic:blipFill>
                     <a:blip r:embed="rId10">
@@ -3273,26 +3413,22 @@
                       <a:fillRect/>
                     </a:stretch>
                   </pic:blipFill>
-                  <pic:spPr bwMode="auto">
+                  <pic:spPr>
                     <a:xfrm>
                       <a:off x="0" y="0"/>
-                      <a:ext cx="3177540" cy="4767580"/>
+                      <a:ext cx="3093720" cy="4631055"/>
                     </a:xfrm>
                     <a:prstGeom prst="rect">
                       <a:avLst/>
                     </a:prstGeom>
-                    <a:noFill/>
-                    <a:ln>
-                      <a:noFill/>
-                    </a:ln>
                   </pic:spPr>
                 </pic:pic>
               </a:graphicData>
             </a:graphic>
-            <wp14:sizeRelH relativeFrom="page">
+            <wp14:sizeRelH relativeFrom="margin">
               <wp14:pctWidth>0</wp14:pctWidth>
             </wp14:sizeRelH>
-            <wp14:sizeRelV relativeFrom="page">
+            <wp14:sizeRelV relativeFrom="margin">
               <wp14:pctHeight>0</wp14:pctHeight>
             </wp14:sizeRelV>
           </wp:anchor>
@@ -3325,6 +3461,8 @@
         </w:rPr>
         <w:t xml:space="preserve"> Increment Task</w:t>
       </w:r>
+      <w:bookmarkStart w:id="0" w:name="_GoBack"/>
+      <w:bookmarkEnd w:id="0"/>
     </w:p>
     <w:p>
       <w:pPr>
@@ -3718,7 +3856,55 @@
           <w:sz w:val="20"/>
           <w:szCs w:val="20"/>
         </w:rPr>
-        <w:t xml:space="preserve"> If you want to clear a different base contrast, you must select that base contrast using the</w:t>
+        <w:t xml:space="preserve"> </w:t>
+      </w:r>
+      <w:r>
+        <w:rPr>
+          <w:rFonts w:ascii="Arial" w:hAnsi="Arial" w:cs="Arial"/>
+          <w:sz w:val="20"/>
+          <w:szCs w:val="20"/>
+        </w:rPr>
+        <w:t xml:space="preserve">Any unsaved data will be irretrievably lost. </w:t>
+      </w:r>
+      <w:r>
+        <w:rPr>
+          <w:rFonts w:ascii="Arial" w:hAnsi="Arial" w:cs="Arial"/>
+          <w:sz w:val="20"/>
+          <w:szCs w:val="20"/>
+        </w:rPr>
+        <w:t xml:space="preserve">If you want to clear </w:t>
+      </w:r>
+      <w:r>
+        <w:rPr>
+          <w:rFonts w:ascii="Arial" w:hAnsi="Arial" w:cs="Arial"/>
+          <w:sz w:val="20"/>
+          <w:szCs w:val="20"/>
+        </w:rPr>
+        <w:t>other</w:t>
+      </w:r>
+      <w:r>
+        <w:rPr>
+          <w:rFonts w:ascii="Arial" w:hAnsi="Arial" w:cs="Arial"/>
+          <w:sz w:val="20"/>
+          <w:szCs w:val="20"/>
+        </w:rPr>
+        <w:t xml:space="preserve"> base contrast</w:t>
+      </w:r>
+      <w:r>
+        <w:rPr>
+          <w:rFonts w:ascii="Arial" w:hAnsi="Arial" w:cs="Arial"/>
+          <w:sz w:val="20"/>
+          <w:szCs w:val="20"/>
+        </w:rPr>
+        <w:t>s</w:t>
+      </w:r>
+      <w:r>
+        <w:rPr>
+          <w:rFonts w:ascii="Arial" w:hAnsi="Arial" w:cs="Arial"/>
+          <w:sz w:val="20"/>
+          <w:szCs w:val="20"/>
+        </w:rPr>
+        <w:t>, you must select that base contrast using the</w:t>
       </w:r>
       <w:r>
         <w:rPr>
@@ -3763,7 +3949,23 @@
           <w:sz w:val="20"/>
           <w:szCs w:val="20"/>
         </w:rPr>
-        <w:t xml:space="preserve">Load previously saved data from a Matlab -mat file. </w:t>
+        <w:t xml:space="preserve">Load data </w:t>
+      </w:r>
+      <w:r>
+        <w:rPr>
+          <w:rFonts w:ascii="Arial" w:hAnsi="Arial" w:cs="Arial"/>
+          <w:sz w:val="20"/>
+          <w:szCs w:val="20"/>
+        </w:rPr>
+        <w:t>you have previously saved</w:t>
+      </w:r>
+      <w:r>
+        <w:rPr>
+          <w:rFonts w:ascii="Arial" w:hAnsi="Arial" w:cs="Arial"/>
+          <w:sz w:val="20"/>
+          <w:szCs w:val="20"/>
+        </w:rPr>
+        <w:t xml:space="preserve">. </w:t>
       </w:r>
       <w:r>
         <w:rPr>
@@ -3891,23 +4093,79 @@
           <w:sz w:val="20"/>
           <w:szCs w:val="20"/>
         </w:rPr>
-        <w:t>Save the current data set as a Matlab -mat file.</w:t>
-      </w:r>
-      <w:r>
-        <w:rPr>
-          <w:rFonts w:ascii="Arial" w:hAnsi="Arial" w:cs="Arial"/>
-          <w:sz w:val="20"/>
-          <w:szCs w:val="20"/>
-        </w:rPr>
-        <w:t xml:space="preserve"> </w:t>
-      </w:r>
-      <w:r>
-        <w:rPr>
-          <w:rFonts w:ascii="Arial" w:hAnsi="Arial" w:cs="Arial"/>
-          <w:sz w:val="20"/>
-          <w:szCs w:val="20"/>
-        </w:rPr>
-        <w:t xml:space="preserve">Data saved in this way can be reloaded later. This can be useful if you </w:t>
+        <w:t>Save the current data</w:t>
+      </w:r>
+      <w:r>
+        <w:rPr>
+          <w:rFonts w:ascii="Arial" w:hAnsi="Arial" w:cs="Arial"/>
+          <w:sz w:val="20"/>
+          <w:szCs w:val="20"/>
+        </w:rPr>
+        <w:t xml:space="preserve"> set</w:t>
+      </w:r>
+      <w:r>
+        <w:rPr>
+          <w:rFonts w:ascii="Arial" w:hAnsi="Arial" w:cs="Arial"/>
+          <w:sz w:val="20"/>
+          <w:szCs w:val="20"/>
+        </w:rPr>
+        <w:t xml:space="preserve"> (all base contrasts)</w:t>
+      </w:r>
+      <w:r>
+        <w:rPr>
+          <w:rFonts w:ascii="Arial" w:hAnsi="Arial" w:cs="Arial"/>
+          <w:sz w:val="20"/>
+          <w:szCs w:val="20"/>
+        </w:rPr>
+        <w:t xml:space="preserve"> as a Matlab </w:t>
+      </w:r>
+      <w:r>
+        <w:rPr>
+          <w:rFonts w:ascii="Arial" w:hAnsi="Arial" w:cs="Arial"/>
+          <w:sz w:val="20"/>
+          <w:szCs w:val="20"/>
+        </w:rPr>
+        <w:t>.</w:t>
+      </w:r>
+      <w:r>
+        <w:rPr>
+          <w:rFonts w:ascii="Arial" w:hAnsi="Arial" w:cs="Arial"/>
+          <w:sz w:val="20"/>
+          <w:szCs w:val="20"/>
+        </w:rPr>
+        <w:t>mat file.</w:t>
+      </w:r>
+      <w:r>
+        <w:rPr>
+          <w:rFonts w:ascii="Arial" w:hAnsi="Arial" w:cs="Arial"/>
+          <w:sz w:val="20"/>
+          <w:szCs w:val="20"/>
+        </w:rPr>
+        <w:t xml:space="preserve"> </w:t>
+      </w:r>
+      <w:r>
+        <w:rPr>
+          <w:rFonts w:ascii="Arial" w:hAnsi="Arial" w:cs="Arial"/>
+          <w:sz w:val="20"/>
+          <w:szCs w:val="20"/>
+        </w:rPr>
+        <w:t xml:space="preserve">Data saved in this way can be reloaded later. </w:t>
+      </w:r>
+      <w:r>
+        <w:rPr>
+          <w:rFonts w:ascii="Arial" w:hAnsi="Arial" w:cs="Arial"/>
+          <w:sz w:val="20"/>
+          <w:szCs w:val="20"/>
+        </w:rPr>
+        <w:t xml:space="preserve">You should save data periodically </w:t>
+      </w:r>
+      <w:r>
+        <w:rPr>
+          <w:rFonts w:ascii="Arial" w:hAnsi="Arial" w:cs="Arial"/>
+          <w:sz w:val="20"/>
+          <w:szCs w:val="20"/>
+        </w:rPr>
+        <w:t xml:space="preserve">if you </w:t>
       </w:r>
       <w:r>
         <w:rPr>
@@ -4093,7 +4351,23 @@
           <w:sz w:val="20"/>
           <w:szCs w:val="20"/>
         </w:rPr>
-        <w:t xml:space="preserve"> You can activate this button by pressing the left shift key and escape together.</w:t>
+        <w:t xml:space="preserve"> You can activate this button by pressing the left shift key and escape</w:t>
+      </w:r>
+      <w:r>
+        <w:rPr>
+          <w:rFonts w:ascii="Arial" w:hAnsi="Arial" w:cs="Arial"/>
+          <w:sz w:val="20"/>
+          <w:szCs w:val="20"/>
+        </w:rPr>
+        <w:t xml:space="preserve"> key</w:t>
+      </w:r>
+      <w:r>
+        <w:rPr>
+          <w:rFonts w:ascii="Arial" w:hAnsi="Arial" w:cs="Arial"/>
+          <w:sz w:val="20"/>
+          <w:szCs w:val="20"/>
+        </w:rPr>
+        <w:t xml:space="preserve"> together.</w:t>
       </w:r>
       <w:r>
         <w:rPr>
@@ -4271,47 +4545,55 @@
           <w:sz w:val="20"/>
           <w:szCs w:val="20"/>
         </w:rPr>
-        <w:t xml:space="preserve">, the table will also display the threshold contrast, the difference between the threshold contrast and the base contrast, and the </w:t>
-      </w:r>
-      <w:r>
-        <w:rPr>
-          <w:rFonts w:ascii="Arial" w:hAnsi="Arial" w:cs="Arial"/>
-          <w:sz w:val="20"/>
-          <w:szCs w:val="20"/>
-        </w:rPr>
-        <w:t>Weber Fraction for</w:t>
-      </w:r>
-      <w:r>
-        <w:rPr>
-          <w:rFonts w:ascii="Arial" w:hAnsi="Arial" w:cs="Arial"/>
-          <w:sz w:val="20"/>
-          <w:szCs w:val="20"/>
-        </w:rPr>
-        <w:t xml:space="preserve"> the base contrast.</w:t>
-      </w:r>
-      <w:r>
-        <w:rPr>
-          <w:rFonts w:ascii="Arial" w:hAnsi="Arial" w:cs="Arial"/>
-          <w:sz w:val="20"/>
-          <w:szCs w:val="20"/>
-        </w:rPr>
-        <w:t xml:space="preserve"> These values are based on the fitted function</w:t>
-      </w:r>
-      <w:r>
-        <w:rPr>
-          <w:rFonts w:ascii="Arial" w:hAnsi="Arial" w:cs="Arial"/>
-          <w:sz w:val="20"/>
-          <w:szCs w:val="20"/>
-        </w:rPr>
-        <w:t>s that will be</w:t>
-      </w:r>
-      <w:r>
-        <w:rPr>
-          <w:rFonts w:ascii="Arial" w:hAnsi="Arial" w:cs="Arial"/>
-          <w:sz w:val="20"/>
-          <w:szCs w:val="20"/>
-        </w:rPr>
-        <w:t xml:space="preserve"> shown in the Performance Plot.</w:t>
+        <w:t>, the table will also display the threshold contrast, the difference between the threshold contrast and the base contrast.</w:t>
+      </w:r>
+      <w:r>
+        <w:rPr>
+          <w:rFonts w:ascii="Arial" w:hAnsi="Arial" w:cs="Arial"/>
+          <w:sz w:val="20"/>
+          <w:szCs w:val="20"/>
+        </w:rPr>
+        <w:t xml:space="preserve"> </w:t>
+      </w:r>
+      <w:r>
+        <w:rPr>
+          <w:rFonts w:ascii="Arial" w:hAnsi="Arial" w:cs="Arial"/>
+          <w:sz w:val="20"/>
+          <w:szCs w:val="20"/>
+        </w:rPr>
+        <w:t>The thresholds are</w:t>
+      </w:r>
+      <w:r>
+        <w:rPr>
+          <w:rFonts w:ascii="Arial" w:hAnsi="Arial" w:cs="Arial"/>
+          <w:sz w:val="20"/>
+          <w:szCs w:val="20"/>
+        </w:rPr>
+        <w:t xml:space="preserve"> based on the fitted function</w:t>
+      </w:r>
+      <w:r>
+        <w:rPr>
+          <w:rFonts w:ascii="Arial" w:hAnsi="Arial" w:cs="Arial"/>
+          <w:sz w:val="20"/>
+          <w:szCs w:val="20"/>
+        </w:rPr>
+        <w:t xml:space="preserve">s that </w:t>
+      </w:r>
+      <w:r>
+        <w:rPr>
+          <w:rFonts w:ascii="Arial" w:hAnsi="Arial" w:cs="Arial"/>
+          <w:sz w:val="20"/>
+          <w:szCs w:val="20"/>
+        </w:rPr>
+        <w:t>appear</w:t>
+      </w:r>
+      <w:r>
+        <w:rPr>
+          <w:rFonts w:ascii="Arial" w:hAnsi="Arial" w:cs="Arial"/>
+          <w:sz w:val="20"/>
+          <w:szCs w:val="20"/>
+        </w:rPr>
+        <w:t xml:space="preserve"> in the Performance Plot.</w:t>
       </w:r>
     </w:p>
     <w:p>
@@ -4468,7 +4750,15 @@
           <w:sz w:val="20"/>
           <w:szCs w:val="20"/>
         </w:rPr>
-        <w:t>plus one</w:t>
+        <w:t xml:space="preserve">plus </w:t>
+      </w:r>
+      <w:r>
+        <w:rPr>
+          <w:rFonts w:ascii="Arial" w:hAnsi="Arial" w:cs="Arial"/>
+          <w:sz w:val="20"/>
+          <w:szCs w:val="20"/>
+        </w:rPr>
+        <w:t>an</w:t>
       </w:r>
       <w:r>
         <w:rPr>
@@ -4767,7 +5057,7 @@
 </file>
 
 <file path=word/endnotes.xml><?xml version="1.0" encoding="utf-8"?>
-<w:endnotes xmlns:wpc="http://schemas.microsoft.com/office/word/2010/wordprocessingCanvas" xmlns:mo="http://schemas.microsoft.com/office/mac/office/2008/main" xmlns:mc="http://schemas.openxmlformats.org/markup-compatibility/2006" xmlns:mv="urn:schemas-microsoft-com:mac:vml" xmlns:o="urn:schemas-microsoft-com:office:office" xmlns:r="http://schemas.openxmlformats.org/officeDocument/2006/relationships" xmlns:m="http://schemas.openxmlformats.org/officeDocument/2006/math" xmlns:v="urn:schemas-microsoft-com:vml" xmlns:wp14="http://schemas.microsoft.com/office/word/2010/wordprocessingDrawing" xmlns:wp="http://schemas.openxmlformats.org/drawingml/2006/wordprocessingDrawing" xmlns:w10="urn:schemas-microsoft-com:office:word" xmlns:w="http://schemas.openxmlformats.org/wordprocessingml/2006/main" xmlns:w14="http://schemas.microsoft.com/office/word/2010/wordml" xmlns:w15="http://schemas.microsoft.com/office/word/2012/wordml" xmlns:wpg="http://schemas.microsoft.com/office/word/2010/wordprocessingGroup" xmlns:wpi="http://schemas.microsoft.com/office/word/2010/wordprocessingInk" xmlns:wne="http://schemas.microsoft.com/office/word/2006/wordml" xmlns:wps="http://schemas.microsoft.com/office/word/2010/wordprocessingShape" mc:Ignorable="w14 w15 wp14">
+<w:endnotes xmlns:wpc="http://schemas.microsoft.com/office/word/2010/wordprocessingCanvas" xmlns:cx="http://schemas.microsoft.com/office/drawing/2014/chartex" xmlns:cx1="http://schemas.microsoft.com/office/drawing/2015/9/8/chartex" xmlns:cx2="http://schemas.microsoft.com/office/drawing/2015/10/21/chartex" xmlns:cx3="http://schemas.microsoft.com/office/drawing/2016/5/9/chartex" xmlns:cx4="http://schemas.microsoft.com/office/drawing/2016/5/10/chartex" xmlns:cx5="http://schemas.microsoft.com/office/drawing/2016/5/11/chartex" xmlns:cx6="http://schemas.microsoft.com/office/drawing/2016/5/12/chartex" xmlns:cx7="http://schemas.microsoft.com/office/drawing/2016/5/13/chartex" xmlns:cx8="http://schemas.microsoft.com/office/drawing/2016/5/14/chartex" xmlns:mc="http://schemas.openxmlformats.org/markup-compatibility/2006" xmlns:aink="http://schemas.microsoft.com/office/drawing/2016/ink" xmlns:am3d="http://schemas.microsoft.com/office/drawing/2017/model3d" xmlns:o="urn:schemas-microsoft-com:office:office" xmlns:r="http://schemas.openxmlformats.org/officeDocument/2006/relationships" xmlns:m="http://schemas.openxmlformats.org/officeDocument/2006/math" xmlns:v="urn:schemas-microsoft-com:vml" xmlns:wp14="http://schemas.microsoft.com/office/word/2010/wordprocessingDrawing" xmlns:wp="http://schemas.openxmlformats.org/drawingml/2006/wordprocessingDrawing" xmlns:w10="urn:schemas-microsoft-com:office:word" xmlns:w="http://schemas.openxmlformats.org/wordprocessingml/2006/main" xmlns:w14="http://schemas.microsoft.com/office/word/2010/wordml" xmlns:w15="http://schemas.microsoft.com/office/word/2012/wordml" xmlns:w16cid="http://schemas.microsoft.com/office/word/2016/wordml/cid" xmlns:w16se="http://schemas.microsoft.com/office/word/2015/wordml/symex" xmlns:wpg="http://schemas.microsoft.com/office/word/2010/wordprocessingGroup" xmlns:wpi="http://schemas.microsoft.com/office/word/2010/wordprocessingInk" xmlns:wne="http://schemas.microsoft.com/office/word/2006/wordml" xmlns:wps="http://schemas.microsoft.com/office/word/2010/wordprocessingShape" mc:Ignorable="w14 w15 w16se w16cid wp14">
   <w:endnote w:type="separator" w:id="-1">
     <w:p>
       <w:r>
@@ -4786,7 +5076,7 @@
 </file>
 
 <file path=word/footnotes.xml><?xml version="1.0" encoding="utf-8"?>
-<w:footnotes xmlns:wpc="http://schemas.microsoft.com/office/word/2010/wordprocessingCanvas" xmlns:mo="http://schemas.microsoft.com/office/mac/office/2008/main" xmlns:mc="http://schemas.openxmlformats.org/markup-compatibility/2006" xmlns:mv="urn:schemas-microsoft-com:mac:vml" xmlns:o="urn:schemas-microsoft-com:office:office" xmlns:r="http://schemas.openxmlformats.org/officeDocument/2006/relationships" xmlns:m="http://schemas.openxmlformats.org/officeDocument/2006/math" xmlns:v="urn:schemas-microsoft-com:vml" xmlns:wp14="http://schemas.microsoft.com/office/word/2010/wordprocessingDrawing" xmlns:wp="http://schemas.openxmlformats.org/drawingml/2006/wordprocessingDrawing" xmlns:w10="urn:schemas-microsoft-com:office:word" xmlns:w="http://schemas.openxmlformats.org/wordprocessingml/2006/main" xmlns:w14="http://schemas.microsoft.com/office/word/2010/wordml" xmlns:w15="http://schemas.microsoft.com/office/word/2012/wordml" xmlns:wpg="http://schemas.microsoft.com/office/word/2010/wordprocessingGroup" xmlns:wpi="http://schemas.microsoft.com/office/word/2010/wordprocessingInk" xmlns:wne="http://schemas.microsoft.com/office/word/2006/wordml" xmlns:wps="http://schemas.microsoft.com/office/word/2010/wordprocessingShape" mc:Ignorable="w14 w15 wp14">
+<w:footnotes xmlns:wpc="http://schemas.microsoft.com/office/word/2010/wordprocessingCanvas" xmlns:cx="http://schemas.microsoft.com/office/drawing/2014/chartex" xmlns:cx1="http://schemas.microsoft.com/office/drawing/2015/9/8/chartex" xmlns:cx2="http://schemas.microsoft.com/office/drawing/2015/10/21/chartex" xmlns:cx3="http://schemas.microsoft.com/office/drawing/2016/5/9/chartex" xmlns:cx4="http://schemas.microsoft.com/office/drawing/2016/5/10/chartex" xmlns:cx5="http://schemas.microsoft.com/office/drawing/2016/5/11/chartex" xmlns:cx6="http://schemas.microsoft.com/office/drawing/2016/5/12/chartex" xmlns:cx7="http://schemas.microsoft.com/office/drawing/2016/5/13/chartex" xmlns:cx8="http://schemas.microsoft.com/office/drawing/2016/5/14/chartex" xmlns:mc="http://schemas.openxmlformats.org/markup-compatibility/2006" xmlns:aink="http://schemas.microsoft.com/office/drawing/2016/ink" xmlns:am3d="http://schemas.microsoft.com/office/drawing/2017/model3d" xmlns:o="urn:schemas-microsoft-com:office:office" xmlns:r="http://schemas.openxmlformats.org/officeDocument/2006/relationships" xmlns:m="http://schemas.openxmlformats.org/officeDocument/2006/math" xmlns:v="urn:schemas-microsoft-com:vml" xmlns:wp14="http://schemas.microsoft.com/office/word/2010/wordprocessingDrawing" xmlns:wp="http://schemas.openxmlformats.org/drawingml/2006/wordprocessingDrawing" xmlns:w10="urn:schemas-microsoft-com:office:word" xmlns:w="http://schemas.openxmlformats.org/wordprocessingml/2006/main" xmlns:w14="http://schemas.microsoft.com/office/word/2010/wordml" xmlns:w15="http://schemas.microsoft.com/office/word/2012/wordml" xmlns:w16cid="http://schemas.microsoft.com/office/word/2016/wordml/cid" xmlns:w16se="http://schemas.microsoft.com/office/word/2015/wordml/symex" xmlns:wpg="http://schemas.microsoft.com/office/word/2010/wordprocessingGroup" xmlns:wpi="http://schemas.microsoft.com/office/word/2010/wordprocessingInk" xmlns:wne="http://schemas.microsoft.com/office/word/2006/wordml" xmlns:wps="http://schemas.microsoft.com/office/word/2010/wordprocessingShape" mc:Ignorable="w14 w15 w16se w16cid wp14">
   <w:footnote w:type="separator" w:id="-1">
     <w:p>
       <w:r>
@@ -4805,7 +5095,7 @@
 </file>
 
 <file path=word/header1.xml><?xml version="1.0" encoding="utf-8"?>
-<w:hdr xmlns:wpc="http://schemas.microsoft.com/office/word/2010/wordprocessingCanvas" xmlns:mo="http://schemas.microsoft.com/office/mac/office/2008/main" xmlns:mc="http://schemas.openxmlformats.org/markup-compatibility/2006" xmlns:mv="urn:schemas-microsoft-com:mac:vml" xmlns:o="urn:schemas-microsoft-com:office:office" xmlns:r="http://schemas.openxmlformats.org/officeDocument/2006/relationships" xmlns:m="http://schemas.openxmlformats.org/officeDocument/2006/math" xmlns:v="urn:schemas-microsoft-com:vml" xmlns:wp14="http://schemas.microsoft.com/office/word/2010/wordprocessingDrawing" xmlns:wp="http://schemas.openxmlformats.org/drawingml/2006/wordprocessingDrawing" xmlns:w10="urn:schemas-microsoft-com:office:word" xmlns:w="http://schemas.openxmlformats.org/wordprocessingml/2006/main" xmlns:w14="http://schemas.microsoft.com/office/word/2010/wordml" xmlns:w15="http://schemas.microsoft.com/office/word/2012/wordml" xmlns:wpg="http://schemas.microsoft.com/office/word/2010/wordprocessingGroup" xmlns:wpi="http://schemas.microsoft.com/office/word/2010/wordprocessingInk" xmlns:wne="http://schemas.microsoft.com/office/word/2006/wordml" xmlns:wps="http://schemas.microsoft.com/office/word/2010/wordprocessingShape" mc:Ignorable="w14 w15 wp14">
+<w:hdr xmlns:wpc="http://schemas.microsoft.com/office/word/2010/wordprocessingCanvas" xmlns:cx="http://schemas.microsoft.com/office/drawing/2014/chartex" xmlns:cx1="http://schemas.microsoft.com/office/drawing/2015/9/8/chartex" xmlns:cx2="http://schemas.microsoft.com/office/drawing/2015/10/21/chartex" xmlns:cx3="http://schemas.microsoft.com/office/drawing/2016/5/9/chartex" xmlns:cx4="http://schemas.microsoft.com/office/drawing/2016/5/10/chartex" xmlns:cx5="http://schemas.microsoft.com/office/drawing/2016/5/11/chartex" xmlns:cx6="http://schemas.microsoft.com/office/drawing/2016/5/12/chartex" xmlns:cx7="http://schemas.microsoft.com/office/drawing/2016/5/13/chartex" xmlns:cx8="http://schemas.microsoft.com/office/drawing/2016/5/14/chartex" xmlns:mc="http://schemas.openxmlformats.org/markup-compatibility/2006" xmlns:aink="http://schemas.microsoft.com/office/drawing/2016/ink" xmlns:am3d="http://schemas.microsoft.com/office/drawing/2017/model3d" xmlns:o="urn:schemas-microsoft-com:office:office" xmlns:r="http://schemas.openxmlformats.org/officeDocument/2006/relationships" xmlns:m="http://schemas.openxmlformats.org/officeDocument/2006/math" xmlns:v="urn:schemas-microsoft-com:vml" xmlns:wp14="http://schemas.microsoft.com/office/word/2010/wordprocessingDrawing" xmlns:wp="http://schemas.openxmlformats.org/drawingml/2006/wordprocessingDrawing" xmlns:w10="urn:schemas-microsoft-com:office:word" xmlns:w="http://schemas.openxmlformats.org/wordprocessingml/2006/main" xmlns:w14="http://schemas.microsoft.com/office/word/2010/wordml" xmlns:w15="http://schemas.microsoft.com/office/word/2012/wordml" xmlns:w16cid="http://schemas.microsoft.com/office/word/2016/wordml/cid" xmlns:w16se="http://schemas.microsoft.com/office/word/2015/wordml/symex" xmlns:wpg="http://schemas.microsoft.com/office/word/2010/wordprocessingGroup" xmlns:wpi="http://schemas.microsoft.com/office/word/2010/wordprocessingInk" xmlns:wne="http://schemas.microsoft.com/office/word/2006/wordml" xmlns:wps="http://schemas.microsoft.com/office/word/2010/wordprocessingShape" mc:Ignorable="w14 w15 w16se w16cid wp14">
   <w:p>
     <w:pPr>
       <w:pStyle w:val="Header"/>
@@ -4846,7 +5136,7 @@
 </file>
 
 <file path=word/styles.xml><?xml version="1.0" encoding="utf-8"?>
-<w:styles xmlns:mc="http://schemas.openxmlformats.org/markup-compatibility/2006" xmlns:r="http://schemas.openxmlformats.org/officeDocument/2006/relationships" xmlns:w="http://schemas.openxmlformats.org/wordprocessingml/2006/main" xmlns:w14="http://schemas.microsoft.com/office/word/2010/wordml" xmlns:w15="http://schemas.microsoft.com/office/word/2012/wordml" mc:Ignorable="w14 w15">
+<w:styles xmlns:mc="http://schemas.openxmlformats.org/markup-compatibility/2006" xmlns:r="http://schemas.openxmlformats.org/officeDocument/2006/relationships" xmlns:w="http://schemas.openxmlformats.org/wordprocessingml/2006/main" xmlns:w14="http://schemas.microsoft.com/office/word/2010/wordml" xmlns:w15="http://schemas.microsoft.com/office/word/2012/wordml" xmlns:w16cid="http://schemas.microsoft.com/office/word/2016/wordml/cid" xmlns:w16se="http://schemas.microsoft.com/office/word/2015/wordml/symex" mc:Ignorable="w14 w15 w16se w16cid">
   <w:docDefaults>
     <w:rPrDefault>
       <w:rPr>
@@ -4858,7 +5148,7 @@
     </w:rPrDefault>
     <w:pPrDefault/>
   </w:docDefaults>
-  <w:latentStyles w:defLockedState="0" w:defUIPriority="99" w:defSemiHidden="0" w:defUnhideWhenUsed="0" w:defQFormat="0" w:count="382">
+  <w:latentStyles w:defLockedState="0" w:defUIPriority="99" w:defSemiHidden="0" w:defUnhideWhenUsed="0" w:defQFormat="0" w:count="376">
     <w:lsdException w:name="Normal" w:uiPriority="0" w:qFormat="1"/>
     <w:lsdException w:name="heading 1" w:uiPriority="9" w:qFormat="1"/>
     <w:lsdException w:name="heading 2" w:semiHidden="1" w:uiPriority="9" w:unhideWhenUsed="1" w:qFormat="1"/>
@@ -5015,15 +5305,6 @@
     <w:lsdException w:name="Balloon Text" w:semiHidden="1" w:unhideWhenUsed="1"/>
     <w:lsdException w:name="Table Grid" w:uiPriority="39"/>
     <w:lsdException w:name="Table Theme" w:semiHidden="1" w:unhideWhenUsed="1"/>
-    <w:lsdException w:name="Note Level 1" w:semiHidden="1" w:unhideWhenUsed="1"/>
-    <w:lsdException w:name="Note Level 2" w:semiHidden="1" w:unhideWhenUsed="1"/>
-    <w:lsdException w:name="Note Level 3" w:semiHidden="1" w:unhideWhenUsed="1"/>
-    <w:lsdException w:name="Note Level 4" w:semiHidden="1" w:unhideWhenUsed="1"/>
-    <w:lsdException w:name="Note Level 5" w:semiHidden="1" w:unhideWhenUsed="1"/>
-    <w:lsdException w:name="Note Level 6" w:semiHidden="1" w:unhideWhenUsed="1"/>
-    <w:lsdException w:name="Note Level 7" w:semiHidden="1" w:unhideWhenUsed="1"/>
-    <w:lsdException w:name="Note Level 8" w:semiHidden="1" w:unhideWhenUsed="1"/>
-    <w:lsdException w:name="Note Level 9" w:semiHidden="1" w:unhideWhenUsed="1"/>
     <w:lsdException w:name="Placeholder Text" w:semiHidden="1"/>
     <w:lsdException w:name="No Spacing" w:uiPriority="1" w:qFormat="1"/>
     <w:lsdException w:name="Light Shading" w:uiPriority="60"/>
@@ -5650,7 +5931,7 @@
 </file>
 
 <file path=customXml/itemProps1.xml><?xml version="1.0" encoding="utf-8"?>
-<ds:datastoreItem xmlns:ds="http://schemas.openxmlformats.org/officeDocument/2006/customXml" ds:itemID="{DD817800-1D13-EB49-A9E0-4DC7787E6292}">
+<ds:datastoreItem xmlns:ds="http://schemas.openxmlformats.org/officeDocument/2006/customXml" ds:itemID="{AC0C3FB6-B051-214B-BC4F-7FE8A417E4C4}">
   <ds:schemaRefs>
     <ds:schemaRef ds:uri="http://schemas.openxmlformats.org/officeDocument/2006/bibliography"/>
   </ds:schemaRefs>

</xml_diff>

<commit_message>
Prepared material for SaccadeRT
</commit_message>
<xml_diff>
--- a/01 Contrast Thresholds/ Documents/Contrast Thresholds Guide.docx
+++ b/01 Contrast Thresholds/ Documents/Contrast Thresholds Guide.docx
@@ -11,8 +11,6 @@
           <w:b/>
         </w:rPr>
       </w:pPr>
-      <w:bookmarkStart w:id="0" w:name="_GoBack"/>
-      <w:bookmarkEnd w:id="0"/>
       <w:r>
         <w:t xml:space="preserve"> </w:t>
       </w:r>
@@ -652,17 +650,14 @@
         </w:rPr>
         <w:t xml:space="preserve"> Lab reports should be prepared following the general instructions found on the course </w:t>
       </w:r>
-      <w:hyperlink r:id="rId7" w:history="1">
-        <w:r>
-          <w:rPr>
-            <w:rStyle w:val="Hyperlink"/>
-            <w:rFonts w:ascii="Arial" w:hAnsi="Arial" w:cs="Arial"/>
-            <w:sz w:val="20"/>
-            <w:szCs w:val="20"/>
-          </w:rPr>
-          <w:t>Canvas site</w:t>
-        </w:r>
-      </w:hyperlink>
+      <w:r>
+        <w:rPr>
+          <w:rFonts w:ascii="Arial" w:hAnsi="Arial" w:cs="Arial"/>
+          <w:sz w:val="20"/>
+          <w:szCs w:val="20"/>
+        </w:rPr>
+        <w:t>Canvas site</w:t>
+      </w:r>
       <w:r>
         <w:rPr>
           <w:rFonts w:ascii="Arial" w:hAnsi="Arial" w:cs="Arial"/>
@@ -962,55 +957,43 @@
           <w:sz w:val="20"/>
           <w:szCs w:val="20"/>
         </w:rPr>
-        <w:t>What are your conclusions?</w:t>
-      </w:r>
-      <w:r>
-        <w:rPr>
-          <w:rFonts w:ascii="Arial" w:hAnsi="Arial" w:cs="Arial"/>
-          <w:sz w:val="20"/>
-          <w:szCs w:val="20"/>
-        </w:rPr>
-        <w:t xml:space="preserve"> </w:t>
-      </w:r>
-      <w:r>
-        <w:rPr>
-          <w:rFonts w:ascii="Arial" w:hAnsi="Arial" w:cs="Arial"/>
-          <w:sz w:val="20"/>
-          <w:szCs w:val="20"/>
-        </w:rPr>
-        <w:t xml:space="preserve">What are the limitations of your data? </w:t>
-      </w:r>
-      <w:r>
-        <w:rPr>
-          <w:rFonts w:ascii="Arial" w:hAnsi="Arial" w:cs="Arial"/>
-          <w:sz w:val="20"/>
-          <w:szCs w:val="20"/>
-        </w:rPr>
-        <w:t>Could your</w:t>
-      </w:r>
-      <w:r>
-        <w:rPr>
-          <w:rFonts w:ascii="Arial" w:hAnsi="Arial" w:cs="Arial"/>
-          <w:sz w:val="20"/>
-          <w:szCs w:val="20"/>
-        </w:rPr>
-        <w:t xml:space="preserve"> data reveal anything conclusive about </w:t>
-      </w:r>
-      <w:r>
-        <w:rPr>
-          <w:rFonts w:ascii="Arial" w:hAnsi="Arial" w:cs="Arial"/>
-          <w:sz w:val="20"/>
-          <w:szCs w:val="20"/>
-        </w:rPr>
-        <w:t>the way that sensory neurons use the dynamic range of their rate of firing to</w:t>
-      </w:r>
-      <w:r>
-        <w:rPr>
-          <w:rFonts w:ascii="Arial" w:hAnsi="Arial" w:cs="Arial"/>
-          <w:sz w:val="20"/>
-          <w:szCs w:val="20"/>
-        </w:rPr>
-        <w:t xml:space="preserve"> contrast? </w:t>
+        <w:t xml:space="preserve">Do </w:t>
+      </w:r>
+      <w:proofErr w:type="gramStart"/>
+      <w:r>
+        <w:rPr>
+          <w:rFonts w:ascii="Arial" w:hAnsi="Arial" w:cs="Arial"/>
+          <w:sz w:val="20"/>
+          <w:szCs w:val="20"/>
+        </w:rPr>
+        <w:t>you</w:t>
+      </w:r>
+      <w:proofErr w:type="gramEnd"/>
+      <w:r>
+        <w:rPr>
+          <w:rFonts w:ascii="Arial" w:hAnsi="Arial" w:cs="Arial"/>
+          <w:sz w:val="20"/>
+          <w:szCs w:val="20"/>
+        </w:rPr>
+        <w:t xml:space="preserve"> data support a particular conclusion about distortions in the Weber-Fechner relationship for contrast increment thresholds? </w:t>
+      </w:r>
+      <w:proofErr w:type="spellStart"/>
+      <w:r>
+        <w:rPr>
+          <w:rFonts w:ascii="Arial" w:hAnsi="Arial" w:cs="Arial"/>
+          <w:sz w:val="20"/>
+          <w:szCs w:val="20"/>
+        </w:rPr>
+        <w:t>What</w:t>
+      </w:r>
+      <w:proofErr w:type="spellEnd"/>
+      <w:r>
+        <w:rPr>
+          <w:rFonts w:ascii="Arial" w:hAnsi="Arial" w:cs="Arial"/>
+          <w:sz w:val="20"/>
+          <w:szCs w:val="20"/>
+        </w:rPr>
+        <w:t xml:space="preserve"> are the limitations of your data? </w:t>
       </w:r>
     </w:p>
     <w:p>
@@ -1159,7 +1142,7 @@
                     </pic:cNvPicPr>
                   </pic:nvPicPr>
                   <pic:blipFill>
-                    <a:blip r:embed="rId8">
+                    <a:blip r:embed="rId7">
                       <a:extLst>
                         <a:ext uri="{28A0092B-C50C-407E-A947-70E740481C1C}">
                           <a14:useLocalDpi xmlns:a14="http://schemas.microsoft.com/office/drawing/2010/main" val="0"/>
@@ -1924,7 +1907,7 @@
                     </pic:cNvPicPr>
                   </pic:nvPicPr>
                   <pic:blipFill>
-                    <a:blip r:embed="rId9" cstate="print">
+                    <a:blip r:embed="rId8" cstate="print">
                       <a:extLst>
                         <a:ext uri="{28A0092B-C50C-407E-A947-70E740481C1C}">
                           <a14:useLocalDpi xmlns:a14="http://schemas.microsoft.com/office/drawing/2010/main" val="0"/>
@@ -3355,6 +3338,230 @@
         </w:rPr>
         <w:t>), but the loaded data will over-write (not combine with) any existing data.</w:t>
       </w:r>
+    </w:p>
+    <w:p>
+      <w:pPr>
+        <w:spacing w:after="80"/>
+        <w:jc w:val="both"/>
+        <w:rPr>
+          <w:rFonts w:ascii="Arial" w:hAnsi="Arial" w:cs="Arial"/>
+          <w:b/>
+          <w:sz w:val="20"/>
+          <w:szCs w:val="20"/>
+        </w:rPr>
+      </w:pPr>
+      <w:r>
+        <w:rPr>
+          <w:rFonts w:ascii="Arial" w:hAnsi="Arial" w:cs="Arial"/>
+          <w:b/>
+          <w:sz w:val="20"/>
+          <w:szCs w:val="20"/>
+        </w:rPr>
+        <w:lastRenderedPageBreak/>
+        <w:t>Tips for Getting Good Data:</w:t>
+      </w:r>
+    </w:p>
+    <w:p>
+      <w:pPr>
+        <w:spacing w:after="80"/>
+        <w:jc w:val="both"/>
+        <w:rPr>
+          <w:rFonts w:ascii="Arial" w:hAnsi="Arial" w:cs="Arial"/>
+          <w:b/>
+          <w:sz w:val="20"/>
+          <w:szCs w:val="20"/>
+        </w:rPr>
+      </w:pPr>
+    </w:p>
+    <w:p>
+      <w:pPr>
+        <w:spacing w:after="80"/>
+        <w:jc w:val="both"/>
+        <w:rPr>
+          <w:rFonts w:ascii="Arial" w:hAnsi="Arial" w:cs="Arial"/>
+          <w:bCs/>
+          <w:sz w:val="20"/>
+          <w:szCs w:val="20"/>
+        </w:rPr>
+      </w:pPr>
+      <w:r>
+        <w:rPr>
+          <w:rFonts w:ascii="Arial" w:hAnsi="Arial" w:cs="Arial"/>
+          <w:bCs/>
+          <w:sz w:val="20"/>
+          <w:szCs w:val="20"/>
+        </w:rPr>
+        <w:t>• Practice running the task before you start collecting data</w:t>
+      </w:r>
+    </w:p>
+    <w:p>
+      <w:pPr>
+        <w:spacing w:after="80"/>
+        <w:jc w:val="both"/>
+        <w:rPr>
+          <w:rFonts w:ascii="Arial" w:hAnsi="Arial" w:cs="Arial"/>
+          <w:bCs/>
+          <w:sz w:val="20"/>
+          <w:szCs w:val="20"/>
+        </w:rPr>
+      </w:pPr>
+      <w:r>
+        <w:rPr>
+          <w:rFonts w:ascii="Arial" w:hAnsi="Arial" w:cs="Arial"/>
+          <w:bCs/>
+          <w:sz w:val="20"/>
+          <w:szCs w:val="20"/>
+        </w:rPr>
+        <w:t>• Do not adjust the screen brightness or contrast or other aspects of the environmental illumination while you are collecting data.  Changes of those sort can affect the contrast thresholds you measure</w:t>
+      </w:r>
+    </w:p>
+    <w:p>
+      <w:pPr>
+        <w:spacing w:after="80"/>
+        <w:jc w:val="both"/>
+        <w:rPr>
+          <w:rFonts w:ascii="Arial" w:hAnsi="Arial" w:cs="Arial"/>
+          <w:bCs/>
+          <w:sz w:val="20"/>
+          <w:szCs w:val="20"/>
+        </w:rPr>
+      </w:pPr>
+      <w:r>
+        <w:rPr>
+          <w:rFonts w:ascii="Arial" w:hAnsi="Arial" w:cs="Arial"/>
+          <w:bCs/>
+          <w:sz w:val="20"/>
+          <w:szCs w:val="20"/>
+        </w:rPr>
+        <w:t>• You and your lab partner should collect one combined data set. People generally have very similar contrast increment thresholds, so combining your data will make your estimates more precise</w:t>
+      </w:r>
+    </w:p>
+    <w:p>
+      <w:pPr>
+        <w:spacing w:after="80"/>
+        <w:jc w:val="both"/>
+        <w:rPr>
+          <w:rFonts w:ascii="Arial" w:hAnsi="Arial" w:cs="Arial"/>
+          <w:bCs/>
+          <w:sz w:val="20"/>
+          <w:szCs w:val="20"/>
+        </w:rPr>
+      </w:pPr>
+      <w:r>
+        <w:rPr>
+          <w:rFonts w:ascii="Arial" w:hAnsi="Arial" w:cs="Arial"/>
+          <w:bCs/>
+          <w:sz w:val="20"/>
+          <w:szCs w:val="20"/>
+        </w:rPr>
+        <w:t>• Alternate with your</w:t>
+      </w:r>
+      <w:bookmarkStart w:id="0" w:name="_GoBack"/>
+      <w:bookmarkEnd w:id="0"/>
+      <w:r>
+        <w:rPr>
+          <w:rFonts w:ascii="Arial" w:hAnsi="Arial" w:cs="Arial"/>
+          <w:bCs/>
+          <w:sz w:val="20"/>
+          <w:szCs w:val="20"/>
+        </w:rPr>
+        <w:t xml:space="preserve"> lab partner in collecting data, switching every 25-50 trials (5  - 10 blocks).  You will perform better and more consistently if you take frequent breaks</w:t>
+      </w:r>
+    </w:p>
+    <w:p>
+      <w:pPr>
+        <w:spacing w:after="80"/>
+        <w:jc w:val="both"/>
+        <w:rPr>
+          <w:rFonts w:ascii="Arial" w:hAnsi="Arial" w:cs="Arial"/>
+          <w:bCs/>
+          <w:sz w:val="20"/>
+          <w:szCs w:val="20"/>
+        </w:rPr>
+      </w:pPr>
+      <w:r>
+        <w:rPr>
+          <w:rFonts w:ascii="Arial" w:hAnsi="Arial" w:cs="Arial"/>
+          <w:bCs/>
+          <w:sz w:val="20"/>
+          <w:szCs w:val="20"/>
+        </w:rPr>
+        <w:t>• Save your data frequently (e.g., when you switch subjects), so you won’t lose them if the computer crashes</w:t>
+      </w:r>
+    </w:p>
+    <w:p>
+      <w:pPr>
+        <w:spacing w:after="80"/>
+        <w:jc w:val="both"/>
+        <w:rPr>
+          <w:rFonts w:ascii="Arial" w:hAnsi="Arial" w:cs="Arial"/>
+          <w:bCs/>
+          <w:sz w:val="20"/>
+          <w:szCs w:val="20"/>
+        </w:rPr>
+      </w:pPr>
+      <w:r>
+        <w:rPr>
+          <w:rFonts w:ascii="Arial" w:hAnsi="Arial" w:cs="Arial"/>
+          <w:bCs/>
+          <w:sz w:val="20"/>
+          <w:szCs w:val="20"/>
+        </w:rPr>
+        <w:t>• Do not do trials for each base contrast all at once.  Move to another base contrast after ~5 blocks.  Doing the different base contrasts interleaved will reduce effects of fatigue or learning over the course of the lab</w:t>
+      </w:r>
+    </w:p>
+    <w:p>
+      <w:pPr>
+        <w:spacing w:after="80"/>
+        <w:jc w:val="both"/>
+        <w:rPr>
+          <w:rFonts w:ascii="Arial" w:hAnsi="Arial" w:cs="Arial"/>
+          <w:bCs/>
+          <w:sz w:val="20"/>
+          <w:szCs w:val="20"/>
+        </w:rPr>
+      </w:pPr>
+      <w:r>
+        <w:rPr>
+          <w:rFonts w:ascii="Arial" w:hAnsi="Arial" w:cs="Arial"/>
+          <w:bCs/>
+          <w:sz w:val="20"/>
+          <w:szCs w:val="20"/>
+        </w:rPr>
+        <w:t>• Write down your threshold estimates after 5, 10, 15, etc. blocks.  This will let you see when you start to get stable estimates and you can consider you threshold values reliable.</w:t>
+      </w:r>
+    </w:p>
+    <w:p>
+      <w:pPr>
+        <w:spacing w:after="80"/>
+        <w:jc w:val="both"/>
+        <w:rPr>
+          <w:rFonts w:ascii="Arial" w:hAnsi="Arial" w:cs="Arial"/>
+          <w:bCs/>
+          <w:sz w:val="20"/>
+          <w:szCs w:val="20"/>
+        </w:rPr>
+      </w:pPr>
+      <w:r>
+        <w:rPr>
+          <w:rFonts w:ascii="Arial" w:hAnsi="Arial" w:cs="Arial"/>
+          <w:bCs/>
+          <w:sz w:val="20"/>
+          <w:szCs w:val="20"/>
+        </w:rPr>
+        <w:t>• Make sure you take all the data and plots you need for your report with you when you leave the lab</w:t>
+      </w:r>
+    </w:p>
+    <w:p>
+      <w:pPr>
+        <w:spacing w:after="80"/>
+        <w:jc w:val="both"/>
+        <w:rPr>
+          <w:rFonts w:ascii="Arial" w:hAnsi="Arial" w:cs="Arial"/>
+          <w:sz w:val="20"/>
+          <w:szCs w:val="20"/>
+        </w:rPr>
+      </w:pPr>
       <w:r>
         <w:br w:type="page"/>
       </w:r>
@@ -3404,7 +3611,7 @@
                     <pic:cNvPicPr/>
                   </pic:nvPicPr>
                   <pic:blipFill>
-                    <a:blip r:embed="rId10">
+                    <a:blip r:embed="rId9">
                       <a:extLst>
                         <a:ext uri="{28A0092B-C50C-407E-A947-70E740481C1C}">
                           <a14:useLocalDpi xmlns:a14="http://schemas.microsoft.com/office/drawing/2010/main" val="0"/>
@@ -5045,7 +5252,7 @@
       </w:r>
     </w:p>
     <w:sectPr>
-      <w:headerReference w:type="default" r:id="rId11"/>
+      <w:headerReference w:type="default" r:id="rId10"/>
       <w:pgSz w:w="12240" w:h="15840"/>
       <w:pgMar w:top="1440" w:right="1440" w:bottom="1440" w:left="1440" w:header="720" w:footer="720" w:gutter="0"/>
       <w:cols w:space="720"/>
@@ -5931,7 +6138,7 @@
 </file>
 
 <file path=customXml/itemProps1.xml><?xml version="1.0" encoding="utf-8"?>
-<ds:datastoreItem xmlns:ds="http://schemas.openxmlformats.org/officeDocument/2006/customXml" ds:itemID="{240937BC-C25F-964B-8449-1C5CC3170FCC}">
+<ds:datastoreItem xmlns:ds="http://schemas.openxmlformats.org/officeDocument/2006/customXml" ds:itemID="{BBED5F88-7EDA-0842-A5C1-8E2ED4FB5759}">
   <ds:schemaRefs>
     <ds:schemaRef ds:uri="http://schemas.openxmlformats.org/officeDocument/2006/bibliography"/>
   </ds:schemaRefs>

</xml_diff>

<commit_message>
Updates to Saccade Metrics Guide and Matlab Code
</commit_message>
<xml_diff>
--- a/01 Contrast Thresholds/ Documents/Contrast Thresholds Guide.docx
+++ b/01 Contrast Thresholds/ Documents/Contrast Thresholds Guide.docx
@@ -957,18 +957,16 @@
           <w:sz w:val="20"/>
           <w:szCs w:val="20"/>
         </w:rPr>
-        <w:t xml:space="preserve">Do </w:t>
-      </w:r>
-      <w:proofErr w:type="gramStart"/>
-      <w:r>
-        <w:rPr>
-          <w:rFonts w:ascii="Arial" w:hAnsi="Arial" w:cs="Arial"/>
-          <w:sz w:val="20"/>
-          <w:szCs w:val="20"/>
-        </w:rPr>
-        <w:t>you</w:t>
-      </w:r>
-      <w:proofErr w:type="gramEnd"/>
+        <w:t>Do you</w:t>
+      </w:r>
+      <w:r>
+        <w:rPr>
+          <w:rFonts w:ascii="Arial" w:hAnsi="Arial" w:cs="Arial"/>
+          <w:sz w:val="20"/>
+          <w:szCs w:val="20"/>
+        </w:rPr>
+        <w:t>r</w:t>
+      </w:r>
       <w:r>
         <w:rPr>
           <w:rFonts w:ascii="Arial" w:hAnsi="Arial" w:cs="Arial"/>
@@ -977,23 +975,37 @@
         </w:rPr>
         <w:t xml:space="preserve"> data support a particular conclusion about distortions in the Weber-Fechner relationship for contrast increment thresholds? </w:t>
       </w:r>
-      <w:proofErr w:type="spellStart"/>
-      <w:r>
-        <w:rPr>
-          <w:rFonts w:ascii="Arial" w:hAnsi="Arial" w:cs="Arial"/>
-          <w:sz w:val="20"/>
-          <w:szCs w:val="20"/>
-        </w:rPr>
-        <w:t>What</w:t>
-      </w:r>
-      <w:proofErr w:type="spellEnd"/>
-      <w:r>
-        <w:rPr>
-          <w:rFonts w:ascii="Arial" w:hAnsi="Arial" w:cs="Arial"/>
-          <w:sz w:val="20"/>
-          <w:szCs w:val="20"/>
-        </w:rPr>
-        <w:t xml:space="preserve"> are the limitations of your data? </w:t>
+      <w:r>
+        <w:rPr>
+          <w:rFonts w:ascii="Arial" w:hAnsi="Arial" w:cs="Arial"/>
+          <w:sz w:val="20"/>
+          <w:szCs w:val="20"/>
+        </w:rPr>
+        <w:t>Are there</w:t>
+      </w:r>
+      <w:r>
+        <w:rPr>
+          <w:rFonts w:ascii="Arial" w:hAnsi="Arial" w:cs="Arial"/>
+          <w:sz w:val="20"/>
+          <w:szCs w:val="20"/>
+        </w:rPr>
+        <w:t xml:space="preserve"> limitations of your data</w:t>
+      </w:r>
+      <w:r>
+        <w:rPr>
+          <w:rFonts w:ascii="Arial" w:hAnsi="Arial" w:cs="Arial"/>
+          <w:sz w:val="20"/>
+          <w:szCs w:val="20"/>
+        </w:rPr>
+        <w:t xml:space="preserve"> that are likely to have affected your conclusions</w:t>
+      </w:r>
+      <w:r>
+        <w:rPr>
+          <w:rFonts w:ascii="Arial" w:hAnsi="Arial" w:cs="Arial"/>
+          <w:sz w:val="20"/>
+          <w:szCs w:val="20"/>
+        </w:rPr>
+        <w:t xml:space="preserve">? </w:t>
       </w:r>
     </w:p>
     <w:p>
@@ -3454,18 +3466,28 @@
           <w:sz w:val="20"/>
           <w:szCs w:val="20"/>
         </w:rPr>
-        <w:t>• Alternate with your</w:t>
-      </w:r>
-      <w:bookmarkStart w:id="0" w:name="_GoBack"/>
-      <w:bookmarkEnd w:id="0"/>
-      <w:r>
+        <w:t>• Alternate with your lab partner in collecting data, switching every 25-50 trials (5  - 10 blocks).  You will perform better and more consistently if you take frequent breaks</w:t>
+      </w:r>
+    </w:p>
+    <w:p>
+      <w:pPr>
+        <w:spacing w:after="80"/>
+        <w:jc w:val="both"/>
         <w:rPr>
           <w:rFonts w:ascii="Arial" w:hAnsi="Arial" w:cs="Arial"/>
           <w:bCs/>
           <w:sz w:val="20"/>
           <w:szCs w:val="20"/>
         </w:rPr>
-        <w:t xml:space="preserve"> lab partner in collecting data, switching every 25-50 trials (5  - 10 blocks).  You will perform better and more consistently if you take frequent breaks</w:t>
+      </w:pPr>
+      <w:r>
+        <w:rPr>
+          <w:rFonts w:ascii="Arial" w:hAnsi="Arial" w:cs="Arial"/>
+          <w:bCs/>
+          <w:sz w:val="20"/>
+          <w:szCs w:val="20"/>
+        </w:rPr>
+        <w:t>• If you are unsure, do not always guess “left” or always guess “right”.  You are likely to do better guessing.</w:t>
       </w:r>
     </w:p>
     <w:p>
@@ -3688,9 +3710,19 @@
           <w:sz w:val="20"/>
           <w:szCs w:val="20"/>
         </w:rPr>
-        <w:t>The following controls and displays are available on the Control Panel.</w:t>
-      </w:r>
-    </w:p>
+        <w:t xml:space="preserve">The following controls and displays are available on the </w:t>
+      </w:r>
+      <w:bookmarkStart w:id="0" w:name="_GoBack"/>
+      <w:r>
+        <w:rPr>
+          <w:rFonts w:ascii="Arial" w:hAnsi="Arial" w:cs="Arial"/>
+          <w:sz w:val="20"/>
+          <w:szCs w:val="20"/>
+        </w:rPr>
+        <w:t>Control Panel.</w:t>
+      </w:r>
+    </w:p>
+    <w:bookmarkEnd w:id="0"/>
     <w:p>
       <w:pPr>
         <w:spacing w:after="100"/>
@@ -6138,7 +6170,7 @@
 </file>
 
 <file path=customXml/itemProps1.xml><?xml version="1.0" encoding="utf-8"?>
-<ds:datastoreItem xmlns:ds="http://schemas.openxmlformats.org/officeDocument/2006/customXml" ds:itemID="{BBED5F88-7EDA-0842-A5C1-8E2ED4FB5759}">
+<ds:datastoreItem xmlns:ds="http://schemas.openxmlformats.org/officeDocument/2006/customXml" ds:itemID="{3AF07587-20A2-904A-AC51-E6E282959C9B}">
   <ds:schemaRefs>
     <ds:schemaRef ds:uri="http://schemas.openxmlformats.org/officeDocument/2006/bibliography"/>
   </ds:schemaRefs>

</xml_diff>

<commit_message>
Tune ups for First Two Labs
</commit_message>
<xml_diff>
--- a/01 Contrast Thresholds/ Documents/Contrast Thresholds Guide.docx
+++ b/01 Contrast Thresholds/ Documents/Contrast Thresholds Guide.docx
@@ -1,6 +1,6 @@
 
 <file path=word/document.xml><?xml version="1.0" encoding="utf-8"?>
-<w:document xmlns:wpc="http://schemas.microsoft.com/office/word/2010/wordprocessingCanvas" xmlns:cx="http://schemas.microsoft.com/office/drawing/2014/chartex" xmlns:cx1="http://schemas.microsoft.com/office/drawing/2015/9/8/chartex" xmlns:cx2="http://schemas.microsoft.com/office/drawing/2015/10/21/chartex" xmlns:cx3="http://schemas.microsoft.com/office/drawing/2016/5/9/chartex" xmlns:cx4="http://schemas.microsoft.com/office/drawing/2016/5/10/chartex" xmlns:cx5="http://schemas.microsoft.com/office/drawing/2016/5/11/chartex" xmlns:cx6="http://schemas.microsoft.com/office/drawing/2016/5/12/chartex" xmlns:cx7="http://schemas.microsoft.com/office/drawing/2016/5/13/chartex" xmlns:cx8="http://schemas.microsoft.com/office/drawing/2016/5/14/chartex" xmlns:mc="http://schemas.openxmlformats.org/markup-compatibility/2006" xmlns:aink="http://schemas.microsoft.com/office/drawing/2016/ink" xmlns:am3d="http://schemas.microsoft.com/office/drawing/2017/model3d" xmlns:o="urn:schemas-microsoft-com:office:office" xmlns:r="http://schemas.openxmlformats.org/officeDocument/2006/relationships" xmlns:m="http://schemas.openxmlformats.org/officeDocument/2006/math" xmlns:v="urn:schemas-microsoft-com:vml" xmlns:wp14="http://schemas.microsoft.com/office/word/2010/wordprocessingDrawing" xmlns:wp="http://schemas.openxmlformats.org/drawingml/2006/wordprocessingDrawing" xmlns:w10="urn:schemas-microsoft-com:office:word" xmlns:w="http://schemas.openxmlformats.org/wordprocessingml/2006/main" xmlns:w14="http://schemas.microsoft.com/office/word/2010/wordml" xmlns:w15="http://schemas.microsoft.com/office/word/2012/wordml" xmlns:w16cid="http://schemas.microsoft.com/office/word/2016/wordml/cid" xmlns:w16se="http://schemas.microsoft.com/office/word/2015/wordml/symex" xmlns:wpg="http://schemas.microsoft.com/office/word/2010/wordprocessingGroup" xmlns:wpi="http://schemas.microsoft.com/office/word/2010/wordprocessingInk" xmlns:wne="http://schemas.microsoft.com/office/word/2006/wordml" xmlns:wps="http://schemas.microsoft.com/office/word/2010/wordprocessingShape" mc:Ignorable="w14 w15 w16se w16cid wp14">
+<w:document xmlns:wpc="http://schemas.microsoft.com/office/word/2010/wordprocessingCanvas" xmlns:cx="http://schemas.microsoft.com/office/drawing/2014/chartex" xmlns:cx1="http://schemas.microsoft.com/office/drawing/2015/9/8/chartex" xmlns:cx2="http://schemas.microsoft.com/office/drawing/2015/10/21/chartex" xmlns:cx3="http://schemas.microsoft.com/office/drawing/2016/5/9/chartex" xmlns:cx4="http://schemas.microsoft.com/office/drawing/2016/5/10/chartex" xmlns:cx5="http://schemas.microsoft.com/office/drawing/2016/5/11/chartex" xmlns:cx6="http://schemas.microsoft.com/office/drawing/2016/5/12/chartex" xmlns:cx7="http://schemas.microsoft.com/office/drawing/2016/5/13/chartex" xmlns:cx8="http://schemas.microsoft.com/office/drawing/2016/5/14/chartex" xmlns:mc="http://schemas.openxmlformats.org/markup-compatibility/2006" xmlns:aink="http://schemas.microsoft.com/office/drawing/2016/ink" xmlns:am3d="http://schemas.microsoft.com/office/drawing/2017/model3d" xmlns:o="urn:schemas-microsoft-com:office:office" xmlns:r="http://schemas.openxmlformats.org/officeDocument/2006/relationships" xmlns:m="http://schemas.openxmlformats.org/officeDocument/2006/math" xmlns:v="urn:schemas-microsoft-com:vml" xmlns:wp14="http://schemas.microsoft.com/office/word/2010/wordprocessingDrawing" xmlns:wp="http://schemas.openxmlformats.org/drawingml/2006/wordprocessingDrawing" xmlns:w10="urn:schemas-microsoft-com:office:word" xmlns:w="http://schemas.openxmlformats.org/wordprocessingml/2006/main" xmlns:w14="http://schemas.microsoft.com/office/word/2010/wordml" xmlns:w15="http://schemas.microsoft.com/office/word/2012/wordml" xmlns:w16cex="http://schemas.microsoft.com/office/word/2018/wordml/cex" xmlns:w16cid="http://schemas.microsoft.com/office/word/2016/wordml/cid" xmlns:w16="http://schemas.microsoft.com/office/word/2018/wordml" xmlns:w16se="http://schemas.microsoft.com/office/word/2015/wordml/symex" xmlns:wpg="http://schemas.microsoft.com/office/word/2010/wordprocessingGroup" xmlns:wpi="http://schemas.microsoft.com/office/word/2010/wordprocessingInk" xmlns:wne="http://schemas.microsoft.com/office/word/2006/wordml" xmlns:wps="http://schemas.microsoft.com/office/word/2010/wordprocessingShape" mc:Ignorable="w14 w15 w16se w16cid w16 w16cex wp14">
   <w:body>
     <w:p>
       <w:pPr>
@@ -47,13 +47,25 @@
         <w:rPr>
           <w:b/>
         </w:rPr>
-        <w:t xml:space="preserve">BSLC 322, January </w:t>
-      </w:r>
-      <w:r>
-        <w:rPr>
-          <w:b/>
-        </w:rPr>
-        <w:t>8-10, 2020</w:t>
+        <w:t xml:space="preserve">BSLC </w:t>
+      </w:r>
+      <w:r>
+        <w:rPr>
+          <w:b/>
+        </w:rPr>
+        <w:t>318-</w:t>
+      </w:r>
+      <w:r>
+        <w:rPr>
+          <w:b/>
+        </w:rPr>
+        <w:t xml:space="preserve">322, January </w:t>
+      </w:r>
+      <w:r>
+        <w:rPr>
+          <w:b/>
+        </w:rPr>
+        <w:t>20-22, 2021</w:t>
       </w:r>
     </w:p>
     <w:p>
@@ -251,39 +263,7 @@
           <w:sz w:val="20"/>
           <w:szCs w:val="20"/>
         </w:rPr>
-        <w:t>You will be working only with a desktop computer and its visual display.</w:t>
-      </w:r>
-      <w:r>
-        <w:rPr>
-          <w:rFonts w:ascii="Arial" w:hAnsi="Arial" w:cs="Arial"/>
-          <w:sz w:val="20"/>
-          <w:szCs w:val="20"/>
-        </w:rPr>
-        <w:t xml:space="preserve"> </w:t>
-      </w:r>
-      <w:r>
-        <w:rPr>
-          <w:rFonts w:ascii="Arial" w:hAnsi="Arial" w:cs="Arial"/>
-          <w:sz w:val="20"/>
-          <w:szCs w:val="20"/>
-        </w:rPr>
-        <w:t>No personal protective equipment</w:t>
-      </w:r>
-      <w:r>
-        <w:rPr>
-          <w:rFonts w:ascii="Arial" w:hAnsi="Arial" w:cs="Arial"/>
-          <w:sz w:val="20"/>
-          <w:szCs w:val="20"/>
-        </w:rPr>
-        <w:t xml:space="preserve"> (PPE</w:t>
-      </w:r>
-      <w:r>
-        <w:rPr>
-          <w:rFonts w:ascii="Arial" w:hAnsi="Arial" w:cs="Arial"/>
-          <w:sz w:val="20"/>
-          <w:szCs w:val="20"/>
-        </w:rPr>
-        <w:t xml:space="preserve">) is required or recommended. </w:t>
+        <w:t xml:space="preserve">You will be working only with a desktop computer and its visual display. </w:t>
       </w:r>
     </w:p>
     <w:p>
@@ -400,167 +380,31 @@
           <w:sz w:val="20"/>
           <w:szCs w:val="20"/>
         </w:rPr>
-        <w:t>base contrasts.</w:t>
-      </w:r>
-      <w:r>
-        <w:rPr>
-          <w:rFonts w:ascii="Arial" w:hAnsi="Arial" w:cs="Arial"/>
-          <w:sz w:val="20"/>
-          <w:szCs w:val="20"/>
-        </w:rPr>
-        <w:t xml:space="preserve"> </w:t>
-      </w:r>
-      <w:r>
-        <w:rPr>
-          <w:rFonts w:ascii="Arial" w:hAnsi="Arial" w:cs="Arial"/>
-          <w:sz w:val="20"/>
-          <w:szCs w:val="20"/>
-        </w:rPr>
-        <w:t xml:space="preserve">Working in pairs, </w:t>
-      </w:r>
-      <w:r>
-        <w:rPr>
-          <w:rFonts w:ascii="Arial" w:hAnsi="Arial" w:cs="Arial"/>
-          <w:sz w:val="20"/>
-          <w:szCs w:val="20"/>
-        </w:rPr>
-        <w:t>both</w:t>
-      </w:r>
-      <w:r>
-        <w:rPr>
-          <w:rFonts w:ascii="Arial" w:hAnsi="Arial" w:cs="Arial"/>
-          <w:sz w:val="20"/>
-          <w:szCs w:val="20"/>
-        </w:rPr>
-        <w:t xml:space="preserve"> student</w:t>
-      </w:r>
-      <w:r>
-        <w:rPr>
-          <w:rFonts w:ascii="Arial" w:hAnsi="Arial" w:cs="Arial"/>
-          <w:sz w:val="20"/>
-          <w:szCs w:val="20"/>
-        </w:rPr>
-        <w:t>s</w:t>
-      </w:r>
-      <w:r>
-        <w:rPr>
-          <w:rFonts w:ascii="Arial" w:hAnsi="Arial" w:cs="Arial"/>
-          <w:sz w:val="20"/>
-          <w:szCs w:val="20"/>
-        </w:rPr>
-        <w:t xml:space="preserve"> </w:t>
-      </w:r>
-      <w:r>
-        <w:rPr>
-          <w:rFonts w:ascii="Arial" w:hAnsi="Arial" w:cs="Arial"/>
-          <w:sz w:val="20"/>
-          <w:szCs w:val="20"/>
-        </w:rPr>
-        <w:t>will</w:t>
-      </w:r>
-      <w:r>
-        <w:rPr>
-          <w:rFonts w:ascii="Arial" w:hAnsi="Arial" w:cs="Arial"/>
-          <w:sz w:val="20"/>
-          <w:szCs w:val="20"/>
-        </w:rPr>
-        <w:t xml:space="preserve"> </w:t>
-      </w:r>
-      <w:r>
-        <w:rPr>
-          <w:rFonts w:ascii="Arial" w:hAnsi="Arial" w:cs="Arial"/>
-          <w:sz w:val="20"/>
-          <w:szCs w:val="20"/>
-        </w:rPr>
-        <w:t>serve as subject</w:t>
-      </w:r>
-      <w:r>
-        <w:rPr>
-          <w:rFonts w:ascii="Arial" w:hAnsi="Arial" w:cs="Arial"/>
-          <w:sz w:val="20"/>
-          <w:szCs w:val="20"/>
-        </w:rPr>
-        <w:t>s</w:t>
-      </w:r>
-      <w:r>
-        <w:rPr>
-          <w:rFonts w:ascii="Arial" w:hAnsi="Arial" w:cs="Arial"/>
-          <w:sz w:val="20"/>
-          <w:szCs w:val="20"/>
-        </w:rPr>
-        <w:t xml:space="preserve"> </w:t>
-      </w:r>
-      <w:r>
-        <w:rPr>
-          <w:rFonts w:ascii="Arial" w:hAnsi="Arial" w:cs="Arial"/>
-          <w:sz w:val="20"/>
-          <w:szCs w:val="20"/>
-        </w:rPr>
-        <w:t xml:space="preserve">for collecting </w:t>
-      </w:r>
-      <w:r>
-        <w:rPr>
-          <w:rFonts w:ascii="Arial" w:hAnsi="Arial" w:cs="Arial"/>
-          <w:sz w:val="20"/>
-          <w:szCs w:val="20"/>
-        </w:rPr>
-        <w:t>a single, combined data set</w:t>
-      </w:r>
-      <w:r>
-        <w:rPr>
-          <w:rFonts w:ascii="Arial" w:hAnsi="Arial" w:cs="Arial"/>
-          <w:sz w:val="20"/>
-          <w:szCs w:val="20"/>
-        </w:rPr>
-        <w:t xml:space="preserve"> </w:t>
-      </w:r>
-      <w:r>
-        <w:rPr>
-          <w:rFonts w:ascii="Arial" w:hAnsi="Arial" w:cs="Arial"/>
-          <w:sz w:val="20"/>
-          <w:szCs w:val="20"/>
-        </w:rPr>
-        <w:t>that includes</w:t>
-      </w:r>
-      <w:r>
-        <w:rPr>
-          <w:rFonts w:ascii="Arial" w:hAnsi="Arial" w:cs="Arial"/>
-          <w:sz w:val="20"/>
-          <w:szCs w:val="20"/>
-        </w:rPr>
-        <w:t xml:space="preserve"> </w:t>
-      </w:r>
-      <w:r>
-        <w:rPr>
-          <w:rFonts w:ascii="Arial" w:hAnsi="Arial" w:cs="Arial"/>
-          <w:sz w:val="20"/>
-          <w:szCs w:val="20"/>
-        </w:rPr>
-        <w:t xml:space="preserve">measurements at </w:t>
-      </w:r>
-      <w:r>
-        <w:rPr>
-          <w:rFonts w:ascii="Arial" w:hAnsi="Arial" w:cs="Arial"/>
-          <w:sz w:val="20"/>
-          <w:szCs w:val="20"/>
-        </w:rPr>
-        <w:t>each of the</w:t>
-      </w:r>
-      <w:r>
-        <w:rPr>
-          <w:rFonts w:ascii="Arial" w:hAnsi="Arial" w:cs="Arial"/>
-          <w:sz w:val="20"/>
-          <w:szCs w:val="20"/>
-        </w:rPr>
-        <w:t xml:space="preserve"> </w:t>
-      </w:r>
-      <w:r>
-        <w:rPr>
-          <w:rFonts w:ascii="Arial" w:hAnsi="Arial" w:cs="Arial"/>
-          <w:sz w:val="20"/>
-          <w:szCs w:val="20"/>
-        </w:rPr>
-        <w:t>base contrasts.</w:t>
+        <w:t>base contrasts</w:t>
+      </w:r>
+      <w:r>
+        <w:rPr>
+          <w:rFonts w:ascii="Arial" w:hAnsi="Arial" w:cs="Arial"/>
+          <w:sz w:val="20"/>
+          <w:szCs w:val="20"/>
+        </w:rPr>
+        <w:t xml:space="preserve"> (25 different conditions)</w:t>
+      </w:r>
+      <w:r>
+        <w:rPr>
+          <w:rFonts w:ascii="Arial" w:hAnsi="Arial" w:cs="Arial"/>
+          <w:sz w:val="20"/>
+          <w:szCs w:val="20"/>
+        </w:rPr>
+        <w:t>.</w:t>
+      </w:r>
+      <w:r>
+        <w:rPr>
+          <w:rFonts w:ascii="Arial" w:hAnsi="Arial" w:cs="Arial"/>
+          <w:sz w:val="20"/>
+          <w:szCs w:val="20"/>
+        </w:rPr>
+        <w:t xml:space="preserve"> </w:t>
       </w:r>
     </w:p>
     <w:p>
@@ -700,48 +544,159 @@
           <w:sz w:val="20"/>
           <w:szCs w:val="20"/>
         </w:rPr>
-        <w:t>Overview</w:t>
-      </w:r>
-      <w:r>
-        <w:rPr>
-          <w:rFonts w:ascii="Arial" w:hAnsi="Arial" w:cs="Arial"/>
-          <w:i/>
-          <w:sz w:val="20"/>
-          <w:szCs w:val="20"/>
-        </w:rPr>
-        <w:t>:</w:t>
-      </w:r>
-      <w:r>
-        <w:rPr>
-          <w:rFonts w:ascii="Arial" w:hAnsi="Arial" w:cs="Arial"/>
-          <w:sz w:val="20"/>
-          <w:szCs w:val="20"/>
-        </w:rPr>
-        <w:t xml:space="preserve"> What is the Weber-Fechner </w:t>
-      </w:r>
-      <w:r>
-        <w:rPr>
-          <w:rFonts w:ascii="Arial" w:hAnsi="Arial" w:cs="Arial"/>
-          <w:sz w:val="20"/>
-          <w:szCs w:val="20"/>
-        </w:rPr>
-        <w:t>law and how do contrast increments relate to it?</w:t>
-      </w:r>
-      <w:r>
-        <w:rPr>
-          <w:rFonts w:ascii="Arial" w:hAnsi="Arial" w:cs="Arial"/>
-          <w:sz w:val="20"/>
-          <w:szCs w:val="20"/>
-        </w:rPr>
-        <w:t xml:space="preserve"> </w:t>
-      </w:r>
-      <w:r>
-        <w:rPr>
-          <w:rFonts w:ascii="Arial" w:hAnsi="Arial" w:cs="Arial"/>
-          <w:sz w:val="20"/>
-          <w:szCs w:val="20"/>
-        </w:rPr>
-        <w:t xml:space="preserve">You should describe the visual stimuli and their presentation completely but concisely. </w:t>
+        <w:t>Results:</w:t>
+      </w:r>
+      <w:r>
+        <w:rPr>
+          <w:rFonts w:ascii="Arial" w:hAnsi="Arial" w:cs="Arial"/>
+          <w:sz w:val="20"/>
+          <w:szCs w:val="20"/>
+        </w:rPr>
+        <w:t xml:space="preserve"> </w:t>
+      </w:r>
+      <w:r>
+        <w:rPr>
+          <w:rFonts w:ascii="Arial" w:hAnsi="Arial" w:cs="Arial"/>
+          <w:sz w:val="20"/>
+          <w:szCs w:val="20"/>
+        </w:rPr>
+        <w:t xml:space="preserve">Include </w:t>
+      </w:r>
+      <w:r>
+        <w:rPr>
+          <w:rFonts w:ascii="Arial" w:hAnsi="Arial" w:cs="Arial"/>
+          <w:sz w:val="20"/>
+          <w:szCs w:val="20"/>
+        </w:rPr>
+        <w:t>figures</w:t>
+      </w:r>
+      <w:r>
+        <w:rPr>
+          <w:rFonts w:ascii="Arial" w:hAnsi="Arial" w:cs="Arial"/>
+          <w:sz w:val="20"/>
+          <w:szCs w:val="20"/>
+        </w:rPr>
+        <w:t xml:space="preserve"> </w:t>
+      </w:r>
+      <w:r>
+        <w:rPr>
+          <w:rFonts w:ascii="Arial" w:hAnsi="Arial" w:cs="Arial"/>
+          <w:sz w:val="20"/>
+          <w:szCs w:val="20"/>
+        </w:rPr>
+        <w:t>or table</w:t>
+      </w:r>
+      <w:r>
+        <w:rPr>
+          <w:rFonts w:ascii="Arial" w:hAnsi="Arial" w:cs="Arial"/>
+          <w:sz w:val="20"/>
+          <w:szCs w:val="20"/>
+        </w:rPr>
+        <w:t>s</w:t>
+      </w:r>
+      <w:r>
+        <w:rPr>
+          <w:rFonts w:ascii="Arial" w:hAnsi="Arial" w:cs="Arial"/>
+          <w:sz w:val="20"/>
+          <w:szCs w:val="20"/>
+        </w:rPr>
+        <w:t xml:space="preserve"> presenting</w:t>
+      </w:r>
+      <w:r>
+        <w:rPr>
+          <w:rFonts w:ascii="Arial" w:hAnsi="Arial" w:cs="Arial"/>
+          <w:sz w:val="20"/>
+          <w:szCs w:val="20"/>
+        </w:rPr>
+        <w:t xml:space="preserve"> your data and describe your finding</w:t>
+      </w:r>
+      <w:r>
+        <w:rPr>
+          <w:rFonts w:ascii="Arial" w:hAnsi="Arial" w:cs="Arial"/>
+          <w:sz w:val="20"/>
+          <w:szCs w:val="20"/>
+        </w:rPr>
+        <w:t>s</w:t>
+      </w:r>
+      <w:r>
+        <w:rPr>
+          <w:rFonts w:ascii="Arial" w:hAnsi="Arial" w:cs="Arial"/>
+          <w:sz w:val="20"/>
+          <w:szCs w:val="20"/>
+        </w:rPr>
+        <w:t xml:space="preserve"> comprehensively but concisely. </w:t>
+      </w:r>
+      <w:r>
+        <w:rPr>
+          <w:rFonts w:ascii="Arial" w:hAnsi="Arial" w:cs="Arial"/>
+          <w:sz w:val="20"/>
+          <w:szCs w:val="20"/>
+        </w:rPr>
+        <w:t>Can you explain any inconsistencies?</w:t>
+      </w:r>
+      <w:r>
+        <w:rPr>
+          <w:rFonts w:ascii="Arial" w:hAnsi="Arial" w:cs="Arial"/>
+          <w:sz w:val="20"/>
+          <w:szCs w:val="20"/>
+        </w:rPr>
+        <w:t xml:space="preserve"> </w:t>
+      </w:r>
+      <w:r>
+        <w:rPr>
+          <w:rFonts w:ascii="Arial" w:hAnsi="Arial" w:cs="Arial"/>
+          <w:sz w:val="20"/>
+          <w:szCs w:val="20"/>
+        </w:rPr>
+        <w:t xml:space="preserve">What </w:t>
+      </w:r>
+      <w:r>
+        <w:rPr>
+          <w:rFonts w:ascii="Arial" w:hAnsi="Arial" w:cs="Arial"/>
+          <w:sz w:val="20"/>
+          <w:szCs w:val="20"/>
+        </w:rPr>
+        <w:t>do you</w:t>
+      </w:r>
+      <w:r>
+        <w:rPr>
+          <w:rFonts w:ascii="Arial" w:hAnsi="Arial" w:cs="Arial"/>
+          <w:sz w:val="20"/>
+          <w:szCs w:val="20"/>
+        </w:rPr>
+        <w:t>r</w:t>
+      </w:r>
+      <w:r>
+        <w:rPr>
+          <w:rFonts w:ascii="Arial" w:hAnsi="Arial" w:cs="Arial"/>
+          <w:sz w:val="20"/>
+          <w:szCs w:val="20"/>
+        </w:rPr>
+        <w:t xml:space="preserve"> data say about the reliability </w:t>
+      </w:r>
+      <w:r>
+        <w:rPr>
+          <w:rFonts w:ascii="Arial" w:hAnsi="Arial" w:cs="Arial"/>
+          <w:sz w:val="20"/>
+          <w:szCs w:val="20"/>
+        </w:rPr>
+        <w:t>of</w:t>
+      </w:r>
+      <w:r>
+        <w:rPr>
+          <w:rFonts w:ascii="Arial" w:hAnsi="Arial" w:cs="Arial"/>
+          <w:sz w:val="20"/>
+          <w:szCs w:val="20"/>
+        </w:rPr>
+        <w:t xml:space="preserve"> the Weber-Fechner law?</w:t>
+      </w:r>
+      <w:r>
+        <w:rPr>
+          <w:rFonts w:ascii="Arial" w:hAnsi="Arial" w:cs="Arial"/>
+          <w:sz w:val="20"/>
+          <w:szCs w:val="20"/>
+        </w:rPr>
+        <w:t xml:space="preserve"> </w:t>
       </w:r>
     </w:p>
     <w:p>
@@ -761,87 +716,23 @@
           <w:sz w:val="20"/>
           <w:szCs w:val="20"/>
         </w:rPr>
-        <w:t>Results:</w:t>
-      </w:r>
-      <w:r>
-        <w:rPr>
-          <w:rFonts w:ascii="Arial" w:hAnsi="Arial" w:cs="Arial"/>
-          <w:sz w:val="20"/>
-          <w:szCs w:val="20"/>
-        </w:rPr>
-        <w:t xml:space="preserve"> </w:t>
-      </w:r>
-      <w:r>
-        <w:rPr>
-          <w:rFonts w:ascii="Arial" w:hAnsi="Arial" w:cs="Arial"/>
-          <w:sz w:val="20"/>
-          <w:szCs w:val="20"/>
-        </w:rPr>
-        <w:t xml:space="preserve">Include a figure </w:t>
-      </w:r>
-      <w:r>
-        <w:rPr>
-          <w:rFonts w:ascii="Arial" w:hAnsi="Arial" w:cs="Arial"/>
-          <w:sz w:val="20"/>
-          <w:szCs w:val="20"/>
-        </w:rPr>
-        <w:t>or table presenting</w:t>
-      </w:r>
-      <w:r>
-        <w:rPr>
-          <w:rFonts w:ascii="Arial" w:hAnsi="Arial" w:cs="Arial"/>
-          <w:sz w:val="20"/>
-          <w:szCs w:val="20"/>
-        </w:rPr>
-        <w:t xml:space="preserve"> your data and describe your finding</w:t>
-      </w:r>
-      <w:r>
-        <w:rPr>
-          <w:rFonts w:ascii="Arial" w:hAnsi="Arial" w:cs="Arial"/>
-          <w:sz w:val="20"/>
-          <w:szCs w:val="20"/>
-        </w:rPr>
-        <w:t>s</w:t>
-      </w:r>
-      <w:r>
-        <w:rPr>
-          <w:rFonts w:ascii="Arial" w:hAnsi="Arial" w:cs="Arial"/>
-          <w:sz w:val="20"/>
-          <w:szCs w:val="20"/>
-        </w:rPr>
-        <w:t xml:space="preserve"> comprehensively but concisely. </w:t>
-      </w:r>
-      <w:r>
-        <w:rPr>
-          <w:rFonts w:ascii="Arial" w:hAnsi="Arial" w:cs="Arial"/>
-          <w:sz w:val="20"/>
-          <w:szCs w:val="20"/>
-        </w:rPr>
-        <w:t>Can you explain any inconsistencies?</w:t>
-      </w:r>
-      <w:r>
-        <w:rPr>
-          <w:rFonts w:ascii="Arial" w:hAnsi="Arial" w:cs="Arial"/>
-          <w:sz w:val="20"/>
-          <w:szCs w:val="20"/>
-        </w:rPr>
-        <w:t xml:space="preserve"> </w:t>
-      </w:r>
-      <w:r>
-        <w:rPr>
-          <w:rFonts w:ascii="Arial" w:hAnsi="Arial" w:cs="Arial"/>
-          <w:sz w:val="20"/>
-          <w:szCs w:val="20"/>
-        </w:rPr>
-        <w:t xml:space="preserve">What </w:t>
-      </w:r>
-      <w:r>
-        <w:rPr>
-          <w:rFonts w:ascii="Arial" w:hAnsi="Arial" w:cs="Arial"/>
-          <w:sz w:val="20"/>
-          <w:szCs w:val="20"/>
-        </w:rPr>
-        <w:t>do you</w:t>
+        <w:t>Discussion:</w:t>
+      </w:r>
+      <w:r>
+        <w:rPr>
+          <w:rFonts w:ascii="Arial" w:hAnsi="Arial" w:cs="Arial"/>
+          <w:sz w:val="20"/>
+          <w:szCs w:val="20"/>
+        </w:rPr>
+        <w:t xml:space="preserve"> </w:t>
+      </w:r>
+      <w:r>
+        <w:rPr>
+          <w:rFonts w:ascii="Arial" w:hAnsi="Arial" w:cs="Arial"/>
+          <w:sz w:val="20"/>
+          <w:szCs w:val="20"/>
+        </w:rPr>
+        <w:t>Do you</w:t>
       </w:r>
       <w:r>
         <w:rPr>
@@ -857,123 +748,39 @@
           <w:sz w:val="20"/>
           <w:szCs w:val="20"/>
         </w:rPr>
-        <w:t xml:space="preserve"> data say about the reliability </w:t>
-      </w:r>
-      <w:r>
-        <w:rPr>
-          <w:rFonts w:ascii="Arial" w:hAnsi="Arial" w:cs="Arial"/>
-          <w:sz w:val="20"/>
-          <w:szCs w:val="20"/>
-        </w:rPr>
-        <w:t>of</w:t>
-      </w:r>
-      <w:r>
-        <w:rPr>
-          <w:rFonts w:ascii="Arial" w:hAnsi="Arial" w:cs="Arial"/>
-          <w:sz w:val="20"/>
-          <w:szCs w:val="20"/>
-        </w:rPr>
-        <w:t xml:space="preserve"> the Weber-Fechner law?</w:t>
-      </w:r>
-      <w:r>
-        <w:rPr>
-          <w:rFonts w:ascii="Arial" w:hAnsi="Arial" w:cs="Arial"/>
-          <w:sz w:val="20"/>
-          <w:szCs w:val="20"/>
-        </w:rPr>
-        <w:t xml:space="preserve"> </w:t>
-      </w:r>
-      <w:r>
-        <w:rPr>
-          <w:rFonts w:ascii="Arial" w:hAnsi="Arial" w:cs="Arial"/>
-          <w:sz w:val="20"/>
-          <w:szCs w:val="20"/>
-        </w:rPr>
-        <w:t>Will</w:t>
-      </w:r>
-      <w:r>
-        <w:rPr>
-          <w:rFonts w:ascii="Arial" w:hAnsi="Arial" w:cs="Arial"/>
-          <w:sz w:val="20"/>
-          <w:szCs w:val="20"/>
-        </w:rPr>
-        <w:t xml:space="preserve"> you</w:t>
-      </w:r>
-      <w:r>
-        <w:rPr>
-          <w:rFonts w:ascii="Arial" w:hAnsi="Arial" w:cs="Arial"/>
-          <w:sz w:val="20"/>
-          <w:szCs w:val="20"/>
-        </w:rPr>
-        <w:t>r</w:t>
-      </w:r>
-      <w:r>
-        <w:rPr>
-          <w:rFonts w:ascii="Arial" w:hAnsi="Arial" w:cs="Arial"/>
-          <w:sz w:val="20"/>
-          <w:szCs w:val="20"/>
-        </w:rPr>
-        <w:t xml:space="preserve"> data be affected if each of the two subjects has a different contrast increment threshold?</w:t>
-      </w:r>
-      <w:r>
-        <w:rPr>
-          <w:rFonts w:ascii="Arial" w:hAnsi="Arial" w:cs="Arial"/>
-          <w:sz w:val="20"/>
-          <w:szCs w:val="20"/>
-        </w:rPr>
-        <w:t xml:space="preserve"> </w:t>
-      </w:r>
-    </w:p>
-    <w:p>
-      <w:pPr>
-        <w:spacing w:after="120"/>
-        <w:jc w:val="both"/>
-        <w:rPr>
-          <w:rFonts w:ascii="Arial" w:hAnsi="Arial" w:cs="Arial"/>
-          <w:sz w:val="20"/>
-          <w:szCs w:val="20"/>
-        </w:rPr>
-      </w:pPr>
-      <w:r>
-        <w:rPr>
-          <w:rFonts w:ascii="Arial" w:hAnsi="Arial" w:cs="Arial"/>
-          <w:i/>
-          <w:sz w:val="20"/>
-          <w:szCs w:val="20"/>
-        </w:rPr>
-        <w:t>Discussion:</w:t>
-      </w:r>
-      <w:r>
-        <w:rPr>
-          <w:rFonts w:ascii="Arial" w:hAnsi="Arial" w:cs="Arial"/>
-          <w:sz w:val="20"/>
-          <w:szCs w:val="20"/>
-        </w:rPr>
-        <w:t xml:space="preserve"> </w:t>
-      </w:r>
-      <w:r>
-        <w:rPr>
-          <w:rFonts w:ascii="Arial" w:hAnsi="Arial" w:cs="Arial"/>
-          <w:sz w:val="20"/>
-          <w:szCs w:val="20"/>
-        </w:rPr>
-        <w:t>Do you</w:t>
-      </w:r>
-      <w:r>
-        <w:rPr>
-          <w:rFonts w:ascii="Arial" w:hAnsi="Arial" w:cs="Arial"/>
-          <w:sz w:val="20"/>
-          <w:szCs w:val="20"/>
-        </w:rPr>
-        <w:t>r</w:t>
-      </w:r>
-      <w:r>
-        <w:rPr>
-          <w:rFonts w:ascii="Arial" w:hAnsi="Arial" w:cs="Arial"/>
-          <w:sz w:val="20"/>
-          <w:szCs w:val="20"/>
-        </w:rPr>
-        <w:t xml:space="preserve"> data support a particular conclusion about distortions in the Weber-Fechner relationship for contrast increment thresholds? </w:t>
+        <w:t xml:space="preserve"> data </w:t>
+      </w:r>
+      <w:r>
+        <w:rPr>
+          <w:rFonts w:ascii="Arial" w:hAnsi="Arial" w:cs="Arial"/>
+          <w:sz w:val="20"/>
+          <w:szCs w:val="20"/>
+        </w:rPr>
+        <w:t>provide strong support for</w:t>
+      </w:r>
+      <w:r>
+        <w:rPr>
+          <w:rFonts w:ascii="Arial" w:hAnsi="Arial" w:cs="Arial"/>
+          <w:sz w:val="20"/>
+          <w:szCs w:val="20"/>
+        </w:rPr>
+        <w:t xml:space="preserve"> a particular conclusion about distortions in the Weber-Fechner relationship for contrast increment thresholds</w:t>
+      </w:r>
+      <w:r>
+        <w:rPr>
+          <w:rFonts w:ascii="Arial" w:hAnsi="Arial" w:cs="Arial"/>
+          <w:sz w:val="20"/>
+          <w:szCs w:val="20"/>
+        </w:rPr>
+        <w:t xml:space="preserve"> on low background contrasts</w:t>
+      </w:r>
+      <w:r>
+        <w:rPr>
+          <w:rFonts w:ascii="Arial" w:hAnsi="Arial" w:cs="Arial"/>
+          <w:sz w:val="20"/>
+          <w:szCs w:val="20"/>
+        </w:rPr>
+        <w:t xml:space="preserve">? </w:t>
       </w:r>
       <w:r>
         <w:rPr>
@@ -1576,38 +1383,6 @@
           <w:sz w:val="20"/>
           <w:szCs w:val="20"/>
         </w:rPr>
-        <w:t xml:space="preserve">The display window will flash a bright red warning when it appears (and whenever it reappears </w:t>
-      </w:r>
-      <w:r>
-        <w:rPr>
-          <w:rFonts w:ascii="Arial" w:hAnsi="Arial" w:cs="Arial"/>
-          <w:sz w:val="20"/>
-          <w:szCs w:val="20"/>
-        </w:rPr>
-        <w:t xml:space="preserve">after being hidden during your run of the task). </w:t>
-      </w:r>
-      <w:r>
-        <w:rPr>
-          <w:rFonts w:ascii="Arial" w:hAnsi="Arial" w:cs="Arial"/>
-          <w:sz w:val="20"/>
-          <w:szCs w:val="20"/>
-        </w:rPr>
-        <w:t>You can safely ignore all these warnings.</w:t>
-      </w:r>
-      <w:r>
-        <w:rPr>
-          <w:rFonts w:ascii="Arial" w:hAnsi="Arial" w:cs="Arial"/>
-          <w:sz w:val="20"/>
-          <w:szCs w:val="20"/>
-        </w:rPr>
-        <w:t xml:space="preserve"> </w:t>
-      </w:r>
-      <w:r>
-        <w:rPr>
-          <w:rFonts w:ascii="Arial" w:hAnsi="Arial" w:cs="Arial"/>
-          <w:sz w:val="20"/>
-          <w:szCs w:val="20"/>
-        </w:rPr>
         <w:t>Once the Contrast Threshold application has</w:t>
       </w:r>
       <w:r>
@@ -1819,7 +1594,15 @@
           <w:sz w:val="20"/>
           <w:szCs w:val="20"/>
         </w:rPr>
-        <w:t>All unsaved data will be</w:t>
+        <w:t>Any</w:t>
+      </w:r>
+      <w:r>
+        <w:rPr>
+          <w:rFonts w:ascii="Arial" w:hAnsi="Arial" w:cs="Arial"/>
+          <w:sz w:val="20"/>
+          <w:szCs w:val="20"/>
+        </w:rPr>
+        <w:t xml:space="preserve"> unsaved data will be</w:t>
       </w:r>
       <w:r>
         <w:rPr>
@@ -2301,7 +2084,7 @@
           <w:sz w:val="20"/>
           <w:szCs w:val="20"/>
         </w:rPr>
-        <w:t>Stop After Block</w:t>
+        <w:t>Repeats Before Stop</w:t>
       </w:r>
       <w:r>
         <w:rPr>
@@ -2342,12 +2125,11 @@
           <w:sz w:val="20"/>
           <w:szCs w:val="20"/>
         </w:rPr>
-        <w:t>Stimulus Repeats</w:t>
-      </w:r>
-      <w:r>
-        <w:rPr>
-          <w:rFonts w:ascii="Arial" w:hAnsi="Arial" w:cs="Arial"/>
-          <w:b/>
+        <w:t>Repeats Before Stop</w:t>
+      </w:r>
+      <w:r>
+        <w:rPr>
+          <w:rFonts w:ascii="Arial" w:hAnsi="Arial" w:cs="Arial"/>
           <w:sz w:val="20"/>
           <w:szCs w:val="20"/>
         </w:rPr>
@@ -2367,7 +2149,23 @@
           <w:sz w:val="20"/>
           <w:szCs w:val="20"/>
         </w:rPr>
-        <w:t xml:space="preserve"> and switch subjects or cycle</w:t>
+        <w:t xml:space="preserve"> </w:t>
+      </w:r>
+      <w:r>
+        <w:rPr>
+          <w:rFonts w:ascii="Arial" w:hAnsi="Arial" w:cs="Arial"/>
+          <w:sz w:val="20"/>
+          <w:szCs w:val="20"/>
+        </w:rPr>
+        <w:t>and</w:t>
+      </w:r>
+      <w:r>
+        <w:rPr>
+          <w:rFonts w:ascii="Arial" w:hAnsi="Arial" w:cs="Arial"/>
+          <w:sz w:val="20"/>
+          <w:szCs w:val="20"/>
+        </w:rPr>
+        <w:t xml:space="preserve"> cycle</w:t>
       </w:r>
       <w:r>
         <w:rPr>
@@ -2459,7 +2257,7 @@
           <w:sz w:val="20"/>
           <w:szCs w:val="20"/>
         </w:rPr>
-        <w:t xml:space="preserve">Stop After Block </w:t>
+        <w:t>Repeats Before Stop</w:t>
       </w:r>
       <w:r>
         <w:rPr>
@@ -2468,6 +2266,15 @@
           <w:sz w:val="20"/>
           <w:szCs w:val="20"/>
         </w:rPr>
+        <w:t xml:space="preserve"> </w:t>
+      </w:r>
+      <w:r>
+        <w:rPr>
+          <w:rFonts w:ascii="Arial" w:hAnsi="Arial" w:cs="Arial"/>
+          <w:bCs/>
+          <w:sz w:val="20"/>
+          <w:szCs w:val="20"/>
+        </w:rPr>
         <w:t>field</w:t>
       </w:r>
       <w:r>
@@ -2485,7 +2292,23 @@
           <w:sz w:val="20"/>
           <w:szCs w:val="20"/>
         </w:rPr>
-        <w:t xml:space="preserve">to continue collecting data once you have reached the limit for a given </w:t>
+        <w:t xml:space="preserve">to continue collecting data once you have </w:t>
+      </w:r>
+      <w:r>
+        <w:rPr>
+          <w:rFonts w:ascii="Arial" w:hAnsi="Arial" w:cs="Arial"/>
+          <w:sz w:val="20"/>
+          <w:szCs w:val="20"/>
+        </w:rPr>
+        <w:t>completed the number of repeats</w:t>
+      </w:r>
+      <w:r>
+        <w:rPr>
+          <w:rFonts w:ascii="Arial" w:hAnsi="Arial" w:cs="Arial"/>
+          <w:sz w:val="20"/>
+          <w:szCs w:val="20"/>
+        </w:rPr>
+        <w:t xml:space="preserve"> for a given </w:t>
       </w:r>
       <w:r>
         <w:rPr>
@@ -2570,7 +2393,7 @@
           <w:sz w:val="20"/>
           <w:szCs w:val="20"/>
         </w:rPr>
-        <w:t xml:space="preserve"> contrast increments will be presented: the base contrast will be multiplied by small values ranging up to a factor of 2.0. The approximate multipliers are 1.0625, 1.125, 1.25, 1.5 or 2.0. </w:t>
+        <w:t xml:space="preserve"> contrast increments will be presented: the base contrast will be multiplied by small values ranging up to a factor of 2. The approximate multipliers are 1.0625, 1.125, 1.25, 1.5 or 2.0. </w:t>
       </w:r>
       <w:r>
         <w:rPr>
@@ -2618,7 +2441,7 @@
           <w:sz w:val="20"/>
           <w:szCs w:val="20"/>
         </w:rPr>
-        <w:t xml:space="preserve"> increments have been set to span typical </w:t>
+        <w:t xml:space="preserve"> increments have been set to span </w:t>
       </w:r>
       <w:r>
         <w:rPr>
@@ -2634,7 +2457,23 @@
           <w:sz w:val="20"/>
           <w:szCs w:val="20"/>
         </w:rPr>
-        <w:t xml:space="preserve"> thresholds. You should easily detect the largest increment, but the small</w:t>
+        <w:t xml:space="preserve"> threshold</w:t>
+      </w:r>
+      <w:r>
+        <w:rPr>
+          <w:rFonts w:ascii="Arial" w:hAnsi="Arial" w:cs="Arial"/>
+          <w:sz w:val="20"/>
+          <w:szCs w:val="20"/>
+        </w:rPr>
+        <w:t xml:space="preserve"> for all base contrasts</w:t>
+      </w:r>
+      <w:r>
+        <w:rPr>
+          <w:rFonts w:ascii="Arial" w:hAnsi="Arial" w:cs="Arial"/>
+          <w:sz w:val="20"/>
+          <w:szCs w:val="20"/>
+        </w:rPr>
+        <w:t>. You should easily detect the largest increment, but the small</w:t>
       </w:r>
       <w:r>
         <w:rPr>
@@ -2650,7 +2489,7 @@
           <w:sz w:val="20"/>
           <w:szCs w:val="20"/>
         </w:rPr>
-        <w:t xml:space="preserve"> increment will be at or below threshold. </w:t>
+        <w:t xml:space="preserve"> increment will be below threshold. </w:t>
       </w:r>
     </w:p>
     <w:p>
@@ -2765,7 +2604,23 @@
           <w:sz w:val="20"/>
           <w:szCs w:val="20"/>
         </w:rPr>
-        <w:t xml:space="preserve"> This will cause the fixation spot to turn bright white and for the two grating stimuli to appear.</w:t>
+        <w:t xml:space="preserve"> This will cause the fixation spot to turn bright white and for the two grating stimuli</w:t>
+      </w:r>
+      <w:r>
+        <w:rPr>
+          <w:rFonts w:ascii="Arial" w:hAnsi="Arial" w:cs="Arial"/>
+          <w:sz w:val="20"/>
+          <w:szCs w:val="20"/>
+        </w:rPr>
+        <w:t xml:space="preserve"> </w:t>
+      </w:r>
+      <w:r>
+        <w:rPr>
+          <w:rFonts w:ascii="Arial" w:hAnsi="Arial" w:cs="Arial"/>
+          <w:sz w:val="20"/>
+          <w:szCs w:val="20"/>
+        </w:rPr>
+        <w:t>to appear.</w:t>
       </w:r>
       <w:r>
         <w:rPr>
@@ -3052,14 +2907,6 @@
           <w:sz w:val="20"/>
           <w:szCs w:val="20"/>
         </w:rPr>
-        <w:t xml:space="preserve">Each student should contribute a similar number of responses for each base contrast. </w:t>
-      </w:r>
-      <w:r>
-        <w:rPr>
-          <w:rFonts w:ascii="Arial" w:hAnsi="Arial" w:cs="Arial"/>
-          <w:sz w:val="20"/>
-          <w:szCs w:val="20"/>
-        </w:rPr>
         <w:t xml:space="preserve">When </w:t>
       </w:r>
       <w:r>
@@ -3092,23 +2939,15 @@
           <w:sz w:val="20"/>
           <w:szCs w:val="20"/>
         </w:rPr>
-        <w:t xml:space="preserve">If you </w:t>
-      </w:r>
-      <w:r>
-        <w:rPr>
-          <w:rFonts w:ascii="Arial" w:hAnsi="Arial" w:cs="Arial"/>
-          <w:sz w:val="20"/>
-          <w:szCs w:val="20"/>
-        </w:rPr>
-        <w:t>have trouble remaining</w:t>
-      </w:r>
-      <w:r>
-        <w:rPr>
-          <w:rFonts w:ascii="Arial" w:hAnsi="Arial" w:cs="Arial"/>
-          <w:sz w:val="20"/>
-          <w:szCs w:val="20"/>
-        </w:rPr>
-        <w:t xml:space="preserve"> focused, you can </w:t>
+        <w:t>It is recommended that you</w:t>
+      </w:r>
+      <w:r>
+        <w:rPr>
+          <w:rFonts w:ascii="Arial" w:hAnsi="Arial" w:cs="Arial"/>
+          <w:sz w:val="20"/>
+          <w:szCs w:val="20"/>
+        </w:rPr>
+        <w:t xml:space="preserve"> </w:t>
       </w:r>
       <w:r>
         <w:rPr>
@@ -3124,7 +2963,23 @@
           <w:sz w:val="20"/>
           <w:szCs w:val="20"/>
         </w:rPr>
-        <w:t xml:space="preserve"> the panel so the data table and plot are off the bottom of the screen.</w:t>
+        <w:t xml:space="preserve"> the panel so the data table and plot are off the bottom of the screen</w:t>
+      </w:r>
+      <w:r>
+        <w:rPr>
+          <w:rFonts w:ascii="Arial" w:hAnsi="Arial" w:cs="Arial"/>
+          <w:sz w:val="20"/>
+          <w:szCs w:val="20"/>
+        </w:rPr>
+        <w:t xml:space="preserve"> while you are collecting data</w:t>
+      </w:r>
+      <w:r>
+        <w:rPr>
+          <w:rFonts w:ascii="Arial" w:hAnsi="Arial" w:cs="Arial"/>
+          <w:sz w:val="20"/>
+          <w:szCs w:val="20"/>
+        </w:rPr>
+        <w:t>.</w:t>
       </w:r>
     </w:p>
     <w:p>
@@ -3183,71 +3038,40 @@
           <w:sz w:val="20"/>
           <w:szCs w:val="20"/>
         </w:rPr>
-        <w:t xml:space="preserve">If you stop partway through a trial, that trial will be discarded and re-tested when you begin again. </w:t>
-      </w:r>
-      <w:r>
-        <w:rPr>
-          <w:rFonts w:ascii="Arial" w:hAnsi="Arial" w:cs="Arial"/>
-          <w:sz w:val="20"/>
-          <w:szCs w:val="20"/>
-        </w:rPr>
-        <w:t>You can</w:t>
-      </w:r>
-      <w:r>
-        <w:rPr>
-          <w:rFonts w:ascii="Arial" w:hAnsi="Arial" w:cs="Arial"/>
-          <w:sz w:val="20"/>
-          <w:szCs w:val="20"/>
-        </w:rPr>
-        <w:t xml:space="preserve"> stop part way through completing one base contrast to take a break while your partner works on another base contrast.</w:t>
-      </w:r>
-      <w:r>
-        <w:rPr>
-          <w:rFonts w:ascii="Arial" w:hAnsi="Arial" w:cs="Arial"/>
-          <w:sz w:val="20"/>
-          <w:szCs w:val="20"/>
-        </w:rPr>
-        <w:t xml:space="preserve"> </w:t>
-      </w:r>
-      <w:r>
-        <w:rPr>
-          <w:rFonts w:ascii="Arial" w:hAnsi="Arial" w:cs="Arial"/>
-          <w:sz w:val="20"/>
-          <w:szCs w:val="20"/>
-        </w:rPr>
-        <w:t>Both subjects should contribute data</w:t>
-      </w:r>
-      <w:r>
-        <w:rPr>
-          <w:rFonts w:ascii="Arial" w:hAnsi="Arial" w:cs="Arial"/>
-          <w:sz w:val="20"/>
-          <w:szCs w:val="20"/>
-        </w:rPr>
-        <w:t xml:space="preserve"> equally</w:t>
-      </w:r>
-      <w:r>
-        <w:rPr>
-          <w:rFonts w:ascii="Arial" w:hAnsi="Arial" w:cs="Arial"/>
-          <w:sz w:val="20"/>
-          <w:szCs w:val="20"/>
-        </w:rPr>
-        <w:t xml:space="preserve"> to each base contrast</w:t>
-      </w:r>
-      <w:r>
-        <w:rPr>
-          <w:rFonts w:ascii="Arial" w:hAnsi="Arial" w:cs="Arial"/>
-          <w:sz w:val="20"/>
-          <w:szCs w:val="20"/>
-        </w:rPr>
-        <w:t>.</w:t>
-      </w:r>
-      <w:r>
-        <w:rPr>
-          <w:rFonts w:ascii="Arial" w:hAnsi="Arial" w:cs="Arial"/>
-          <w:sz w:val="20"/>
-          <w:szCs w:val="20"/>
-        </w:rPr>
-        <w:t xml:space="preserve"> </w:t>
+        <w:t xml:space="preserve">If you stop </w:t>
+      </w:r>
+      <w:r>
+        <w:rPr>
+          <w:rFonts w:ascii="Arial" w:hAnsi="Arial" w:cs="Arial"/>
+          <w:sz w:val="20"/>
+          <w:szCs w:val="20"/>
+        </w:rPr>
+        <w:t xml:space="preserve">the task running </w:t>
+      </w:r>
+      <w:r>
+        <w:rPr>
+          <w:rFonts w:ascii="Arial" w:hAnsi="Arial" w:cs="Arial"/>
+          <w:sz w:val="20"/>
+          <w:szCs w:val="20"/>
+        </w:rPr>
+        <w:t xml:space="preserve">partway through a trial, that trial will be discarded and re-tested when you begin again. </w:t>
+      </w:r>
+    </w:p>
+    <w:p>
+      <w:pPr>
+        <w:rPr>
+          <w:rFonts w:ascii="Arial" w:hAnsi="Arial" w:cs="Arial"/>
+          <w:sz w:val="20"/>
+          <w:szCs w:val="20"/>
+        </w:rPr>
+      </w:pPr>
+      <w:r>
+        <w:rPr>
+          <w:rFonts w:ascii="Arial" w:hAnsi="Arial" w:cs="Arial"/>
+          <w:sz w:val="20"/>
+          <w:szCs w:val="20"/>
+        </w:rPr>
+        <w:br w:type="page"/>
       </w:r>
     </w:p>
     <w:p>
@@ -3266,6 +3090,7 @@
           <w:sz w:val="20"/>
           <w:szCs w:val="20"/>
         </w:rPr>
+        <w:lastRenderedPageBreak/>
         <w:t>You should</w:t>
       </w:r>
       <w:r>
@@ -3362,16 +3187,6 @@
           <w:szCs w:val="20"/>
         </w:rPr>
       </w:pPr>
-      <w:r>
-        <w:rPr>
-          <w:rFonts w:ascii="Arial" w:hAnsi="Arial" w:cs="Arial"/>
-          <w:b/>
-          <w:sz w:val="20"/>
-          <w:szCs w:val="20"/>
-        </w:rPr>
-        <w:lastRenderedPageBreak/>
-        <w:t>Tips for Getting Good Data:</w:t>
-      </w:r>
     </w:p>
     <w:p>
       <w:pPr>
@@ -3384,6 +3199,15 @@
           <w:szCs w:val="20"/>
         </w:rPr>
       </w:pPr>
+      <w:r>
+        <w:rPr>
+          <w:rFonts w:ascii="Arial" w:hAnsi="Arial" w:cs="Arial"/>
+          <w:b/>
+          <w:sz w:val="20"/>
+          <w:szCs w:val="20"/>
+        </w:rPr>
+        <w:t>Tips for Getting Good Data:</w:t>
+      </w:r>
     </w:p>
     <w:p>
       <w:pPr>
@@ -3391,20 +3215,11 @@
         <w:jc w:val="both"/>
         <w:rPr>
           <w:rFonts w:ascii="Arial" w:hAnsi="Arial" w:cs="Arial"/>
-          <w:bCs/>
+          <w:b/>
           <w:sz w:val="20"/>
           <w:szCs w:val="20"/>
         </w:rPr>
       </w:pPr>
-      <w:r>
-        <w:rPr>
-          <w:rFonts w:ascii="Arial" w:hAnsi="Arial" w:cs="Arial"/>
-          <w:bCs/>
-          <w:sz w:val="20"/>
-          <w:szCs w:val="20"/>
-        </w:rPr>
-        <w:t>• Practice running the task before you start collecting data</w:t>
-      </w:r>
     </w:p>
     <w:p>
       <w:pPr>
@@ -3424,7 +3239,7 @@
           <w:sz w:val="20"/>
           <w:szCs w:val="20"/>
         </w:rPr>
-        <w:t>• Do not adjust the screen brightness or contrast or other aspects of the environmental illumination while you are collecting data.  Changes of those sort can affect the contrast thresholds you measure</w:t>
+        <w:t>• Practice running the task before you start collecting data</w:t>
       </w:r>
     </w:p>
     <w:p>
@@ -3445,7 +3260,16 @@
           <w:sz w:val="20"/>
           <w:szCs w:val="20"/>
         </w:rPr>
-        <w:t>• You and your lab partner should collect one combined data set. People generally have very similar contrast increment thresholds, so combining your data will make your estimates more precise</w:t>
+        <w:t>• Do not do trials for each base contrast all at once.  Move to another base contrast after ~5 repetitions.  Doing the different base contrasts interleaved will reduce effects of fatigue or learning over the course of the lab</w:t>
+      </w:r>
+      <w:r>
+        <w:rPr>
+          <w:rFonts w:ascii="Arial" w:hAnsi="Arial" w:cs="Arial"/>
+          <w:bCs/>
+          <w:sz w:val="20"/>
+          <w:szCs w:val="20"/>
+        </w:rPr>
+        <w:t>.</w:t>
       </w:r>
     </w:p>
     <w:p>
@@ -3466,7 +3290,7 @@
           <w:sz w:val="20"/>
           <w:szCs w:val="20"/>
         </w:rPr>
-        <w:t>• Alternate with your lab partner in collecting data, switching every 25-50 trials (5  - 10 blocks).  You will perform better and more consistently if you take frequent breaks</w:t>
+        <w:t>• Write down your threshold estimates after 5, 10, 15, etc. blocks.  This will let you see when you start to get stable estimates and you can consider you threshold values reliable.</w:t>
       </w:r>
     </w:p>
     <w:p>
@@ -3487,7 +3311,43 @@
           <w:sz w:val="20"/>
           <w:szCs w:val="20"/>
         </w:rPr>
-        <w:t>• If you are unsure, do not always guess “left” or always guess “right”.  You are likely to do better guessing.</w:t>
+        <w:t xml:space="preserve">• Do not adjust the screen brightness or contrast or other aspects of the environmental illumination while you are collecting data.  </w:t>
+      </w:r>
+      <w:r>
+        <w:rPr>
+          <w:rFonts w:ascii="Arial" w:hAnsi="Arial" w:cs="Arial"/>
+          <w:bCs/>
+          <w:sz w:val="20"/>
+          <w:szCs w:val="20"/>
+        </w:rPr>
+        <w:t>Such c</w:t>
+      </w:r>
+      <w:r>
+        <w:rPr>
+          <w:rFonts w:ascii="Arial" w:hAnsi="Arial" w:cs="Arial"/>
+          <w:bCs/>
+          <w:sz w:val="20"/>
+          <w:szCs w:val="20"/>
+        </w:rPr>
+        <w:t xml:space="preserve">hanges </w:t>
+      </w:r>
+      <w:r>
+        <w:rPr>
+          <w:rFonts w:ascii="Arial" w:hAnsi="Arial" w:cs="Arial"/>
+          <w:bCs/>
+          <w:sz w:val="20"/>
+          <w:szCs w:val="20"/>
+        </w:rPr>
+        <w:t>will</w:t>
+      </w:r>
+      <w:r>
+        <w:rPr>
+          <w:rFonts w:ascii="Arial" w:hAnsi="Arial" w:cs="Arial"/>
+          <w:bCs/>
+          <w:sz w:val="20"/>
+          <w:szCs w:val="20"/>
+        </w:rPr>
+        <w:t xml:space="preserve"> affect the contrast thresholds you measure</w:t>
       </w:r>
     </w:p>
     <w:p>
@@ -3508,7 +3368,25 @@
           <w:sz w:val="20"/>
           <w:szCs w:val="20"/>
         </w:rPr>
-        <w:t>• Save your data frequently (e.g., when you switch subjects), so you won’t lose them if the computer crashes</w:t>
+        <w:t xml:space="preserve">• </w:t>
+      </w:r>
+      <w:r>
+        <w:rPr>
+          <w:rFonts w:ascii="Arial" w:hAnsi="Arial" w:cs="Arial"/>
+          <w:bCs/>
+          <w:sz w:val="20"/>
+          <w:szCs w:val="20"/>
+        </w:rPr>
+        <w:t>T</w:t>
+      </w:r>
+      <w:r>
+        <w:rPr>
+          <w:rFonts w:ascii="Arial" w:hAnsi="Arial" w:cs="Arial"/>
+          <w:bCs/>
+          <w:sz w:val="20"/>
+          <w:szCs w:val="20"/>
+        </w:rPr>
+        <w:t>ake frequent breaks</w:t>
       </w:r>
     </w:p>
     <w:p>
@@ -3529,7 +3407,61 @@
           <w:sz w:val="20"/>
           <w:szCs w:val="20"/>
         </w:rPr>
-        <w:t>• Do not do trials for each base contrast all at once.  Move to another base contrast after ~5 blocks.  Doing the different base contrasts interleaved will reduce effects of fatigue or learning over the course of the lab</w:t>
+        <w:t xml:space="preserve">• If you are unsure, do not always </w:t>
+      </w:r>
+      <w:r>
+        <w:rPr>
+          <w:rFonts w:ascii="Arial" w:hAnsi="Arial" w:cs="Arial"/>
+          <w:bCs/>
+          <w:sz w:val="20"/>
+          <w:szCs w:val="20"/>
+        </w:rPr>
+        <w:t xml:space="preserve">respond </w:t>
+      </w:r>
+      <w:r>
+        <w:rPr>
+          <w:rFonts w:ascii="Arial" w:hAnsi="Arial" w:cs="Arial"/>
+          <w:bCs/>
+          <w:sz w:val="20"/>
+          <w:szCs w:val="20"/>
+        </w:rPr>
+        <w:t xml:space="preserve">“left” or always </w:t>
+      </w:r>
+      <w:r>
+        <w:rPr>
+          <w:rFonts w:ascii="Arial" w:hAnsi="Arial" w:cs="Arial"/>
+          <w:bCs/>
+          <w:sz w:val="20"/>
+          <w:szCs w:val="20"/>
+        </w:rPr>
+        <w:t xml:space="preserve">respond </w:t>
+      </w:r>
+      <w:r>
+        <w:rPr>
+          <w:rFonts w:ascii="Arial" w:hAnsi="Arial" w:cs="Arial"/>
+          <w:bCs/>
+          <w:sz w:val="20"/>
+          <w:szCs w:val="20"/>
+        </w:rPr>
+        <w:t>“right”.  You are likely to do better</w:t>
+      </w:r>
+      <w:r>
+        <w:rPr>
+          <w:rFonts w:ascii="Arial" w:hAnsi="Arial" w:cs="Arial"/>
+          <w:bCs/>
+          <w:sz w:val="20"/>
+          <w:szCs w:val="20"/>
+        </w:rPr>
+        <w:t xml:space="preserve"> truly</w:t>
+      </w:r>
+      <w:r>
+        <w:rPr>
+          <w:rFonts w:ascii="Arial" w:hAnsi="Arial" w:cs="Arial"/>
+          <w:bCs/>
+          <w:sz w:val="20"/>
+          <w:szCs w:val="20"/>
+        </w:rPr>
+        <w:t xml:space="preserve"> guessing.</w:t>
       </w:r>
     </w:p>
     <w:p>
@@ -3550,7 +3482,25 @@
           <w:sz w:val="20"/>
           <w:szCs w:val="20"/>
         </w:rPr>
-        <w:t>• Write down your threshold estimates after 5, 10, 15, etc. blocks.  This will let you see when you start to get stable estimates and you can consider you threshold values reliable.</w:t>
+        <w:t>• Save your data frequently</w:t>
+      </w:r>
+      <w:r>
+        <w:rPr>
+          <w:rFonts w:ascii="Arial" w:hAnsi="Arial" w:cs="Arial"/>
+          <w:bCs/>
+          <w:sz w:val="20"/>
+          <w:szCs w:val="20"/>
+        </w:rPr>
+        <w:t xml:space="preserve"> (every 5-10 minutes), </w:t>
+      </w:r>
+      <w:r>
+        <w:rPr>
+          <w:rFonts w:ascii="Arial" w:hAnsi="Arial" w:cs="Arial"/>
+          <w:bCs/>
+          <w:sz w:val="20"/>
+          <w:szCs w:val="20"/>
+        </w:rPr>
+        <w:t>so you won’t lose them if the computer crashes</w:t>
       </w:r>
     </w:p>
     <w:p>
@@ -3610,18 +3560,18 @@
         </w:rPr>
         <w:lastRenderedPageBreak/>
         <w:drawing>
-          <wp:anchor distT="0" distB="0" distL="114300" distR="114300" simplePos="0" relativeHeight="251659264" behindDoc="0" locked="0" layoutInCell="1" allowOverlap="1" wp14:anchorId="233DBF58" wp14:editId="39605DBF">
+          <wp:anchor distT="0" distB="0" distL="114300" distR="114300" simplePos="0" relativeHeight="251659264" behindDoc="0" locked="0" layoutInCell="1" allowOverlap="1" wp14:anchorId="233DBF58" wp14:editId="62BBAA06">
             <wp:simplePos x="0" y="0"/>
             <wp:positionH relativeFrom="column">
-              <wp:posOffset>3212465</wp:posOffset>
+              <wp:posOffset>3211195</wp:posOffset>
             </wp:positionH>
             <wp:positionV relativeFrom="paragraph">
-              <wp:posOffset>0</wp:posOffset>
+              <wp:posOffset>90170</wp:posOffset>
             </wp:positionV>
-            <wp:extent cx="3093720" cy="4631055"/>
-            <wp:effectExtent l="0" t="0" r="5080" b="4445"/>
+            <wp:extent cx="3093720" cy="4449445"/>
+            <wp:effectExtent l="0" t="0" r="0" b="0"/>
             <wp:wrapSquare wrapText="bothSides"/>
-            <wp:docPr id="1" name="Picture 1" descr="A screenshot of a cell phone&#10;&#10;Description automatically generated"/>
+            <wp:docPr id="1" name="Picture 1"/>
             <wp:cNvGraphicFramePr>
               <a:graphicFrameLocks xmlns:a="http://schemas.openxmlformats.org/drawingml/2006/main" noChangeAspect="1"/>
             </wp:cNvGraphicFramePr>
@@ -3629,7 +3579,7 @@
               <a:graphicData uri="http://schemas.openxmlformats.org/drawingml/2006/picture">
                 <pic:pic xmlns:pic="http://schemas.openxmlformats.org/drawingml/2006/picture">
                   <pic:nvPicPr>
-                    <pic:cNvPr id="1" name="Screen Shot 2020-01-03 at 12.40.14.png"/>
+                    <pic:cNvPr id="1" name="Picture 1"/>
                     <pic:cNvPicPr/>
                   </pic:nvPicPr>
                   <pic:blipFill>
@@ -3647,7 +3597,7 @@
                   <pic:spPr>
                     <a:xfrm>
                       <a:off x="0" y="0"/>
-                      <a:ext cx="3093720" cy="4631055"/>
+                      <a:ext cx="3093720" cy="4449445"/>
                     </a:xfrm>
                     <a:prstGeom prst="rect">
                       <a:avLst/>
@@ -3710,19 +3660,9 @@
           <w:sz w:val="20"/>
           <w:szCs w:val="20"/>
         </w:rPr>
-        <w:t xml:space="preserve">The following controls and displays are available on the </w:t>
-      </w:r>
-      <w:bookmarkStart w:id="0" w:name="_GoBack"/>
-      <w:r>
-        <w:rPr>
-          <w:rFonts w:ascii="Arial" w:hAnsi="Arial" w:cs="Arial"/>
-          <w:sz w:val="20"/>
-          <w:szCs w:val="20"/>
-        </w:rPr>
-        <w:t>Control Panel.</w:t>
-      </w:r>
-    </w:p>
-    <w:bookmarkEnd w:id="0"/>
+        <w:t>The following controls and displays are available on the Control Panel.</w:t>
+      </w:r>
+    </w:p>
     <w:p>
       <w:pPr>
         <w:spacing w:after="100"/>
@@ -3741,7 +3681,7 @@
           <w:sz w:val="20"/>
           <w:szCs w:val="20"/>
         </w:rPr>
-        <w:t>Stop After Block</w:t>
+        <w:t>Repeats Before Stop</w:t>
       </w:r>
       <w:r>
         <w:rPr>
@@ -3766,7 +3706,23 @@
           <w:sz w:val="20"/>
           <w:szCs w:val="20"/>
         </w:rPr>
-        <w:t xml:space="preserve">Number of blocks </w:t>
+        <w:t xml:space="preserve">Number </w:t>
+      </w:r>
+      <w:r>
+        <w:rPr>
+          <w:rFonts w:ascii="Arial" w:hAnsi="Arial" w:cs="Arial"/>
+          <w:sz w:val="20"/>
+          <w:szCs w:val="20"/>
+        </w:rPr>
+        <w:t>repeats of each contrast multiplier</w:t>
+      </w:r>
+      <w:r>
+        <w:rPr>
+          <w:rFonts w:ascii="Arial" w:hAnsi="Arial" w:cs="Arial"/>
+          <w:sz w:val="20"/>
+          <w:szCs w:val="20"/>
+        </w:rPr>
+        <w:t xml:space="preserve"> </w:t>
       </w:r>
       <w:r>
         <w:rPr>
@@ -3782,55 +3738,87 @@
           <w:sz w:val="20"/>
           <w:szCs w:val="20"/>
         </w:rPr>
-        <w:t xml:space="preserve"> will be repeated before the task stops.</w:t>
-      </w:r>
-      <w:r>
-        <w:rPr>
-          <w:rFonts w:ascii="Arial" w:hAnsi="Arial" w:cs="Arial"/>
-          <w:sz w:val="20"/>
-          <w:szCs w:val="20"/>
-        </w:rPr>
-        <w:t xml:space="preserve"> </w:t>
-      </w:r>
-      <w:r>
-        <w:rPr>
-          <w:rFonts w:ascii="Arial" w:hAnsi="Arial" w:cs="Arial"/>
-          <w:sz w:val="20"/>
-          <w:szCs w:val="20"/>
-        </w:rPr>
-        <w:t xml:space="preserve">A block is one repetition of each of the 5 </w:t>
-      </w:r>
-      <w:r>
-        <w:rPr>
-          <w:rFonts w:ascii="Arial" w:hAnsi="Arial" w:cs="Arial"/>
-          <w:sz w:val="20"/>
-          <w:szCs w:val="20"/>
-        </w:rPr>
-        <w:t>increment</w:t>
-      </w:r>
-      <w:r>
-        <w:rPr>
-          <w:rFonts w:ascii="Arial" w:hAnsi="Arial" w:cs="Arial"/>
-          <w:sz w:val="20"/>
-          <w:szCs w:val="20"/>
-        </w:rPr>
-        <w:t xml:space="preserve">s. </w:t>
-      </w:r>
-      <w:r>
-        <w:rPr>
-          <w:rFonts w:ascii="Arial" w:hAnsi="Arial" w:cs="Arial"/>
-          <w:sz w:val="20"/>
-          <w:szCs w:val="20"/>
-        </w:rPr>
-        <w:t xml:space="preserve">When </w:t>
-      </w:r>
-      <w:r>
-        <w:rPr>
-          <w:rFonts w:ascii="Arial" w:hAnsi="Arial" w:cs="Arial"/>
-          <w:sz w:val="20"/>
-          <w:szCs w:val="20"/>
-        </w:rPr>
-        <w:t xml:space="preserve">you reach the limit, you can always increase this number </w:t>
+        <w:t xml:space="preserve"> will be </w:t>
+      </w:r>
+      <w:r>
+        <w:rPr>
+          <w:rFonts w:ascii="Arial" w:hAnsi="Arial" w:cs="Arial"/>
+          <w:sz w:val="20"/>
+          <w:szCs w:val="20"/>
+        </w:rPr>
+        <w:t>done</w:t>
+      </w:r>
+      <w:r>
+        <w:rPr>
+          <w:rFonts w:ascii="Arial" w:hAnsi="Arial" w:cs="Arial"/>
+          <w:sz w:val="20"/>
+          <w:szCs w:val="20"/>
+        </w:rPr>
+        <w:t xml:space="preserve"> before the </w:t>
+      </w:r>
+      <w:r>
+        <w:rPr>
+          <w:rFonts w:ascii="Arial" w:hAnsi="Arial" w:cs="Arial"/>
+          <w:sz w:val="20"/>
+          <w:szCs w:val="20"/>
+        </w:rPr>
+        <w:t xml:space="preserve">automatically </w:t>
+      </w:r>
+      <w:r>
+        <w:rPr>
+          <w:rFonts w:ascii="Arial" w:hAnsi="Arial" w:cs="Arial"/>
+          <w:sz w:val="20"/>
+          <w:szCs w:val="20"/>
+        </w:rPr>
+        <w:t>task stops.</w:t>
+      </w:r>
+      <w:r>
+        <w:rPr>
+          <w:rFonts w:ascii="Arial" w:hAnsi="Arial" w:cs="Arial"/>
+          <w:sz w:val="20"/>
+          <w:szCs w:val="20"/>
+        </w:rPr>
+        <w:t xml:space="preserve"> </w:t>
+      </w:r>
+      <w:r>
+        <w:rPr>
+          <w:rFonts w:ascii="Arial" w:hAnsi="Arial" w:cs="Arial"/>
+          <w:sz w:val="20"/>
+          <w:szCs w:val="20"/>
+        </w:rPr>
+        <w:t>A value of 5 will run 25 trials (5 of each of 5 multipliers for the current base contrast). Once</w:t>
+      </w:r>
+      <w:r>
+        <w:rPr>
+          <w:rFonts w:ascii="Arial" w:hAnsi="Arial" w:cs="Arial"/>
+          <w:sz w:val="20"/>
+          <w:szCs w:val="20"/>
+        </w:rPr>
+        <w:t xml:space="preserve"> </w:t>
+      </w:r>
+      <w:r>
+        <w:rPr>
+          <w:rFonts w:ascii="Arial" w:hAnsi="Arial" w:cs="Arial"/>
+          <w:sz w:val="20"/>
+          <w:szCs w:val="20"/>
+        </w:rPr>
+        <w:t xml:space="preserve">you reach the limit, you </w:t>
+      </w:r>
+      <w:r>
+        <w:rPr>
+          <w:rFonts w:ascii="Arial" w:hAnsi="Arial" w:cs="Arial"/>
+          <w:sz w:val="20"/>
+          <w:szCs w:val="20"/>
+        </w:rPr>
+        <w:t>must</w:t>
+      </w:r>
+      <w:r>
+        <w:rPr>
+          <w:rFonts w:ascii="Arial" w:hAnsi="Arial" w:cs="Arial"/>
+          <w:sz w:val="20"/>
+          <w:szCs w:val="20"/>
+        </w:rPr>
+        <w:t xml:space="preserve"> increase this number </w:t>
       </w:r>
       <w:r>
         <w:rPr>
@@ -3846,7 +3834,15 @@
           <w:sz w:val="20"/>
           <w:szCs w:val="20"/>
         </w:rPr>
-        <w:t>data.</w:t>
+        <w:t>data</w:t>
+      </w:r>
+      <w:r>
+        <w:rPr>
+          <w:rFonts w:ascii="Arial" w:hAnsi="Arial" w:cs="Arial"/>
+          <w:sz w:val="20"/>
+          <w:szCs w:val="20"/>
+        </w:rPr>
+        <w:t xml:space="preserve"> (e.g., change 5 to 10 to continue).</w:t>
       </w:r>
     </w:p>
     <w:p>
@@ -3875,23 +3871,55 @@
           <w:sz w:val="20"/>
           <w:szCs w:val="20"/>
         </w:rPr>
-        <w:t xml:space="preserve"> The pause between on trial and the start of the next.</w:t>
-      </w:r>
-      <w:r>
-        <w:rPr>
-          <w:rFonts w:ascii="Arial" w:hAnsi="Arial" w:cs="Arial"/>
-          <w:sz w:val="20"/>
-          <w:szCs w:val="20"/>
-        </w:rPr>
-        <w:t xml:space="preserve"> </w:t>
-      </w:r>
-      <w:r>
-        <w:rPr>
-          <w:rFonts w:ascii="Arial" w:hAnsi="Arial" w:cs="Arial"/>
-          <w:sz w:val="20"/>
-          <w:szCs w:val="20"/>
-        </w:rPr>
-        <w:t>You may adjust this, but you should leave enough of a pause so the subject is not rushed.</w:t>
+        <w:t xml:space="preserve"> The pause between on</w:t>
+      </w:r>
+      <w:r>
+        <w:rPr>
+          <w:rFonts w:ascii="Arial" w:hAnsi="Arial" w:cs="Arial"/>
+          <w:sz w:val="20"/>
+          <w:szCs w:val="20"/>
+        </w:rPr>
+        <w:t>e</w:t>
+      </w:r>
+      <w:r>
+        <w:rPr>
+          <w:rFonts w:ascii="Arial" w:hAnsi="Arial" w:cs="Arial"/>
+          <w:sz w:val="20"/>
+          <w:szCs w:val="20"/>
+        </w:rPr>
+        <w:t xml:space="preserve"> trial and the start of the next.</w:t>
+      </w:r>
+      <w:r>
+        <w:rPr>
+          <w:rFonts w:ascii="Arial" w:hAnsi="Arial" w:cs="Arial"/>
+          <w:sz w:val="20"/>
+          <w:szCs w:val="20"/>
+        </w:rPr>
+        <w:t xml:space="preserve"> </w:t>
+      </w:r>
+      <w:r>
+        <w:rPr>
+          <w:rFonts w:ascii="Arial" w:hAnsi="Arial" w:cs="Arial"/>
+          <w:sz w:val="20"/>
+          <w:szCs w:val="20"/>
+        </w:rPr>
+        <w:t xml:space="preserve">You may adjust this, but you should leave enough of a pause so </w:t>
+      </w:r>
+      <w:r>
+        <w:rPr>
+          <w:rFonts w:ascii="Arial" w:hAnsi="Arial" w:cs="Arial"/>
+          <w:sz w:val="20"/>
+          <w:szCs w:val="20"/>
+        </w:rPr>
+        <w:t>you are</w:t>
+      </w:r>
+      <w:r>
+        <w:rPr>
+          <w:rFonts w:ascii="Arial" w:hAnsi="Arial" w:cs="Arial"/>
+          <w:sz w:val="20"/>
+          <w:szCs w:val="20"/>
+        </w:rPr>
+        <w:t xml:space="preserve"> not rushed.</w:t>
       </w:r>
     </w:p>
     <w:p>
@@ -4143,7 +4171,23 @@
           <w:sz w:val="20"/>
           <w:szCs w:val="20"/>
         </w:rPr>
-        <w:t>, you must select that base contrast using the</w:t>
+        <w:t xml:space="preserve">, you must select </w:t>
+      </w:r>
+      <w:r>
+        <w:rPr>
+          <w:rFonts w:ascii="Arial" w:hAnsi="Arial" w:cs="Arial"/>
+          <w:sz w:val="20"/>
+          <w:szCs w:val="20"/>
+        </w:rPr>
+        <w:t>each</w:t>
+      </w:r>
+      <w:r>
+        <w:rPr>
+          <w:rFonts w:ascii="Arial" w:hAnsi="Arial" w:cs="Arial"/>
+          <w:sz w:val="20"/>
+          <w:szCs w:val="20"/>
+        </w:rPr>
+        <w:t xml:space="preserve"> base contrast using the</w:t>
       </w:r>
       <w:r>
         <w:rPr>
@@ -4159,7 +4203,23 @@
           <w:sz w:val="20"/>
           <w:szCs w:val="20"/>
         </w:rPr>
-        <w:t xml:space="preserve"> pop-up menu first. </w:t>
+        <w:t xml:space="preserve"> pop-up menu first</w:t>
+      </w:r>
+      <w:r>
+        <w:rPr>
+          <w:rFonts w:ascii="Arial" w:hAnsi="Arial" w:cs="Arial"/>
+          <w:sz w:val="20"/>
+          <w:szCs w:val="20"/>
+        </w:rPr>
+        <w:t xml:space="preserve"> and then clear its data</w:t>
+      </w:r>
+      <w:r>
+        <w:rPr>
+          <w:rFonts w:ascii="Arial" w:hAnsi="Arial" w:cs="Arial"/>
+          <w:sz w:val="20"/>
+          <w:szCs w:val="20"/>
+        </w:rPr>
+        <w:t xml:space="preserve">. </w:t>
       </w:r>
     </w:p>
     <w:p>
@@ -4518,119 +4578,47 @@
           <w:sz w:val="20"/>
           <w:szCs w:val="20"/>
         </w:rPr>
-        <w:t xml:space="preserve">Hide Display (Show Display): </w:t>
-      </w:r>
-      <w:r>
-        <w:rPr>
-          <w:rFonts w:ascii="Arial" w:hAnsi="Arial" w:cs="Arial"/>
-          <w:sz w:val="20"/>
-          <w:szCs w:val="20"/>
-        </w:rPr>
-        <w:t>Toggle whether t</w:t>
-      </w:r>
-      <w:r>
-        <w:rPr>
-          <w:rFonts w:ascii="Arial" w:hAnsi="Arial" w:cs="Arial"/>
-          <w:sz w:val="20"/>
-          <w:szCs w:val="20"/>
-        </w:rPr>
-        <w:t xml:space="preserve">he stimulus </w:t>
-      </w:r>
-      <w:r>
-        <w:rPr>
-          <w:rFonts w:ascii="Arial" w:hAnsi="Arial" w:cs="Arial"/>
-          <w:sz w:val="20"/>
-          <w:szCs w:val="20"/>
-        </w:rPr>
-        <w:t>window is displayed</w:t>
-      </w:r>
-      <w:r>
-        <w:rPr>
-          <w:rFonts w:ascii="Arial" w:hAnsi="Arial" w:cs="Arial"/>
-          <w:sz w:val="20"/>
-          <w:szCs w:val="20"/>
-        </w:rPr>
-        <w:t>.</w:t>
-      </w:r>
-      <w:r>
-        <w:rPr>
-          <w:rFonts w:ascii="Arial" w:hAnsi="Arial" w:cs="Arial"/>
-          <w:sz w:val="20"/>
-          <w:szCs w:val="20"/>
-        </w:rPr>
-        <w:t xml:space="preserve"> </w:t>
-      </w:r>
-      <w:r>
-        <w:rPr>
-          <w:rFonts w:ascii="Arial" w:hAnsi="Arial" w:cs="Arial"/>
-          <w:sz w:val="20"/>
-          <w:szCs w:val="20"/>
-        </w:rPr>
-        <w:t>This is useful if you need to get access to the desktop.</w:t>
-      </w:r>
-      <w:r>
-        <w:rPr>
-          <w:rFonts w:ascii="Arial" w:hAnsi="Arial" w:cs="Arial"/>
-          <w:sz w:val="20"/>
-          <w:szCs w:val="20"/>
-        </w:rPr>
-        <w:t xml:space="preserve"> </w:t>
-      </w:r>
-      <w:r>
-        <w:rPr>
-          <w:rFonts w:ascii="Arial" w:hAnsi="Arial" w:cs="Arial"/>
-          <w:sz w:val="20"/>
-          <w:szCs w:val="20"/>
-        </w:rPr>
-        <w:t>Controls are disabled while the display is hidden.</w:t>
-      </w:r>
-      <w:r>
-        <w:rPr>
-          <w:rFonts w:ascii="Arial" w:hAnsi="Arial" w:cs="Arial"/>
-          <w:sz w:val="20"/>
-          <w:szCs w:val="20"/>
-        </w:rPr>
-        <w:t xml:space="preserve"> You can activate this button by pressing the left shift key and escape</w:t>
-      </w:r>
-      <w:r>
-        <w:rPr>
-          <w:rFonts w:ascii="Arial" w:hAnsi="Arial" w:cs="Arial"/>
-          <w:sz w:val="20"/>
-          <w:szCs w:val="20"/>
-        </w:rPr>
-        <w:t xml:space="preserve"> key</w:t>
-      </w:r>
-      <w:r>
-        <w:rPr>
-          <w:rFonts w:ascii="Arial" w:hAnsi="Arial" w:cs="Arial"/>
-          <w:sz w:val="20"/>
-          <w:szCs w:val="20"/>
-        </w:rPr>
-        <w:t xml:space="preserve"> together.</w:t>
-      </w:r>
-      <w:r>
-        <w:rPr>
-          <w:rFonts w:ascii="Arial" w:hAnsi="Arial" w:cs="Arial"/>
-          <w:sz w:val="20"/>
-          <w:szCs w:val="20"/>
-        </w:rPr>
-        <w:t xml:space="preserve"> </w:t>
-      </w:r>
-      <w:r>
-        <w:rPr>
-          <w:rFonts w:ascii="Arial" w:hAnsi="Arial" w:cs="Arial"/>
-          <w:sz w:val="20"/>
-          <w:szCs w:val="20"/>
-        </w:rPr>
-        <w:t xml:space="preserve">This is useful if you lose the control panel behind the </w:t>
-      </w:r>
-      <w:r>
-        <w:rPr>
-          <w:rFonts w:ascii="Arial" w:hAnsi="Arial" w:cs="Arial"/>
-          <w:sz w:val="20"/>
-          <w:szCs w:val="20"/>
-        </w:rPr>
-        <w:t>display</w:t>
+        <w:t xml:space="preserve">Start (Stop): </w:t>
+      </w:r>
+      <w:r>
+        <w:rPr>
+          <w:rFonts w:ascii="Arial" w:hAnsi="Arial" w:cs="Arial"/>
+          <w:sz w:val="20"/>
+          <w:szCs w:val="20"/>
+        </w:rPr>
+        <w:t>Toggle whether the task is running.</w:t>
+      </w:r>
+      <w:r>
+        <w:rPr>
+          <w:rFonts w:ascii="Arial" w:hAnsi="Arial" w:cs="Arial"/>
+          <w:sz w:val="20"/>
+          <w:szCs w:val="20"/>
+        </w:rPr>
+        <w:t xml:space="preserve"> </w:t>
+      </w:r>
+      <w:r>
+        <w:rPr>
+          <w:rFonts w:ascii="Arial" w:hAnsi="Arial" w:cs="Arial"/>
+          <w:sz w:val="20"/>
+          <w:szCs w:val="20"/>
+        </w:rPr>
+        <w:t>You can also use the space bar</w:t>
+      </w:r>
+      <w:r>
+        <w:rPr>
+          <w:rFonts w:ascii="Arial" w:hAnsi="Arial" w:cs="Arial"/>
+          <w:sz w:val="20"/>
+          <w:szCs w:val="20"/>
+        </w:rPr>
+        <w:t xml:space="preserve"> or escape key to stop running</w:t>
+      </w:r>
+      <w:r>
+        <w:rPr>
+          <w:rFonts w:ascii="Arial" w:hAnsi="Arial" w:cs="Arial"/>
+          <w:sz w:val="20"/>
+          <w:szCs w:val="20"/>
+        </w:rPr>
+        <w:t xml:space="preserve"> when the control window is front-most.</w:t>
       </w:r>
     </w:p>
     <w:p>
@@ -4651,67 +4639,6 @@
           <w:sz w:val="20"/>
           <w:szCs w:val="20"/>
         </w:rPr>
-        <w:t xml:space="preserve">Start (Stop): </w:t>
-      </w:r>
-      <w:r>
-        <w:rPr>
-          <w:rFonts w:ascii="Arial" w:hAnsi="Arial" w:cs="Arial"/>
-          <w:sz w:val="20"/>
-          <w:szCs w:val="20"/>
-        </w:rPr>
-        <w:t>Toggle whether the task is running.</w:t>
-      </w:r>
-      <w:r>
-        <w:rPr>
-          <w:rFonts w:ascii="Arial" w:hAnsi="Arial" w:cs="Arial"/>
-          <w:sz w:val="20"/>
-          <w:szCs w:val="20"/>
-        </w:rPr>
-        <w:t xml:space="preserve"> </w:t>
-      </w:r>
-      <w:r>
-        <w:rPr>
-          <w:rFonts w:ascii="Arial" w:hAnsi="Arial" w:cs="Arial"/>
-          <w:sz w:val="20"/>
-          <w:szCs w:val="20"/>
-        </w:rPr>
-        <w:t>You can also use the space bar</w:t>
-      </w:r>
-      <w:r>
-        <w:rPr>
-          <w:rFonts w:ascii="Arial" w:hAnsi="Arial" w:cs="Arial"/>
-          <w:sz w:val="20"/>
-          <w:szCs w:val="20"/>
-        </w:rPr>
-        <w:t xml:space="preserve"> or escape key to stop running</w:t>
-      </w:r>
-      <w:r>
-        <w:rPr>
-          <w:rFonts w:ascii="Arial" w:hAnsi="Arial" w:cs="Arial"/>
-          <w:sz w:val="20"/>
-          <w:szCs w:val="20"/>
-        </w:rPr>
-        <w:t xml:space="preserve"> when the control window is front-most.</w:t>
-      </w:r>
-    </w:p>
-    <w:p>
-      <w:pPr>
-        <w:spacing w:after="100"/>
-        <w:ind w:right="-446"/>
-        <w:jc w:val="both"/>
-        <w:rPr>
-          <w:rFonts w:ascii="Arial" w:hAnsi="Arial" w:cs="Arial"/>
-          <w:sz w:val="20"/>
-          <w:szCs w:val="20"/>
-        </w:rPr>
-      </w:pPr>
-      <w:r>
-        <w:rPr>
-          <w:rFonts w:ascii="Arial" w:hAnsi="Arial" w:cs="Arial"/>
-          <w:b/>
-          <w:sz w:val="20"/>
-          <w:szCs w:val="20"/>
-        </w:rPr>
         <w:t>Results Table:</w:t>
       </w:r>
       <w:r>
@@ -4720,15 +4647,39 @@
           <w:sz w:val="20"/>
           <w:szCs w:val="20"/>
         </w:rPr>
-        <w:t xml:space="preserve"> The first row shows the number of blocks (</w:t>
-      </w:r>
-      <w:r>
-        <w:rPr>
-          <w:rFonts w:ascii="Arial" w:hAnsi="Arial" w:cs="Arial"/>
-          <w:sz w:val="20"/>
-          <w:szCs w:val="20"/>
-        </w:rPr>
-        <w:t xml:space="preserve">one trial of each </w:t>
+        <w:t xml:space="preserve"> The first row shows the number of </w:t>
+      </w:r>
+      <w:r>
+        <w:rPr>
+          <w:rFonts w:ascii="Arial" w:hAnsi="Arial" w:cs="Arial"/>
+          <w:sz w:val="20"/>
+          <w:szCs w:val="20"/>
+        </w:rPr>
+        <w:t>repetitions</w:t>
+      </w:r>
+      <w:r>
+        <w:rPr>
+          <w:rFonts w:ascii="Arial" w:hAnsi="Arial" w:cs="Arial"/>
+          <w:sz w:val="20"/>
+          <w:szCs w:val="20"/>
+        </w:rPr>
+        <w:t xml:space="preserve"> (</w:t>
+      </w:r>
+      <w:r>
+        <w:rPr>
+          <w:rFonts w:ascii="Arial" w:hAnsi="Arial" w:cs="Arial"/>
+          <w:sz w:val="20"/>
+          <w:szCs w:val="20"/>
+        </w:rPr>
+        <w:t>repeats of</w:t>
+      </w:r>
+      <w:r>
+        <w:rPr>
+          <w:rFonts w:ascii="Arial" w:hAnsi="Arial" w:cs="Arial"/>
+          <w:sz w:val="20"/>
+          <w:szCs w:val="20"/>
+        </w:rPr>
+        <w:t xml:space="preserve"> each </w:t>
       </w:r>
       <w:r>
         <w:rPr>
@@ -4744,7 +4695,15 @@
           <w:sz w:val="20"/>
           <w:szCs w:val="20"/>
         </w:rPr>
-        <w:t xml:space="preserve"> increment</w:t>
+        <w:t xml:space="preserve"> </w:t>
+      </w:r>
+      <w:r>
+        <w:rPr>
+          <w:rFonts w:ascii="Arial" w:hAnsi="Arial" w:cs="Arial"/>
+          <w:sz w:val="20"/>
+          <w:szCs w:val="20"/>
+        </w:rPr>
+        <w:t>multiplier</w:t>
       </w:r>
       <w:r>
         <w:rPr>
@@ -5296,7 +5255,7 @@
 </file>
 
 <file path=word/endnotes.xml><?xml version="1.0" encoding="utf-8"?>
-<w:endnotes xmlns:wpc="http://schemas.microsoft.com/office/word/2010/wordprocessingCanvas" xmlns:cx="http://schemas.microsoft.com/office/drawing/2014/chartex" xmlns:cx1="http://schemas.microsoft.com/office/drawing/2015/9/8/chartex" xmlns:cx2="http://schemas.microsoft.com/office/drawing/2015/10/21/chartex" xmlns:cx3="http://schemas.microsoft.com/office/drawing/2016/5/9/chartex" xmlns:cx4="http://schemas.microsoft.com/office/drawing/2016/5/10/chartex" xmlns:cx5="http://schemas.microsoft.com/office/drawing/2016/5/11/chartex" xmlns:cx6="http://schemas.microsoft.com/office/drawing/2016/5/12/chartex" xmlns:cx7="http://schemas.microsoft.com/office/drawing/2016/5/13/chartex" xmlns:cx8="http://schemas.microsoft.com/office/drawing/2016/5/14/chartex" xmlns:mc="http://schemas.openxmlformats.org/markup-compatibility/2006" xmlns:aink="http://schemas.microsoft.com/office/drawing/2016/ink" xmlns:am3d="http://schemas.microsoft.com/office/drawing/2017/model3d" xmlns:o="urn:schemas-microsoft-com:office:office" xmlns:r="http://schemas.openxmlformats.org/officeDocument/2006/relationships" xmlns:m="http://schemas.openxmlformats.org/officeDocument/2006/math" xmlns:v="urn:schemas-microsoft-com:vml" xmlns:wp14="http://schemas.microsoft.com/office/word/2010/wordprocessingDrawing" xmlns:wp="http://schemas.openxmlformats.org/drawingml/2006/wordprocessingDrawing" xmlns:w10="urn:schemas-microsoft-com:office:word" xmlns:w="http://schemas.openxmlformats.org/wordprocessingml/2006/main" xmlns:w14="http://schemas.microsoft.com/office/word/2010/wordml" xmlns:w15="http://schemas.microsoft.com/office/word/2012/wordml" xmlns:w16cid="http://schemas.microsoft.com/office/word/2016/wordml/cid" xmlns:w16se="http://schemas.microsoft.com/office/word/2015/wordml/symex" xmlns:wpg="http://schemas.microsoft.com/office/word/2010/wordprocessingGroup" xmlns:wpi="http://schemas.microsoft.com/office/word/2010/wordprocessingInk" xmlns:wne="http://schemas.microsoft.com/office/word/2006/wordml" xmlns:wps="http://schemas.microsoft.com/office/word/2010/wordprocessingShape" mc:Ignorable="w14 w15 w16se w16cid wp14">
+<w:endnotes xmlns:wpc="http://schemas.microsoft.com/office/word/2010/wordprocessingCanvas" xmlns:cx="http://schemas.microsoft.com/office/drawing/2014/chartex" xmlns:cx1="http://schemas.microsoft.com/office/drawing/2015/9/8/chartex" xmlns:cx2="http://schemas.microsoft.com/office/drawing/2015/10/21/chartex" xmlns:cx3="http://schemas.microsoft.com/office/drawing/2016/5/9/chartex" xmlns:cx4="http://schemas.microsoft.com/office/drawing/2016/5/10/chartex" xmlns:cx5="http://schemas.microsoft.com/office/drawing/2016/5/11/chartex" xmlns:cx6="http://schemas.microsoft.com/office/drawing/2016/5/12/chartex" xmlns:cx7="http://schemas.microsoft.com/office/drawing/2016/5/13/chartex" xmlns:cx8="http://schemas.microsoft.com/office/drawing/2016/5/14/chartex" xmlns:mc="http://schemas.openxmlformats.org/markup-compatibility/2006" xmlns:aink="http://schemas.microsoft.com/office/drawing/2016/ink" xmlns:am3d="http://schemas.microsoft.com/office/drawing/2017/model3d" xmlns:o="urn:schemas-microsoft-com:office:office" xmlns:r="http://schemas.openxmlformats.org/officeDocument/2006/relationships" xmlns:m="http://schemas.openxmlformats.org/officeDocument/2006/math" xmlns:v="urn:schemas-microsoft-com:vml" xmlns:wp14="http://schemas.microsoft.com/office/word/2010/wordprocessingDrawing" xmlns:wp="http://schemas.openxmlformats.org/drawingml/2006/wordprocessingDrawing" xmlns:w10="urn:schemas-microsoft-com:office:word" xmlns:w="http://schemas.openxmlformats.org/wordprocessingml/2006/main" xmlns:w14="http://schemas.microsoft.com/office/word/2010/wordml" xmlns:w15="http://schemas.microsoft.com/office/word/2012/wordml" xmlns:w16cex="http://schemas.microsoft.com/office/word/2018/wordml/cex" xmlns:w16cid="http://schemas.microsoft.com/office/word/2016/wordml/cid" xmlns:w16="http://schemas.microsoft.com/office/word/2018/wordml" xmlns:w16se="http://schemas.microsoft.com/office/word/2015/wordml/symex" xmlns:wpg="http://schemas.microsoft.com/office/word/2010/wordprocessingGroup" xmlns:wpi="http://schemas.microsoft.com/office/word/2010/wordprocessingInk" xmlns:wne="http://schemas.microsoft.com/office/word/2006/wordml" xmlns:wps="http://schemas.microsoft.com/office/word/2010/wordprocessingShape" mc:Ignorable="w14 w15 w16se w16cid w16 w16cex wp14">
   <w:endnote w:type="separator" w:id="-1">
     <w:p>
       <w:r>
@@ -5315,7 +5274,7 @@
 </file>
 
 <file path=word/footnotes.xml><?xml version="1.0" encoding="utf-8"?>
-<w:footnotes xmlns:wpc="http://schemas.microsoft.com/office/word/2010/wordprocessingCanvas" xmlns:cx="http://schemas.microsoft.com/office/drawing/2014/chartex" xmlns:cx1="http://schemas.microsoft.com/office/drawing/2015/9/8/chartex" xmlns:cx2="http://schemas.microsoft.com/office/drawing/2015/10/21/chartex" xmlns:cx3="http://schemas.microsoft.com/office/drawing/2016/5/9/chartex" xmlns:cx4="http://schemas.microsoft.com/office/drawing/2016/5/10/chartex" xmlns:cx5="http://schemas.microsoft.com/office/drawing/2016/5/11/chartex" xmlns:cx6="http://schemas.microsoft.com/office/drawing/2016/5/12/chartex" xmlns:cx7="http://schemas.microsoft.com/office/drawing/2016/5/13/chartex" xmlns:cx8="http://schemas.microsoft.com/office/drawing/2016/5/14/chartex" xmlns:mc="http://schemas.openxmlformats.org/markup-compatibility/2006" xmlns:aink="http://schemas.microsoft.com/office/drawing/2016/ink" xmlns:am3d="http://schemas.microsoft.com/office/drawing/2017/model3d" xmlns:o="urn:schemas-microsoft-com:office:office" xmlns:r="http://schemas.openxmlformats.org/officeDocument/2006/relationships" xmlns:m="http://schemas.openxmlformats.org/officeDocument/2006/math" xmlns:v="urn:schemas-microsoft-com:vml" xmlns:wp14="http://schemas.microsoft.com/office/word/2010/wordprocessingDrawing" xmlns:wp="http://schemas.openxmlformats.org/drawingml/2006/wordprocessingDrawing" xmlns:w10="urn:schemas-microsoft-com:office:word" xmlns:w="http://schemas.openxmlformats.org/wordprocessingml/2006/main" xmlns:w14="http://schemas.microsoft.com/office/word/2010/wordml" xmlns:w15="http://schemas.microsoft.com/office/word/2012/wordml" xmlns:w16cid="http://schemas.microsoft.com/office/word/2016/wordml/cid" xmlns:w16se="http://schemas.microsoft.com/office/word/2015/wordml/symex" xmlns:wpg="http://schemas.microsoft.com/office/word/2010/wordprocessingGroup" xmlns:wpi="http://schemas.microsoft.com/office/word/2010/wordprocessingInk" xmlns:wne="http://schemas.microsoft.com/office/word/2006/wordml" xmlns:wps="http://schemas.microsoft.com/office/word/2010/wordprocessingShape" mc:Ignorable="w14 w15 w16se w16cid wp14">
+<w:footnotes xmlns:wpc="http://schemas.microsoft.com/office/word/2010/wordprocessingCanvas" xmlns:cx="http://schemas.microsoft.com/office/drawing/2014/chartex" xmlns:cx1="http://schemas.microsoft.com/office/drawing/2015/9/8/chartex" xmlns:cx2="http://schemas.microsoft.com/office/drawing/2015/10/21/chartex" xmlns:cx3="http://schemas.microsoft.com/office/drawing/2016/5/9/chartex" xmlns:cx4="http://schemas.microsoft.com/office/drawing/2016/5/10/chartex" xmlns:cx5="http://schemas.microsoft.com/office/drawing/2016/5/11/chartex" xmlns:cx6="http://schemas.microsoft.com/office/drawing/2016/5/12/chartex" xmlns:cx7="http://schemas.microsoft.com/office/drawing/2016/5/13/chartex" xmlns:cx8="http://schemas.microsoft.com/office/drawing/2016/5/14/chartex" xmlns:mc="http://schemas.openxmlformats.org/markup-compatibility/2006" xmlns:aink="http://schemas.microsoft.com/office/drawing/2016/ink" xmlns:am3d="http://schemas.microsoft.com/office/drawing/2017/model3d" xmlns:o="urn:schemas-microsoft-com:office:office" xmlns:r="http://schemas.openxmlformats.org/officeDocument/2006/relationships" xmlns:m="http://schemas.openxmlformats.org/officeDocument/2006/math" xmlns:v="urn:schemas-microsoft-com:vml" xmlns:wp14="http://schemas.microsoft.com/office/word/2010/wordprocessingDrawing" xmlns:wp="http://schemas.openxmlformats.org/drawingml/2006/wordprocessingDrawing" xmlns:w10="urn:schemas-microsoft-com:office:word" xmlns:w="http://schemas.openxmlformats.org/wordprocessingml/2006/main" xmlns:w14="http://schemas.microsoft.com/office/word/2010/wordml" xmlns:w15="http://schemas.microsoft.com/office/word/2012/wordml" xmlns:w16cex="http://schemas.microsoft.com/office/word/2018/wordml/cex" xmlns:w16cid="http://schemas.microsoft.com/office/word/2016/wordml/cid" xmlns:w16="http://schemas.microsoft.com/office/word/2018/wordml" xmlns:w16se="http://schemas.microsoft.com/office/word/2015/wordml/symex" xmlns:wpg="http://schemas.microsoft.com/office/word/2010/wordprocessingGroup" xmlns:wpi="http://schemas.microsoft.com/office/word/2010/wordprocessingInk" xmlns:wne="http://schemas.microsoft.com/office/word/2006/wordml" xmlns:wps="http://schemas.microsoft.com/office/word/2010/wordprocessingShape" mc:Ignorable="w14 w15 w16se w16cid w16 w16cex wp14">
   <w:footnote w:type="separator" w:id="-1">
     <w:p>
       <w:r>
@@ -5334,7 +5293,7 @@
 </file>
 
 <file path=word/header1.xml><?xml version="1.0" encoding="utf-8"?>
-<w:hdr xmlns:wpc="http://schemas.microsoft.com/office/word/2010/wordprocessingCanvas" xmlns:cx="http://schemas.microsoft.com/office/drawing/2014/chartex" xmlns:cx1="http://schemas.microsoft.com/office/drawing/2015/9/8/chartex" xmlns:cx2="http://schemas.microsoft.com/office/drawing/2015/10/21/chartex" xmlns:cx3="http://schemas.microsoft.com/office/drawing/2016/5/9/chartex" xmlns:cx4="http://schemas.microsoft.com/office/drawing/2016/5/10/chartex" xmlns:cx5="http://schemas.microsoft.com/office/drawing/2016/5/11/chartex" xmlns:cx6="http://schemas.microsoft.com/office/drawing/2016/5/12/chartex" xmlns:cx7="http://schemas.microsoft.com/office/drawing/2016/5/13/chartex" xmlns:cx8="http://schemas.microsoft.com/office/drawing/2016/5/14/chartex" xmlns:mc="http://schemas.openxmlformats.org/markup-compatibility/2006" xmlns:aink="http://schemas.microsoft.com/office/drawing/2016/ink" xmlns:am3d="http://schemas.microsoft.com/office/drawing/2017/model3d" xmlns:o="urn:schemas-microsoft-com:office:office" xmlns:r="http://schemas.openxmlformats.org/officeDocument/2006/relationships" xmlns:m="http://schemas.openxmlformats.org/officeDocument/2006/math" xmlns:v="urn:schemas-microsoft-com:vml" xmlns:wp14="http://schemas.microsoft.com/office/word/2010/wordprocessingDrawing" xmlns:wp="http://schemas.openxmlformats.org/drawingml/2006/wordprocessingDrawing" xmlns:w10="urn:schemas-microsoft-com:office:word" xmlns:w="http://schemas.openxmlformats.org/wordprocessingml/2006/main" xmlns:w14="http://schemas.microsoft.com/office/word/2010/wordml" xmlns:w15="http://schemas.microsoft.com/office/word/2012/wordml" xmlns:w16cid="http://schemas.microsoft.com/office/word/2016/wordml/cid" xmlns:w16se="http://schemas.microsoft.com/office/word/2015/wordml/symex" xmlns:wpg="http://schemas.microsoft.com/office/word/2010/wordprocessingGroup" xmlns:wpi="http://schemas.microsoft.com/office/word/2010/wordprocessingInk" xmlns:wne="http://schemas.microsoft.com/office/word/2006/wordml" xmlns:wps="http://schemas.microsoft.com/office/word/2010/wordprocessingShape" mc:Ignorable="w14 w15 w16se w16cid wp14">
+<w:hdr xmlns:wpc="http://schemas.microsoft.com/office/word/2010/wordprocessingCanvas" xmlns:cx="http://schemas.microsoft.com/office/drawing/2014/chartex" xmlns:cx1="http://schemas.microsoft.com/office/drawing/2015/9/8/chartex" xmlns:cx2="http://schemas.microsoft.com/office/drawing/2015/10/21/chartex" xmlns:cx3="http://schemas.microsoft.com/office/drawing/2016/5/9/chartex" xmlns:cx4="http://schemas.microsoft.com/office/drawing/2016/5/10/chartex" xmlns:cx5="http://schemas.microsoft.com/office/drawing/2016/5/11/chartex" xmlns:cx6="http://schemas.microsoft.com/office/drawing/2016/5/12/chartex" xmlns:cx7="http://schemas.microsoft.com/office/drawing/2016/5/13/chartex" xmlns:cx8="http://schemas.microsoft.com/office/drawing/2016/5/14/chartex" xmlns:mc="http://schemas.openxmlformats.org/markup-compatibility/2006" xmlns:aink="http://schemas.microsoft.com/office/drawing/2016/ink" xmlns:am3d="http://schemas.microsoft.com/office/drawing/2017/model3d" xmlns:o="urn:schemas-microsoft-com:office:office" xmlns:r="http://schemas.openxmlformats.org/officeDocument/2006/relationships" xmlns:m="http://schemas.openxmlformats.org/officeDocument/2006/math" xmlns:v="urn:schemas-microsoft-com:vml" xmlns:wp14="http://schemas.microsoft.com/office/word/2010/wordprocessingDrawing" xmlns:wp="http://schemas.openxmlformats.org/drawingml/2006/wordprocessingDrawing" xmlns:w10="urn:schemas-microsoft-com:office:word" xmlns:w="http://schemas.openxmlformats.org/wordprocessingml/2006/main" xmlns:w14="http://schemas.microsoft.com/office/word/2010/wordml" xmlns:w15="http://schemas.microsoft.com/office/word/2012/wordml" xmlns:w16cex="http://schemas.microsoft.com/office/word/2018/wordml/cex" xmlns:w16cid="http://schemas.microsoft.com/office/word/2016/wordml/cid" xmlns:w16="http://schemas.microsoft.com/office/word/2018/wordml" xmlns:w16se="http://schemas.microsoft.com/office/word/2015/wordml/symex" xmlns:wpg="http://schemas.microsoft.com/office/word/2010/wordprocessingGroup" xmlns:wpi="http://schemas.microsoft.com/office/word/2010/wordprocessingInk" xmlns:wne="http://schemas.microsoft.com/office/word/2006/wordml" xmlns:wps="http://schemas.microsoft.com/office/word/2010/wordprocessingShape" mc:Ignorable="w14 w15 w16se w16cid w16 w16cex wp14">
   <w:p>
     <w:pPr>
       <w:pStyle w:val="Header"/>
@@ -5375,7 +5334,7 @@
 </file>
 
 <file path=word/styles.xml><?xml version="1.0" encoding="utf-8"?>
-<w:styles xmlns:mc="http://schemas.openxmlformats.org/markup-compatibility/2006" xmlns:r="http://schemas.openxmlformats.org/officeDocument/2006/relationships" xmlns:w="http://schemas.openxmlformats.org/wordprocessingml/2006/main" xmlns:w14="http://schemas.microsoft.com/office/word/2010/wordml" xmlns:w15="http://schemas.microsoft.com/office/word/2012/wordml" xmlns:w16cid="http://schemas.microsoft.com/office/word/2016/wordml/cid" xmlns:w16se="http://schemas.microsoft.com/office/word/2015/wordml/symex" mc:Ignorable="w14 w15 w16se w16cid">
+<w:styles xmlns:mc="http://schemas.openxmlformats.org/markup-compatibility/2006" xmlns:r="http://schemas.openxmlformats.org/officeDocument/2006/relationships" xmlns:w="http://schemas.openxmlformats.org/wordprocessingml/2006/main" xmlns:w14="http://schemas.microsoft.com/office/word/2010/wordml" xmlns:w15="http://schemas.microsoft.com/office/word/2012/wordml" xmlns:w16cex="http://schemas.microsoft.com/office/word/2018/wordml/cex" xmlns:w16cid="http://schemas.microsoft.com/office/word/2016/wordml/cid" xmlns:w16="http://schemas.microsoft.com/office/word/2018/wordml" xmlns:w16se="http://schemas.microsoft.com/office/word/2015/wordml/symex" mc:Ignorable="w14 w15 w16se w16cid w16 w16cex">
   <w:docDefaults>
     <w:rPrDefault>
       <w:rPr>

</xml_diff>